<commit_message>
Add chapter name and thesis name in English
</commit_message>
<xml_diff>
--- a/Documents/BaoCao/KTMT_KLTN_NGUYENMANHTHAO_QUACHTHEHAO.docx
+++ b/Documents/BaoCao/KTMT_KLTN_NGUYENMANHTHAO_QUACHTHEHAO.docx
@@ -47,6 +47,7 @@
           <w:tab w:val="center" w:pos="4568"/>
           <w:tab w:val="left" w:pos="6120"/>
         </w:tabs>
+        <w:jc w:val="center"/>
         <w:rPr>
           <w:rFonts w:cs="Times New Roman"/>
           <w:b/>
@@ -54,15 +55,6 @@
           <w:szCs w:val="32"/>
         </w:rPr>
       </w:pPr>
-      <w:r>
-        <w:rPr>
-          <w:rFonts w:cstheme="majorHAnsi"/>
-          <w:b/>
-          <w:sz w:val="32"/>
-          <w:szCs w:val="32"/>
-        </w:rPr>
-        <w:tab/>
-      </w:r>
       <w:r>
         <w:rPr>
           <w:rFonts w:cs="Times New Roman"/>
@@ -82,15 +74,6 @@
         </w:rPr>
         <w:t xml:space="preserve"> KỸ THUẬT MÁY TÍNH</w:t>
       </w:r>
-      <w:r>
-        <w:rPr>
-          <w:rFonts w:cs="Times New Roman"/>
-          <w:b/>
-          <w:sz w:val="32"/>
-          <w:szCs w:val="32"/>
-        </w:rPr>
-        <w:tab/>
-      </w:r>
     </w:p>
     <w:p>
       <w:pPr>
@@ -148,6 +131,16 @@
         </w:rPr>
         <w:t>MẠNH THẢO</w:t>
       </w:r>
+    </w:p>
+    <w:p>
+      <w:pPr>
+        <w:jc w:val="center"/>
+        <w:rPr>
+          <w:rFonts w:cs="Times New Roman"/>
+          <w:sz w:val="28"/>
+          <w:lang w:val="en-US"/>
+        </w:rPr>
+      </w:pPr>
       <w:r>
         <w:rPr>
           <w:rFonts w:cs="Times New Roman"/>
@@ -155,35 +148,7 @@
           <w:sz w:val="28"/>
           <w:lang w:val="en-US"/>
         </w:rPr>
-        <w:t xml:space="preserve"> - 14520853</w:t>
-      </w:r>
-    </w:p>
-    <w:p>
-      <w:pPr>
-        <w:jc w:val="center"/>
-        <w:rPr>
-          <w:rFonts w:cs="Times New Roman"/>
-          <w:sz w:val="28"/>
-          <w:lang w:val="en-US"/>
-        </w:rPr>
-      </w:pPr>
-      <w:r>
-        <w:rPr>
-          <w:rFonts w:cs="Times New Roman"/>
-          <w:b/>
-          <w:sz w:val="28"/>
-          <w:lang w:val="en-US"/>
-        </w:rPr>
         <w:t>QUÁCH THẾ HÀO</w:t>
-      </w:r>
-      <w:r>
-        <w:rPr>
-          <w:rFonts w:cs="Times New Roman"/>
-          <w:b/>
-          <w:sz w:val="28"/>
-          <w:lang w:val="en-US"/>
-        </w:rPr>
-        <w:t xml:space="preserve"> - 14521124</w:t>
       </w:r>
     </w:p>
     <w:p>
@@ -267,6 +232,28 @@
     </w:p>
     <w:p>
       <w:pPr>
+        <w:spacing w:before="120"/>
+        <w:ind w:firstLine="562"/>
+        <w:jc w:val="center"/>
+        <w:rPr>
+          <w:rFonts w:cs="Times New Roman"/>
+          <w:b/>
+          <w:color w:val="FF0000"/>
+          <w:sz w:val="32"/>
+        </w:rPr>
+      </w:pPr>
+      <w:r>
+        <w:rPr>
+          <w:rFonts w:cs="Times New Roman"/>
+          <w:b/>
+          <w:color w:val="FF0000"/>
+          <w:sz w:val="32"/>
+        </w:rPr>
+        <w:t>LOCAL WEATHER FORECASTING SYSTEM USING MACHINE LEARNING</w:t>
+      </w:r>
+    </w:p>
+    <w:p>
+      <w:pPr>
         <w:jc w:val="center"/>
         <w:rPr>
           <w:rFonts w:cstheme="majorHAnsi"/>
@@ -322,17 +309,18 @@
     </w:p>
     <w:p>
       <w:pPr>
-        <w:ind w:left="1440" w:firstLine="720"/>
+        <w:ind w:firstLine="540"/>
         <w:jc w:val="center"/>
         <w:rPr>
           <w:rFonts w:cstheme="majorHAnsi"/>
           <w:sz w:val="28"/>
         </w:rPr>
       </w:pPr>
+      <w:bookmarkStart w:id="0" w:name="_GoBack"/>
+      <w:bookmarkEnd w:id="0"/>
     </w:p>
     <w:p>
       <w:pPr>
-        <w:ind w:left="1440" w:firstLine="720"/>
         <w:jc w:val="center"/>
         <w:rPr>
           <w:rFonts w:cstheme="majorHAnsi"/>
@@ -342,6 +330,7 @@
     </w:p>
     <w:p>
       <w:pPr>
+        <w:jc w:val="center"/>
         <w:rPr>
           <w:rFonts w:cstheme="majorHAnsi"/>
           <w:sz w:val="28"/>
@@ -350,22 +339,7 @@
     </w:p>
     <w:p>
       <w:pPr>
-        <w:rPr>
-          <w:rFonts w:cstheme="majorHAnsi"/>
-          <w:sz w:val="28"/>
-        </w:rPr>
-      </w:pPr>
-    </w:p>
-    <w:p>
-      <w:pPr>
-        <w:rPr>
-          <w:rFonts w:cstheme="majorHAnsi"/>
-          <w:sz w:val="28"/>
-        </w:rPr>
-      </w:pPr>
-    </w:p>
-    <w:p>
-      <w:pPr>
+        <w:jc w:val="center"/>
         <w:rPr>
           <w:rFonts w:cstheme="majorHAnsi"/>
           <w:b/>
@@ -673,15 +647,6 @@
         <w:jc w:val="center"/>
         <w:rPr>
           <w:rFonts w:cs="Times New Roman"/>
-          <w:sz w:val="28"/>
-        </w:rPr>
-      </w:pPr>
-    </w:p>
-    <w:p>
-      <w:pPr>
-        <w:jc w:val="center"/>
-        <w:rPr>
-          <w:rFonts w:cs="Times New Roman"/>
           <w:b/>
           <w:sz w:val="32"/>
         </w:rPr>
@@ -727,14 +692,29 @@
     </w:p>
     <w:p>
       <w:pPr>
+        <w:spacing w:before="120"/>
+        <w:ind w:firstLine="562"/>
+        <w:jc w:val="center"/>
         <w:rPr>
           <w:rFonts w:cs="Times New Roman"/>
-          <w:sz w:val="28"/>
-        </w:rPr>
-      </w:pPr>
+          <w:b/>
+          <w:color w:val="FF0000"/>
+          <w:sz w:val="32"/>
+        </w:rPr>
+      </w:pPr>
+      <w:r>
+        <w:rPr>
+          <w:rFonts w:cs="Times New Roman"/>
+          <w:b/>
+          <w:color w:val="FF0000"/>
+          <w:sz w:val="32"/>
+        </w:rPr>
+        <w:t>LOCAL WEATHER FORECASTING SYSTEM USING MACHINE LEARNING</w:t>
+      </w:r>
     </w:p>
     <w:p>
       <w:pPr>
+        <w:jc w:val="center"/>
         <w:rPr>
           <w:rFonts w:cs="Times New Roman"/>
           <w:sz w:val="28"/>
@@ -788,6 +768,7 @@
     </w:p>
     <w:p>
       <w:pPr>
+        <w:jc w:val="center"/>
         <w:rPr>
           <w:rFonts w:cs="Times New Roman"/>
           <w:sz w:val="28"/>
@@ -796,6 +777,7 @@
     </w:p>
     <w:p>
       <w:pPr>
+        <w:jc w:val="center"/>
         <w:rPr>
           <w:rFonts w:cs="Times New Roman"/>
           <w:sz w:val="28"/>
@@ -848,6 +830,7 @@
     </w:p>
     <w:p>
       <w:pPr>
+        <w:jc w:val="center"/>
         <w:rPr>
           <w:rFonts w:cs="Times New Roman"/>
           <w:sz w:val="28"/>
@@ -963,8 +946,6 @@
           <w:rFonts w:cs="Times New Roman"/>
         </w:rPr>
       </w:pPr>
-      <w:bookmarkStart w:id="0" w:name="_GoBack"/>
-      <w:bookmarkEnd w:id="0"/>
     </w:p>
     <w:p>
       <w:pPr>
@@ -1173,12 +1154,15 @@
     </w:p>
     <w:p>
       <w:pPr>
-        <w:spacing w:after="0" w:line="240" w:lineRule="auto"/>
+        <w:spacing w:after="240"/>
         <w:ind w:firstLine="0"/>
         <w:jc w:val="center"/>
+        <w:outlineLvl w:val="0"/>
         <w:rPr>
           <w:rFonts w:cs="Times New Roman"/>
-          <w:szCs w:val="26"/>
+          <w:b/>
+          <w:sz w:val="28"/>
+          <w:szCs w:val="28"/>
           <w:lang w:val="en-US"/>
         </w:rPr>
       </w:pPr>
@@ -1220,6 +1204,542 @@
       <w:bookmarkEnd w:id="17"/>
       <w:bookmarkEnd w:id="18"/>
       <w:bookmarkEnd w:id="19"/>
+      <w:r>
+        <w:rPr>
+          <w:rFonts w:cs="Times New Roman"/>
+          <w:b/>
+          <w:sz w:val="28"/>
+          <w:szCs w:val="28"/>
+          <w:lang w:val="en-US"/>
+        </w:rPr>
+        <w:lastRenderedPageBreak/>
+        <w:t>MENU</w:t>
+      </w:r>
+    </w:p>
+    <w:p>
+      <w:pPr>
+        <w:spacing w:after="200" w:line="276" w:lineRule="auto"/>
+        <w:ind w:firstLine="0"/>
+        <w:jc w:val="left"/>
+        <w:rPr>
+          <w:rFonts w:cs="Times New Roman"/>
+          <w:szCs w:val="26"/>
+          <w:lang w:val="en-US"/>
+        </w:rPr>
+      </w:pPr>
+      <w:r>
+        <w:rPr>
+          <w:rFonts w:cs="Times New Roman"/>
+          <w:szCs w:val="26"/>
+          <w:lang w:val="en-US"/>
+        </w:rPr>
+        <w:br w:type="page"/>
+      </w:r>
+    </w:p>
+    <w:p>
+      <w:pPr>
+        <w:spacing w:after="240"/>
+        <w:ind w:firstLine="0"/>
+        <w:jc w:val="center"/>
+        <w:outlineLvl w:val="0"/>
+        <w:rPr>
+          <w:rFonts w:cs="Times New Roman"/>
+          <w:b/>
+          <w:sz w:val="28"/>
+          <w:szCs w:val="28"/>
+          <w:lang w:val="en-US"/>
+        </w:rPr>
+      </w:pPr>
+      <w:r>
+        <w:rPr>
+          <w:rFonts w:cs="Times New Roman"/>
+          <w:b/>
+          <w:sz w:val="28"/>
+          <w:szCs w:val="28"/>
+          <w:lang w:val="en-US"/>
+        </w:rPr>
+        <w:lastRenderedPageBreak/>
+        <w:t>PICTURE MENU</w:t>
+      </w:r>
+    </w:p>
+    <w:p>
+      <w:pPr>
+        <w:spacing w:after="200" w:line="276" w:lineRule="auto"/>
+        <w:ind w:firstLine="0"/>
+        <w:jc w:val="left"/>
+        <w:rPr>
+          <w:rFonts w:cs="Times New Roman"/>
+          <w:szCs w:val="26"/>
+          <w:lang w:val="en-US"/>
+        </w:rPr>
+      </w:pPr>
+      <w:r>
+        <w:rPr>
+          <w:rFonts w:cs="Times New Roman"/>
+          <w:szCs w:val="26"/>
+          <w:lang w:val="en-US"/>
+        </w:rPr>
+        <w:br w:type="page"/>
+      </w:r>
+    </w:p>
+    <w:p>
+      <w:pPr>
+        <w:spacing w:after="240"/>
+        <w:ind w:firstLine="0"/>
+        <w:jc w:val="center"/>
+        <w:outlineLvl w:val="0"/>
+        <w:rPr>
+          <w:rFonts w:cs="Times New Roman"/>
+          <w:b/>
+          <w:sz w:val="28"/>
+          <w:szCs w:val="28"/>
+          <w:lang w:val="en-US"/>
+        </w:rPr>
+      </w:pPr>
+      <w:r>
+        <w:rPr>
+          <w:rFonts w:cs="Times New Roman"/>
+          <w:b/>
+          <w:sz w:val="28"/>
+          <w:szCs w:val="28"/>
+          <w:lang w:val="en-US"/>
+        </w:rPr>
+        <w:lastRenderedPageBreak/>
+        <w:t>TABLE MENU</w:t>
+      </w:r>
+    </w:p>
+    <w:p>
+      <w:pPr>
+        <w:spacing w:after="200" w:line="276" w:lineRule="auto"/>
+        <w:ind w:firstLine="0"/>
+        <w:jc w:val="left"/>
+        <w:rPr>
+          <w:rFonts w:cs="Times New Roman"/>
+          <w:szCs w:val="26"/>
+          <w:lang w:val="en-US"/>
+        </w:rPr>
+      </w:pPr>
+      <w:r>
+        <w:rPr>
+          <w:rFonts w:cs="Times New Roman"/>
+          <w:szCs w:val="26"/>
+          <w:lang w:val="en-US"/>
+        </w:rPr>
+        <w:br w:type="page"/>
+      </w:r>
+    </w:p>
+    <w:p>
+      <w:pPr>
+        <w:spacing w:after="240"/>
+        <w:ind w:firstLine="0"/>
+        <w:jc w:val="center"/>
+        <w:outlineLvl w:val="0"/>
+        <w:rPr>
+          <w:rFonts w:cs="Times New Roman"/>
+          <w:b/>
+          <w:sz w:val="28"/>
+          <w:szCs w:val="28"/>
+          <w:lang w:val="en-US"/>
+        </w:rPr>
+      </w:pPr>
+      <w:r>
+        <w:rPr>
+          <w:rFonts w:cs="Times New Roman"/>
+          <w:b/>
+          <w:sz w:val="28"/>
+          <w:szCs w:val="28"/>
+          <w:lang w:val="en-US"/>
+        </w:rPr>
+        <w:lastRenderedPageBreak/>
+        <w:t>LIST OF ABBREVIATIONS</w:t>
+      </w:r>
+    </w:p>
+    <w:p>
+      <w:pPr>
+        <w:spacing w:after="200" w:line="276" w:lineRule="auto"/>
+        <w:ind w:firstLine="0"/>
+        <w:jc w:val="left"/>
+        <w:rPr>
+          <w:rFonts w:cs="Times New Roman"/>
+          <w:szCs w:val="26"/>
+          <w:lang w:val="en-US"/>
+        </w:rPr>
+      </w:pPr>
+      <w:r>
+        <w:rPr>
+          <w:rFonts w:cs="Times New Roman"/>
+          <w:szCs w:val="26"/>
+          <w:lang w:val="en-US"/>
+        </w:rPr>
+        <w:br w:type="page"/>
+      </w:r>
+    </w:p>
+    <w:p>
+      <w:pPr>
+        <w:spacing w:after="240"/>
+        <w:ind w:firstLine="0"/>
+        <w:jc w:val="center"/>
+        <w:outlineLvl w:val="0"/>
+        <w:rPr>
+          <w:rFonts w:cs="Times New Roman"/>
+          <w:b/>
+          <w:sz w:val="28"/>
+          <w:szCs w:val="28"/>
+          <w:lang w:val="en-US"/>
+        </w:rPr>
+      </w:pPr>
+      <w:r>
+        <w:rPr>
+          <w:rFonts w:cs="Times New Roman"/>
+          <w:b/>
+          <w:sz w:val="28"/>
+          <w:szCs w:val="28"/>
+          <w:lang w:val="en-US"/>
+        </w:rPr>
+        <w:lastRenderedPageBreak/>
+        <w:t>ABSTRACT</w:t>
+      </w:r>
+    </w:p>
+    <w:p>
+      <w:pPr>
+        <w:spacing w:after="200" w:line="276" w:lineRule="auto"/>
+        <w:ind w:firstLine="0"/>
+        <w:jc w:val="left"/>
+        <w:rPr>
+          <w:rFonts w:cs="Times New Roman"/>
+          <w:szCs w:val="26"/>
+          <w:lang w:val="en-US"/>
+        </w:rPr>
+      </w:pPr>
+      <w:r>
+        <w:rPr>
+          <w:rFonts w:cs="Times New Roman"/>
+          <w:szCs w:val="26"/>
+          <w:lang w:val="en-US"/>
+        </w:rPr>
+        <w:br w:type="page"/>
+      </w:r>
+    </w:p>
+    <w:p>
+      <w:pPr>
+        <w:spacing w:after="240"/>
+        <w:ind w:firstLine="0"/>
+        <w:jc w:val="center"/>
+        <w:outlineLvl w:val="0"/>
+        <w:rPr>
+          <w:rFonts w:cs="Times New Roman"/>
+          <w:b/>
+          <w:sz w:val="28"/>
+          <w:szCs w:val="28"/>
+          <w:lang w:val="en-US"/>
+        </w:rPr>
+      </w:pPr>
+      <w:r>
+        <w:rPr>
+          <w:rFonts w:cs="Times New Roman"/>
+          <w:b/>
+          <w:sz w:val="28"/>
+          <w:szCs w:val="28"/>
+          <w:lang w:val="en-US"/>
+        </w:rPr>
+        <w:lastRenderedPageBreak/>
+        <w:t>PROBLEM STATEMENT</w:t>
+      </w:r>
+    </w:p>
+    <w:p>
+      <w:pPr>
+        <w:spacing w:after="200" w:line="276" w:lineRule="auto"/>
+        <w:ind w:firstLine="0"/>
+        <w:jc w:val="left"/>
+        <w:rPr>
+          <w:rFonts w:cs="Times New Roman"/>
+          <w:szCs w:val="26"/>
+          <w:lang w:val="en-US"/>
+        </w:rPr>
+      </w:pPr>
+      <w:r>
+        <w:rPr>
+          <w:rFonts w:cs="Times New Roman"/>
+          <w:szCs w:val="26"/>
+          <w:lang w:val="en-US"/>
+        </w:rPr>
+        <w:br w:type="page"/>
+      </w:r>
+    </w:p>
+    <w:p>
+      <w:pPr>
+        <w:spacing w:after="240"/>
+        <w:ind w:firstLine="0"/>
+        <w:jc w:val="left"/>
+        <w:outlineLvl w:val="0"/>
+        <w:rPr>
+          <w:rFonts w:cs="Times New Roman"/>
+          <w:b/>
+          <w:sz w:val="28"/>
+          <w:szCs w:val="28"/>
+          <w:lang w:val="en-US"/>
+        </w:rPr>
+      </w:pPr>
+      <w:r>
+        <w:rPr>
+          <w:rFonts w:cs="Times New Roman"/>
+          <w:sz w:val="28"/>
+          <w:szCs w:val="28"/>
+          <w:lang w:val="en-US"/>
+        </w:rPr>
+        <w:lastRenderedPageBreak/>
+        <w:t>Chapter 1.</w:t>
+      </w:r>
+      <w:r>
+        <w:rPr>
+          <w:rFonts w:cs="Times New Roman"/>
+          <w:b/>
+          <w:sz w:val="28"/>
+          <w:szCs w:val="28"/>
+          <w:lang w:val="en-US"/>
+        </w:rPr>
+        <w:t xml:space="preserve"> </w:t>
+      </w:r>
+      <w:r>
+        <w:rPr>
+          <w:rFonts w:cs="Times New Roman"/>
+          <w:b/>
+          <w:sz w:val="28"/>
+          <w:szCs w:val="28"/>
+          <w:lang w:val="en-US"/>
+        </w:rPr>
+        <w:t>OVERVIEW</w:t>
+      </w:r>
+    </w:p>
+    <w:p>
+      <w:pPr>
+        <w:spacing w:after="200" w:line="276" w:lineRule="auto"/>
+        <w:ind w:firstLine="0"/>
+        <w:jc w:val="left"/>
+        <w:rPr>
+          <w:rFonts w:cs="Times New Roman"/>
+          <w:szCs w:val="26"/>
+          <w:lang w:val="en-US"/>
+        </w:rPr>
+      </w:pPr>
+      <w:r>
+        <w:rPr>
+          <w:rFonts w:cs="Times New Roman"/>
+          <w:szCs w:val="26"/>
+          <w:lang w:val="en-US"/>
+        </w:rPr>
+        <w:br w:type="page"/>
+      </w:r>
+    </w:p>
+    <w:p>
+      <w:pPr>
+        <w:spacing w:after="240"/>
+        <w:ind w:firstLine="0"/>
+        <w:jc w:val="left"/>
+        <w:outlineLvl w:val="0"/>
+        <w:rPr>
+          <w:rFonts w:cs="Times New Roman"/>
+          <w:b/>
+          <w:sz w:val="28"/>
+          <w:szCs w:val="28"/>
+          <w:lang w:val="en-US"/>
+        </w:rPr>
+      </w:pPr>
+      <w:r>
+        <w:rPr>
+          <w:rFonts w:cs="Times New Roman"/>
+          <w:sz w:val="28"/>
+          <w:szCs w:val="28"/>
+          <w:lang w:val="en-US"/>
+        </w:rPr>
+        <w:lastRenderedPageBreak/>
+        <w:t xml:space="preserve">Chapter 2. </w:t>
+      </w:r>
+      <w:r>
+        <w:rPr>
+          <w:rFonts w:cs="Times New Roman"/>
+          <w:b/>
+          <w:sz w:val="28"/>
+          <w:szCs w:val="28"/>
+          <w:lang w:val="en-US"/>
+        </w:rPr>
+        <w:t>THEORY AND EXPERIMENTAL STUDY</w:t>
+      </w:r>
+    </w:p>
+    <w:p>
+      <w:pPr>
+        <w:spacing w:after="200" w:line="276" w:lineRule="auto"/>
+        <w:ind w:firstLine="0"/>
+        <w:jc w:val="left"/>
+        <w:rPr>
+          <w:rFonts w:cs="Times New Roman"/>
+          <w:szCs w:val="26"/>
+          <w:lang w:val="en-US"/>
+        </w:rPr>
+      </w:pPr>
+      <w:r>
+        <w:rPr>
+          <w:rFonts w:cs="Times New Roman"/>
+          <w:szCs w:val="26"/>
+          <w:lang w:val="en-US"/>
+        </w:rPr>
+        <w:br w:type="page"/>
+      </w:r>
+    </w:p>
+    <w:p>
+      <w:pPr>
+        <w:spacing w:after="240"/>
+        <w:ind w:firstLine="0"/>
+        <w:jc w:val="left"/>
+        <w:outlineLvl w:val="0"/>
+        <w:rPr>
+          <w:rFonts w:cs="Times New Roman"/>
+          <w:sz w:val="28"/>
+          <w:szCs w:val="28"/>
+          <w:lang w:val="en-US"/>
+        </w:rPr>
+      </w:pPr>
+      <w:r>
+        <w:rPr>
+          <w:rFonts w:cs="Times New Roman"/>
+          <w:sz w:val="28"/>
+          <w:szCs w:val="28"/>
+          <w:lang w:val="en-US"/>
+        </w:rPr>
+        <w:lastRenderedPageBreak/>
+        <w:t xml:space="preserve">Chapter 3. </w:t>
+      </w:r>
+      <w:r>
+        <w:rPr>
+          <w:rFonts w:cs="Times New Roman"/>
+          <w:b/>
+          <w:sz w:val="28"/>
+          <w:szCs w:val="28"/>
+          <w:lang w:val="en-US"/>
+        </w:rPr>
+        <w:t>SYSTEM ANALYSIS AND DESIGN</w:t>
+      </w:r>
+    </w:p>
+    <w:p>
+      <w:pPr>
+        <w:spacing w:after="200" w:line="276" w:lineRule="auto"/>
+        <w:ind w:firstLine="0"/>
+        <w:jc w:val="left"/>
+        <w:rPr>
+          <w:rFonts w:cs="Times New Roman"/>
+          <w:szCs w:val="26"/>
+          <w:lang w:val="en-US"/>
+        </w:rPr>
+      </w:pPr>
+      <w:r>
+        <w:rPr>
+          <w:rFonts w:cs="Times New Roman"/>
+          <w:szCs w:val="26"/>
+          <w:lang w:val="en-US"/>
+        </w:rPr>
+        <w:br w:type="page"/>
+      </w:r>
+    </w:p>
+    <w:p>
+      <w:pPr>
+        <w:spacing w:after="240"/>
+        <w:ind w:firstLine="0"/>
+        <w:jc w:val="left"/>
+        <w:outlineLvl w:val="0"/>
+        <w:rPr>
+          <w:rFonts w:cs="Times New Roman"/>
+          <w:sz w:val="28"/>
+          <w:szCs w:val="28"/>
+          <w:lang w:val="en-US"/>
+        </w:rPr>
+      </w:pPr>
+      <w:r>
+        <w:rPr>
+          <w:rFonts w:cs="Times New Roman"/>
+          <w:sz w:val="28"/>
+          <w:szCs w:val="28"/>
+          <w:lang w:val="en-US"/>
+        </w:rPr>
+        <w:lastRenderedPageBreak/>
+        <w:t xml:space="preserve">Chapter 4. </w:t>
+      </w:r>
+      <w:r>
+        <w:rPr>
+          <w:rFonts w:cs="Times New Roman"/>
+          <w:b/>
+          <w:sz w:val="28"/>
+          <w:szCs w:val="28"/>
+          <w:lang w:val="en-US"/>
+        </w:rPr>
+        <w:t>TEST RESULT AND SUMMARY</w:t>
+      </w:r>
+    </w:p>
+    <w:p>
+      <w:pPr>
+        <w:spacing w:after="200" w:line="276" w:lineRule="auto"/>
+        <w:ind w:firstLine="0"/>
+        <w:jc w:val="left"/>
+        <w:rPr>
+          <w:rFonts w:cs="Times New Roman"/>
+          <w:szCs w:val="26"/>
+          <w:lang w:val="en-US"/>
+        </w:rPr>
+      </w:pPr>
+      <w:r>
+        <w:rPr>
+          <w:rFonts w:cs="Times New Roman"/>
+          <w:szCs w:val="26"/>
+          <w:lang w:val="en-US"/>
+        </w:rPr>
+        <w:br w:type="page"/>
+      </w:r>
+    </w:p>
+    <w:p>
+      <w:pPr>
+        <w:spacing w:after="240"/>
+        <w:ind w:firstLine="0"/>
+        <w:jc w:val="left"/>
+        <w:outlineLvl w:val="0"/>
+        <w:rPr>
+          <w:rFonts w:cs="Times New Roman"/>
+          <w:b/>
+          <w:sz w:val="28"/>
+          <w:szCs w:val="28"/>
+          <w:lang w:val="en-US"/>
+        </w:rPr>
+      </w:pPr>
+      <w:r>
+        <w:rPr>
+          <w:rFonts w:cs="Times New Roman"/>
+          <w:sz w:val="28"/>
+          <w:szCs w:val="28"/>
+          <w:lang w:val="en-US"/>
+        </w:rPr>
+        <w:lastRenderedPageBreak/>
+        <w:t xml:space="preserve">Chapter 5. </w:t>
+      </w:r>
+      <w:r>
+        <w:rPr>
+          <w:rFonts w:cs="Times New Roman"/>
+          <w:b/>
+          <w:sz w:val="28"/>
+          <w:szCs w:val="28"/>
+          <w:lang w:val="en-US"/>
+        </w:rPr>
+        <w:t>FUTURE WORK</w:t>
+      </w:r>
+    </w:p>
+    <w:p>
+      <w:pPr>
+        <w:spacing w:after="0" w:line="240" w:lineRule="auto"/>
+        <w:ind w:firstLine="0"/>
+        <w:jc w:val="center"/>
+        <w:rPr>
+          <w:rFonts w:cs="Times New Roman"/>
+          <w:szCs w:val="26"/>
+          <w:lang w:val="en-US"/>
+        </w:rPr>
+      </w:pPr>
     </w:p>
     <w:sectPr>
       <w:footerReference w:type="default" r:id="rId8"/>
@@ -1367,14 +1887,14 @@
         <v:path o:extrusionok="f" gradientshapeok="t" o:connecttype="rect"/>
         <o:lock v:ext="edit" aspectratio="t"/>
       </v:shapetype>
-      <v:shape id="_x0000_i1068" type="#_x0000_t75" style="width:11.25pt;height:11.25pt" o:bullet="t">
+      <v:shape id="_x0000_i1162" type="#_x0000_t75" style="width:11.5pt;height:11.5pt" o:bullet="t">
         <v:imagedata r:id="rId1" o:title="msoCFA3"/>
       </v:shape>
     </w:pict>
   </w:numPicBullet>
   <w:numPicBullet w:numPicBulletId="1">
     <w:pict>
-      <v:shape id="_x0000_i1069" style="width:6.75pt;height:6.75pt" coordsize="" o:spt="100" o:bullet="t" adj="0,,0" path="" stroked="f">
+      <v:shape id="_x0000_i1163" style="width:6.35pt;height:6.35pt" coordsize="" o:spt="100" o:bullet="t" adj="0,,0" path="" stroked="f">
         <v:stroke joinstyle="miter"/>
         <v:imagedata r:id="rId2" o:title=""/>
         <v:formulas/>
@@ -15465,7 +15985,7 @@
 </file>
 
 <file path=customXml/itemProps1.xml><?xml version="1.0" encoding="utf-8"?>
-<ds:datastoreItem xmlns:ds="http://schemas.openxmlformats.org/officeDocument/2006/customXml" ds:itemID="{1E92D98B-A617-4CAE-8AE5-7CFCDA85984D}">
+<ds:datastoreItem xmlns:ds="http://schemas.openxmlformats.org/officeDocument/2006/customXml" ds:itemID="{42B45920-1D6A-4488-A6D0-681308A6A10B}">
   <ds:schemaRefs>
     <ds:schemaRef ds:uri="http://schemas.openxmlformats.org/officeDocument/2006/bibliography"/>
   </ds:schemaRefs>

</xml_diff>

<commit_message>
Update english name of the thesis is LOCAL WEATHER FORECASTING SYSTEM USING NEURAL NETWORK  instead of LOCAL WEATHER FORECASTING SYSTEM USING MACHINE LEARNING
</commit_message>
<xml_diff>
--- a/Documents/BaoCao/KTMT_KLTN_NGUYENMANHTHAO_QUACHTHEHAO.docx
+++ b/Documents/BaoCao/KTMT_KLTN_NGUYENMANHTHAO_QUACHTHEHAO.docx
@@ -217,17 +217,7 @@
           <w:szCs w:val="36"/>
           <w:lang w:val="en-US"/>
         </w:rPr>
-        <w:t xml:space="preserve"> MÁY H</w:t>
-      </w:r>
-      <w:r>
-        <w:rPr>
-          <w:rFonts w:cs="Times New Roman"/>
-          <w:b/>
-          <w:sz w:val="36"/>
-          <w:szCs w:val="36"/>
-          <w:lang w:val="en-US"/>
-        </w:rPr>
-        <w:t>ỌC</w:t>
+        <w:t xml:space="preserve"> MÁY HỌC</w:t>
       </w:r>
     </w:p>
     <w:p>
@@ -240,6 +230,7 @@
           <w:b/>
           <w:color w:val="FF0000"/>
           <w:sz w:val="32"/>
+          <w:lang w:val="en-US"/>
         </w:rPr>
       </w:pPr>
       <w:r>
@@ -249,7 +240,17 @@
           <w:color w:val="FF0000"/>
           <w:sz w:val="32"/>
         </w:rPr>
-        <w:t>LOCAL WEATHER FORECASTING SYSTEM USING MACHINE LEARNING</w:t>
+        <w:t xml:space="preserve">LOCAL WEATHER FORECASTING SYSTEM USING </w:t>
+      </w:r>
+      <w:r>
+        <w:rPr>
+          <w:rFonts w:cs="Times New Roman"/>
+          <w:b/>
+          <w:color w:val="FF0000"/>
+          <w:sz w:val="32"/>
+          <w:lang w:val="en-US"/>
+        </w:rPr>
+        <w:t>NEURAL NETWORK</w:t>
       </w:r>
     </w:p>
     <w:p>
@@ -316,8 +317,6 @@
           <w:sz w:val="28"/>
         </w:rPr>
       </w:pPr>
-      <w:bookmarkStart w:id="0" w:name="_GoBack"/>
-      <w:bookmarkEnd w:id="0"/>
     </w:p>
     <w:p>
       <w:pPr>
@@ -572,7 +571,16 @@
           <w:szCs w:val="28"/>
           <w:lang w:val="en-US"/>
         </w:rPr>
-        <w:t>QUÁCH THẾ HÀO</w:t>
+        <w:t xml:space="preserve">QUÁCH THẾ HÀO </w:t>
+      </w:r>
+      <w:r>
+        <w:rPr>
+          <w:rFonts w:cs="Times New Roman"/>
+          <w:b/>
+          <w:sz w:val="28"/>
+          <w:szCs w:val="28"/>
+        </w:rPr>
+        <w:t>–</w:t>
       </w:r>
       <w:r>
         <w:rPr>
@@ -590,8 +598,9 @@
           <w:b/>
           <w:sz w:val="28"/>
           <w:szCs w:val="28"/>
-        </w:rPr>
-        <w:t>–</w:t>
+          <w:lang w:val="en-US"/>
+        </w:rPr>
+        <w:t>1</w:t>
       </w:r>
       <w:r>
         <w:rPr>
@@ -601,26 +610,6 @@
           <w:szCs w:val="28"/>
           <w:lang w:val="en-US"/>
         </w:rPr>
-        <w:t xml:space="preserve"> </w:t>
-      </w:r>
-      <w:r>
-        <w:rPr>
-          <w:rFonts w:cs="Times New Roman"/>
-          <w:b/>
-          <w:sz w:val="28"/>
-          <w:szCs w:val="28"/>
-          <w:lang w:val="en-US"/>
-        </w:rPr>
-        <w:t>1</w:t>
-      </w:r>
-      <w:r>
-        <w:rPr>
-          <w:rFonts w:cs="Times New Roman"/>
-          <w:b/>
-          <w:sz w:val="28"/>
-          <w:szCs w:val="28"/>
-          <w:lang w:val="en-US"/>
-        </w:rPr>
         <w:t>4521124</w:t>
       </w:r>
     </w:p>
@@ -700,6 +689,7 @@
           <w:b/>
           <w:color w:val="FF0000"/>
           <w:sz w:val="32"/>
+          <w:lang w:val="en-US"/>
         </w:rPr>
       </w:pPr>
       <w:r>
@@ -709,8 +699,20 @@
           <w:color w:val="FF0000"/>
           <w:sz w:val="32"/>
         </w:rPr>
-        <w:t>LOCAL WEATHER FORECASTING SYSTEM USING MACHINE LEARNING</w:t>
+        <w:t xml:space="preserve">LOCAL WEATHER FORECASTING SYSTEM USING </w:t>
       </w:r>
+      <w:r>
+        <w:rPr>
+          <w:rFonts w:cs="Times New Roman"/>
+          <w:b/>
+          <w:color w:val="FF0000"/>
+          <w:sz w:val="32"/>
+          <w:lang w:val="en-US"/>
+        </w:rPr>
+        <w:t>NEURAL NETWORK</w:t>
+      </w:r>
+      <w:bookmarkStart w:id="0" w:name="_GoBack"/>
+      <w:bookmarkEnd w:id="0"/>
     </w:p>
     <w:p>
       <w:pPr>
@@ -967,8 +969,18 @@
           <w:szCs w:val="24"/>
           <w:lang w:val="en-US"/>
         </w:rPr>
-        <w:t xml:space="preserve"> số</w:t>
+        <w:t xml:space="preserve"> </w:t>
       </w:r>
+      <w:proofErr w:type="spellStart"/>
+      <w:r>
+        <w:rPr>
+          <w:rFonts w:cs="Times New Roman"/>
+          <w:szCs w:val="24"/>
+          <w:lang w:val="en-US"/>
+        </w:rPr>
+        <w:t>số</w:t>
+      </w:r>
+      <w:proofErr w:type="spellEnd"/>
       <w:r>
         <w:rPr>
           <w:rFonts w:cs="Times New Roman"/>
@@ -1059,11 +1071,33 @@
         </w:rPr>
         <w:tab/>
       </w:r>
+      <w:proofErr w:type="spellStart"/>
       <w:r>
         <w:rPr>
           <w:szCs w:val="24"/>
         </w:rPr>
-        <w:t>Chủ tịch.</w:t>
+        <w:t>Chủ</w:t>
+      </w:r>
+      <w:proofErr w:type="spellEnd"/>
+      <w:r>
+        <w:rPr>
+          <w:szCs w:val="24"/>
+        </w:rPr>
+        <w:t xml:space="preserve"> </w:t>
+      </w:r>
+      <w:proofErr w:type="spellStart"/>
+      <w:r>
+        <w:rPr>
+          <w:szCs w:val="24"/>
+        </w:rPr>
+        <w:t>tịch</w:t>
+      </w:r>
+      <w:proofErr w:type="spellEnd"/>
+      <w:r>
+        <w:rPr>
+          <w:szCs w:val="24"/>
+        </w:rPr>
+        <w:t>.</w:t>
       </w:r>
     </w:p>
     <w:p>
@@ -1094,11 +1128,33 @@
         </w:rPr>
         <w:tab/>
       </w:r>
+      <w:proofErr w:type="spellStart"/>
       <w:r>
         <w:rPr>
           <w:szCs w:val="24"/>
         </w:rPr>
-        <w:t>Thư ký.</w:t>
+        <w:t>Thư</w:t>
+      </w:r>
+      <w:proofErr w:type="spellEnd"/>
+      <w:r>
+        <w:rPr>
+          <w:szCs w:val="24"/>
+        </w:rPr>
+        <w:t xml:space="preserve"> </w:t>
+      </w:r>
+      <w:proofErr w:type="spellStart"/>
+      <w:r>
+        <w:rPr>
+          <w:szCs w:val="24"/>
+        </w:rPr>
+        <w:t>ký</w:t>
+      </w:r>
+      <w:proofErr w:type="spellEnd"/>
+      <w:r>
+        <w:rPr>
+          <w:szCs w:val="24"/>
+        </w:rPr>
+        <w:t>.</w:t>
       </w:r>
     </w:p>
     <w:p>
@@ -1129,11 +1185,33 @@
         </w:rPr>
         <w:tab/>
       </w:r>
+      <w:proofErr w:type="spellStart"/>
       <w:r>
         <w:rPr>
           <w:szCs w:val="24"/>
         </w:rPr>
-        <w:t>Ủy viên.</w:t>
+        <w:t>Ủy</w:t>
+      </w:r>
+      <w:proofErr w:type="spellEnd"/>
+      <w:r>
+        <w:rPr>
+          <w:szCs w:val="24"/>
+        </w:rPr>
+        <w:t xml:space="preserve"> </w:t>
+      </w:r>
+      <w:proofErr w:type="spellStart"/>
+      <w:r>
+        <w:rPr>
+          <w:szCs w:val="24"/>
+        </w:rPr>
+        <w:t>viên</w:t>
+      </w:r>
+      <w:proofErr w:type="spellEnd"/>
+      <w:r>
+        <w:rPr>
+          <w:szCs w:val="24"/>
+        </w:rPr>
+        <w:t>.</w:t>
       </w:r>
     </w:p>
     <w:p>
@@ -1887,14 +1965,14 @@
         <v:path o:extrusionok="f" gradientshapeok="t" o:connecttype="rect"/>
         <o:lock v:ext="edit" aspectratio="t"/>
       </v:shapetype>
-      <v:shape id="_x0000_i1162" type="#_x0000_t75" style="width:11.5pt;height:11.5pt" o:bullet="t">
+      <v:shape id="_x0000_i1028" type="#_x0000_t75" style="width:11.25pt;height:11.25pt" o:bullet="t">
         <v:imagedata r:id="rId1" o:title="msoCFA3"/>
       </v:shape>
     </w:pict>
   </w:numPicBullet>
   <w:numPicBullet w:numPicBulletId="1">
     <w:pict>
-      <v:shape id="_x0000_i1163" style="width:6.35pt;height:6.35pt" coordsize="" o:spt="100" o:bullet="t" adj="0,,0" path="" stroked="f">
+      <v:shape id="_x0000_i1029" style="width:6pt;height:6pt" coordsize="" o:spt="100" o:bullet="t" adj="0,,0" path="" stroked="f">
         <v:stroke joinstyle="miter"/>
         <v:imagedata r:id="rId2" o:title=""/>
         <v:formulas/>
@@ -12895,6 +12973,7 @@
     <w:lsdException w:name="HTML Sample" w:semiHidden="1" w:unhideWhenUsed="1"/>
     <w:lsdException w:name="HTML Typewriter" w:semiHidden="1" w:unhideWhenUsed="1"/>
     <w:lsdException w:name="HTML Variable" w:semiHidden="1" w:unhideWhenUsed="1"/>
+    <w:lsdException w:name="Normal Table" w:semiHidden="1" w:unhideWhenUsed="1"/>
     <w:lsdException w:name="annotation subject" w:semiHidden="1" w:unhideWhenUsed="1"/>
     <w:lsdException w:name="No List" w:semiHidden="1" w:unhideWhenUsed="1"/>
     <w:lsdException w:name="Outline List 1" w:semiHidden="1" w:unhideWhenUsed="1"/>
@@ -12938,8 +13017,10 @@
     <w:lsdException w:name="Table Elegant" w:semiHidden="1" w:unhideWhenUsed="1"/>
     <w:lsdException w:name="Table Professional" w:semiHidden="1" w:unhideWhenUsed="1"/>
     <w:lsdException w:name="Table Subtle 1" w:semiHidden="1" w:unhideWhenUsed="1"/>
+    <w:lsdException w:name="Table Subtle 2" w:semiHidden="1" w:unhideWhenUsed="1"/>
     <w:lsdException w:name="Table Web 1" w:semiHidden="1" w:unhideWhenUsed="1"/>
     <w:lsdException w:name="Table Web 2" w:semiHidden="1" w:unhideWhenUsed="1"/>
+    <w:lsdException w:name="Table Web 3" w:semiHidden="1" w:unhideWhenUsed="1"/>
     <w:lsdException w:name="Balloon Text" w:semiHidden="1" w:unhideWhenUsed="1"/>
     <w:lsdException w:name="Table Grid" w:uiPriority="0"/>
     <w:lsdException w:name="Table Theme" w:semiHidden="1" w:unhideWhenUsed="1"/>
@@ -15985,7 +16066,7 @@
 </file>
 
 <file path=customXml/itemProps1.xml><?xml version="1.0" encoding="utf-8"?>
-<ds:datastoreItem xmlns:ds="http://schemas.openxmlformats.org/officeDocument/2006/customXml" ds:itemID="{42B45920-1D6A-4488-A6D0-681308A6A10B}">
+<ds:datastoreItem xmlns:ds="http://schemas.openxmlformats.org/officeDocument/2006/customXml" ds:itemID="{AC2FABA2-2CDB-4D45-A1B4-93CD5739F8DE}">
   <ds:schemaRefs>
     <ds:schemaRef ds:uri="http://schemas.openxmlformats.org/officeDocument/2006/bibliography"/>
   </ds:schemaRefs>

</xml_diff>

<commit_message>
Update: Add Chapter's heading and format document
</commit_message>
<xml_diff>
--- a/Documents/BaoCao/KTMT_KLTN_NGUYENMANHTHAO_QUACHTHEHAO.docx
+++ b/Documents/BaoCao/KTMT_KLTN_NGUYENMANHTHAO_QUACHTHEHAO.docx
@@ -711,8 +711,6 @@
         </w:rPr>
         <w:t>NEURAL NETWORK</w:t>
       </w:r>
-      <w:bookmarkStart w:id="0" w:name="_GoBack"/>
-      <w:bookmarkEnd w:id="0"/>
     </w:p>
     <w:p>
       <w:pPr>
@@ -918,6 +916,8 @@
     <w:p>
       <w:pPr>
         <w:pStyle w:val="Title"/>
+        <w:spacing w:before="120" w:after="200" w:line="360" w:lineRule="auto"/>
+        <w:ind w:firstLine="562"/>
         <w:rPr>
           <w:rFonts w:cs="Times New Roman"/>
         </w:rPr>
@@ -944,13 +944,7 @@
     </w:p>
     <w:p>
       <w:pPr>
-        <w:rPr>
-          <w:rFonts w:cs="Times New Roman"/>
-        </w:rPr>
-      </w:pPr>
-    </w:p>
-    <w:p>
-      <w:pPr>
+        <w:spacing w:before="120" w:after="0"/>
         <w:rPr>
           <w:rFonts w:cs="Times New Roman"/>
           <w:szCs w:val="24"/>
@@ -1053,7 +1047,7 @@
         <w:tabs>
           <w:tab w:val="left" w:leader="dot" w:pos="5760"/>
         </w:tabs>
-        <w:spacing w:line="360" w:lineRule="auto"/>
+        <w:spacing w:before="120" w:line="360" w:lineRule="auto"/>
         <w:ind w:left="1800"/>
         <w:rPr>
           <w:szCs w:val="24"/>
@@ -1110,7 +1104,7 @@
         <w:tabs>
           <w:tab w:val="left" w:leader="dot" w:pos="5760"/>
         </w:tabs>
-        <w:spacing w:line="360" w:lineRule="auto"/>
+        <w:spacing w:before="120" w:line="360" w:lineRule="auto"/>
         <w:ind w:left="1800"/>
         <w:rPr>
           <w:szCs w:val="24"/>
@@ -1167,7 +1161,7 @@
         <w:tabs>
           <w:tab w:val="left" w:leader="dot" w:pos="5760"/>
         </w:tabs>
-        <w:spacing w:line="360" w:lineRule="auto"/>
+        <w:spacing w:before="120" w:line="360" w:lineRule="auto"/>
         <w:ind w:left="1800"/>
         <w:rPr>
           <w:szCs w:val="24"/>
@@ -1232,7 +1226,7 @@
     </w:p>
     <w:p>
       <w:pPr>
-        <w:spacing w:after="240"/>
+        <w:spacing w:before="120" w:after="200"/>
         <w:ind w:firstLine="0"/>
         <w:jc w:val="center"/>
         <w:outlineLvl w:val="0"/>
@@ -1244,25 +1238,26 @@
           <w:lang w:val="en-US"/>
         </w:rPr>
       </w:pPr>
-      <w:bookmarkStart w:id="1" w:name="_Toc474073291"/>
-      <w:bookmarkStart w:id="2" w:name="_Toc474073370"/>
-      <w:bookmarkStart w:id="3" w:name="_Toc474073451"/>
-      <w:bookmarkStart w:id="4" w:name="_Toc474073293"/>
-      <w:bookmarkStart w:id="5" w:name="_Toc474073372"/>
-      <w:bookmarkStart w:id="6" w:name="_Toc474073453"/>
-      <w:bookmarkStart w:id="7" w:name="_Toc474073295"/>
-      <w:bookmarkStart w:id="8" w:name="_Toc474073374"/>
-      <w:bookmarkStart w:id="9" w:name="_Toc474073455"/>
-      <w:bookmarkStart w:id="10" w:name="_Toc406160813"/>
-      <w:bookmarkStart w:id="11" w:name="_Toc406160817"/>
-      <w:bookmarkStart w:id="12" w:name="_Toc406160818"/>
-      <w:bookmarkStart w:id="13" w:name="_Toc406160819"/>
-      <w:bookmarkStart w:id="14" w:name="_Toc406160820"/>
-      <w:bookmarkStart w:id="15" w:name="_Toc406160821"/>
-      <w:bookmarkStart w:id="16" w:name="_Toc406160822"/>
-      <w:bookmarkStart w:id="17" w:name="_Toc474073320"/>
-      <w:bookmarkStart w:id="18" w:name="_Toc474073399"/>
-      <w:bookmarkStart w:id="19" w:name="_Toc474073480"/>
+      <w:bookmarkStart w:id="0" w:name="_Toc474073291"/>
+      <w:bookmarkStart w:id="1" w:name="_Toc474073370"/>
+      <w:bookmarkStart w:id="2" w:name="_Toc474073451"/>
+      <w:bookmarkStart w:id="3" w:name="_Toc474073293"/>
+      <w:bookmarkStart w:id="4" w:name="_Toc474073372"/>
+      <w:bookmarkStart w:id="5" w:name="_Toc474073453"/>
+      <w:bookmarkStart w:id="6" w:name="_Toc474073295"/>
+      <w:bookmarkStart w:id="7" w:name="_Toc474073374"/>
+      <w:bookmarkStart w:id="8" w:name="_Toc474073455"/>
+      <w:bookmarkStart w:id="9" w:name="_Toc406160813"/>
+      <w:bookmarkStart w:id="10" w:name="_Toc406160817"/>
+      <w:bookmarkStart w:id="11" w:name="_Toc406160818"/>
+      <w:bookmarkStart w:id="12" w:name="_Toc406160819"/>
+      <w:bookmarkStart w:id="13" w:name="_Toc406160820"/>
+      <w:bookmarkStart w:id="14" w:name="_Toc406160821"/>
+      <w:bookmarkStart w:id="15" w:name="_Toc406160822"/>
+      <w:bookmarkStart w:id="16" w:name="_Toc474073320"/>
+      <w:bookmarkStart w:id="17" w:name="_Toc474073399"/>
+      <w:bookmarkStart w:id="18" w:name="_Toc474073480"/>
+      <w:bookmarkEnd w:id="0"/>
       <w:bookmarkEnd w:id="1"/>
       <w:bookmarkEnd w:id="2"/>
       <w:bookmarkEnd w:id="3"/>
@@ -1281,7 +1276,6 @@
       <w:bookmarkEnd w:id="16"/>
       <w:bookmarkEnd w:id="17"/>
       <w:bookmarkEnd w:id="18"/>
-      <w:bookmarkEnd w:id="19"/>
       <w:r>
         <w:rPr>
           <w:rFonts w:cs="Times New Roman"/>
@@ -1296,7 +1290,7 @@
     </w:p>
     <w:p>
       <w:pPr>
-        <w:spacing w:after="200" w:line="276" w:lineRule="auto"/>
+        <w:spacing w:after="200"/>
         <w:ind w:firstLine="0"/>
         <w:jc w:val="left"/>
         <w:rPr>
@@ -1316,7 +1310,7 @@
     </w:p>
     <w:p>
       <w:pPr>
-        <w:spacing w:after="240"/>
+        <w:spacing w:before="120" w:after="200"/>
         <w:ind w:firstLine="0"/>
         <w:jc w:val="center"/>
         <w:outlineLvl w:val="0"/>
@@ -1342,7 +1336,7 @@
     </w:p>
     <w:p>
       <w:pPr>
-        <w:spacing w:after="200" w:line="276" w:lineRule="auto"/>
+        <w:spacing w:after="200"/>
         <w:ind w:firstLine="0"/>
         <w:jc w:val="left"/>
         <w:rPr>
@@ -1362,7 +1356,7 @@
     </w:p>
     <w:p>
       <w:pPr>
-        <w:spacing w:after="240"/>
+        <w:spacing w:before="120" w:after="200"/>
         <w:ind w:firstLine="0"/>
         <w:jc w:val="center"/>
         <w:outlineLvl w:val="0"/>
@@ -1388,7 +1382,7 @@
     </w:p>
     <w:p>
       <w:pPr>
-        <w:spacing w:after="200" w:line="276" w:lineRule="auto"/>
+        <w:spacing w:after="200"/>
         <w:ind w:firstLine="0"/>
         <w:jc w:val="left"/>
         <w:rPr>
@@ -1408,7 +1402,7 @@
     </w:p>
     <w:p>
       <w:pPr>
-        <w:spacing w:after="240"/>
+        <w:spacing w:before="120" w:after="200"/>
         <w:ind w:firstLine="0"/>
         <w:jc w:val="center"/>
         <w:outlineLvl w:val="0"/>
@@ -1434,7 +1428,7 @@
     </w:p>
     <w:p>
       <w:pPr>
-        <w:spacing w:after="200" w:line="276" w:lineRule="auto"/>
+        <w:spacing w:after="200"/>
         <w:ind w:firstLine="0"/>
         <w:jc w:val="left"/>
         <w:rPr>
@@ -1454,7 +1448,7 @@
     </w:p>
     <w:p>
       <w:pPr>
-        <w:spacing w:after="240"/>
+        <w:spacing w:before="120" w:after="200"/>
         <w:ind w:firstLine="0"/>
         <w:jc w:val="center"/>
         <w:outlineLvl w:val="0"/>
@@ -1480,7 +1474,7 @@
     </w:p>
     <w:p>
       <w:pPr>
-        <w:spacing w:after="200" w:line="276" w:lineRule="auto"/>
+        <w:spacing w:after="200"/>
         <w:ind w:firstLine="0"/>
         <w:jc w:val="left"/>
         <w:rPr>
@@ -1500,7 +1494,7 @@
     </w:p>
     <w:p>
       <w:pPr>
-        <w:spacing w:after="240"/>
+        <w:spacing w:before="120" w:after="200"/>
         <w:ind w:firstLine="0"/>
         <w:jc w:val="center"/>
         <w:outlineLvl w:val="0"/>
@@ -1526,7 +1520,7 @@
     </w:p>
     <w:p>
       <w:pPr>
-        <w:spacing w:after="200" w:line="276" w:lineRule="auto"/>
+        <w:spacing w:after="200"/>
         <w:ind w:firstLine="0"/>
         <w:jc w:val="left"/>
         <w:rPr>
@@ -1546,7 +1540,7 @@
     </w:p>
     <w:p>
       <w:pPr>
-        <w:spacing w:after="240"/>
+        <w:spacing w:before="120" w:after="200"/>
         <w:ind w:firstLine="0"/>
         <w:jc w:val="left"/>
         <w:outlineLvl w:val="0"/>
@@ -1591,7 +1585,221 @@
     </w:p>
     <w:p>
       <w:pPr>
-        <w:spacing w:after="200" w:line="276" w:lineRule="auto"/>
+        <w:ind w:firstLine="0"/>
+        <w:outlineLvl w:val="1"/>
+        <w:rPr>
+          <w:rFonts w:cs="Times New Roman"/>
+          <w:b/>
+          <w:szCs w:val="26"/>
+          <w:lang w:val="en-US"/>
+        </w:rPr>
+      </w:pPr>
+      <w:r>
+        <w:rPr>
+          <w:rFonts w:cs="Times New Roman"/>
+          <w:b/>
+          <w:szCs w:val="26"/>
+          <w:lang w:val="en-US"/>
+        </w:rPr>
+        <w:t>1.1</w:t>
+      </w:r>
+      <w:r>
+        <w:rPr>
+          <w:rFonts w:cs="Times New Roman"/>
+          <w:b/>
+          <w:szCs w:val="26"/>
+          <w:lang w:val="en-US"/>
+        </w:rPr>
+        <w:tab/>
+      </w:r>
+      <w:r>
+        <w:rPr>
+          <w:rFonts w:cs="Times New Roman"/>
+          <w:b/>
+          <w:szCs w:val="26"/>
+          <w:lang w:val="en-US"/>
+        </w:rPr>
+        <w:t>Background</w:t>
+      </w:r>
+    </w:p>
+    <w:p>
+      <w:pPr>
+        <w:ind w:firstLine="0"/>
+        <w:rPr>
+          <w:rFonts w:cs="Times New Roman"/>
+          <w:szCs w:val="26"/>
+          <w:lang w:val="en-US"/>
+        </w:rPr>
+      </w:pPr>
+    </w:p>
+    <w:p>
+      <w:pPr>
+        <w:ind w:firstLine="0"/>
+        <w:outlineLvl w:val="1"/>
+        <w:rPr>
+          <w:rFonts w:cs="Times New Roman"/>
+          <w:b/>
+          <w:szCs w:val="26"/>
+          <w:lang w:val="en-US"/>
+        </w:rPr>
+      </w:pPr>
+      <w:r>
+        <w:rPr>
+          <w:rFonts w:cs="Times New Roman"/>
+          <w:b/>
+          <w:szCs w:val="26"/>
+          <w:lang w:val="en-US"/>
+        </w:rPr>
+        <w:t>1.2</w:t>
+      </w:r>
+      <w:r>
+        <w:rPr>
+          <w:rFonts w:cs="Times New Roman"/>
+          <w:b/>
+          <w:szCs w:val="26"/>
+          <w:lang w:val="en-US"/>
+        </w:rPr>
+        <w:tab/>
+      </w:r>
+      <w:r>
+        <w:rPr>
+          <w:rFonts w:cs="Times New Roman"/>
+          <w:b/>
+          <w:szCs w:val="26"/>
+          <w:lang w:val="en-US"/>
+        </w:rPr>
+        <w:t>Related work</w:t>
+      </w:r>
+    </w:p>
+    <w:p>
+      <w:pPr>
+        <w:ind w:firstLine="0"/>
+        <w:rPr>
+          <w:rFonts w:cs="Times New Roman"/>
+          <w:szCs w:val="26"/>
+          <w:lang w:val="en-US"/>
+        </w:rPr>
+      </w:pPr>
+    </w:p>
+    <w:p>
+      <w:pPr>
+        <w:ind w:firstLine="0"/>
+        <w:outlineLvl w:val="1"/>
+        <w:rPr>
+          <w:rFonts w:cs="Times New Roman"/>
+          <w:b/>
+          <w:szCs w:val="26"/>
+          <w:lang w:val="en-US"/>
+        </w:rPr>
+      </w:pPr>
+      <w:r>
+        <w:rPr>
+          <w:rFonts w:cs="Times New Roman"/>
+          <w:b/>
+          <w:szCs w:val="26"/>
+          <w:lang w:val="en-US"/>
+        </w:rPr>
+        <w:t>1.3</w:t>
+      </w:r>
+      <w:r>
+        <w:rPr>
+          <w:rFonts w:cs="Times New Roman"/>
+          <w:b/>
+          <w:szCs w:val="26"/>
+          <w:lang w:val="en-US"/>
+        </w:rPr>
+        <w:tab/>
+      </w:r>
+      <w:r>
+        <w:rPr>
+          <w:rFonts w:cs="Times New Roman"/>
+          <w:b/>
+          <w:szCs w:val="26"/>
+          <w:lang w:val="en-US"/>
+        </w:rPr>
+        <w:t xml:space="preserve">Target, object and scope of </w:t>
+      </w:r>
+      <w:r>
+        <w:rPr>
+          <w:rFonts w:cs="Times New Roman"/>
+          <w:b/>
+          <w:szCs w:val="26"/>
+          <w:lang w:val="en-US"/>
+        </w:rPr>
+        <w:t xml:space="preserve">the </w:t>
+      </w:r>
+      <w:r>
+        <w:rPr>
+          <w:rFonts w:cs="Times New Roman"/>
+          <w:b/>
+          <w:szCs w:val="26"/>
+          <w:lang w:val="en-US"/>
+        </w:rPr>
+        <w:t>thesis</w:t>
+      </w:r>
+    </w:p>
+    <w:p>
+      <w:pPr>
+        <w:ind w:firstLine="0"/>
+        <w:rPr>
+          <w:rFonts w:cs="Times New Roman"/>
+          <w:szCs w:val="26"/>
+          <w:lang w:val="en-US"/>
+        </w:rPr>
+      </w:pPr>
+    </w:p>
+    <w:p>
+      <w:pPr>
+        <w:ind w:firstLine="0"/>
+        <w:outlineLvl w:val="1"/>
+        <w:rPr>
+          <w:rFonts w:cs="Times New Roman"/>
+          <w:b/>
+          <w:szCs w:val="26"/>
+          <w:lang w:val="en-US"/>
+        </w:rPr>
+      </w:pPr>
+      <w:r>
+        <w:rPr>
+          <w:rFonts w:cs="Times New Roman"/>
+          <w:b/>
+          <w:szCs w:val="26"/>
+          <w:lang w:val="en-US"/>
+        </w:rPr>
+        <w:t>1.4</w:t>
+      </w:r>
+      <w:r>
+        <w:rPr>
+          <w:rFonts w:cs="Times New Roman"/>
+          <w:b/>
+          <w:szCs w:val="26"/>
+          <w:lang w:val="en-US"/>
+        </w:rPr>
+        <w:tab/>
+      </w:r>
+      <w:r>
+        <w:rPr>
+          <w:rFonts w:cs="Times New Roman"/>
+          <w:b/>
+          <w:szCs w:val="26"/>
+          <w:lang w:val="en-US"/>
+        </w:rPr>
+        <w:t>Advantage and disadvantage</w:t>
+      </w:r>
+    </w:p>
+    <w:p>
+      <w:pPr>
+        <w:ind w:firstLine="0"/>
+        <w:rPr>
+          <w:rFonts w:cs="Times New Roman"/>
+          <w:szCs w:val="26"/>
+          <w:lang w:val="en-US"/>
+        </w:rPr>
+      </w:pPr>
+    </w:p>
+    <w:p>
+      <w:pPr>
+        <w:spacing w:after="200"/>
         <w:ind w:firstLine="0"/>
         <w:jc w:val="left"/>
         <w:rPr>
@@ -1611,7 +1819,7 @@
     </w:p>
     <w:p>
       <w:pPr>
-        <w:spacing w:after="240"/>
+        <w:spacing w:before="120" w:after="200"/>
         <w:ind w:firstLine="0"/>
         <w:jc w:val="left"/>
         <w:outlineLvl w:val="0"/>
@@ -1646,7 +1854,228 @@
     </w:p>
     <w:p>
       <w:pPr>
-        <w:spacing w:after="200" w:line="276" w:lineRule="auto"/>
+        <w:spacing w:before="120" w:after="0"/>
+        <w:ind w:firstLine="0"/>
+        <w:jc w:val="left"/>
+        <w:outlineLvl w:val="1"/>
+        <w:rPr>
+          <w:rFonts w:cs="Times New Roman"/>
+          <w:b/>
+          <w:szCs w:val="26"/>
+          <w:lang w:val="en-US"/>
+        </w:rPr>
+      </w:pPr>
+      <w:r>
+        <w:rPr>
+          <w:rFonts w:cs="Times New Roman"/>
+          <w:b/>
+          <w:szCs w:val="26"/>
+          <w:lang w:val="en-US"/>
+        </w:rPr>
+        <w:t>2.1</w:t>
+      </w:r>
+      <w:r>
+        <w:rPr>
+          <w:rFonts w:cs="Times New Roman"/>
+          <w:b/>
+          <w:szCs w:val="26"/>
+          <w:lang w:val="en-US"/>
+        </w:rPr>
+        <w:tab/>
+      </w:r>
+      <w:r>
+        <w:rPr>
+          <w:rFonts w:cs="Times New Roman"/>
+          <w:b/>
+          <w:szCs w:val="26"/>
+          <w:lang w:val="en-US"/>
+        </w:rPr>
+        <w:t>Theory</w:t>
+      </w:r>
+    </w:p>
+    <w:p>
+      <w:pPr>
+        <w:spacing w:before="120" w:after="0"/>
+        <w:ind w:firstLine="0"/>
+        <w:jc w:val="left"/>
+        <w:rPr>
+          <w:rFonts w:cs="Times New Roman"/>
+          <w:szCs w:val="26"/>
+          <w:lang w:val="en-US"/>
+        </w:rPr>
+      </w:pPr>
+    </w:p>
+    <w:p>
+      <w:pPr>
+        <w:spacing w:before="120" w:after="0"/>
+        <w:ind w:firstLine="0"/>
+        <w:jc w:val="left"/>
+        <w:outlineLvl w:val="2"/>
+        <w:rPr>
+          <w:rFonts w:cs="Times New Roman"/>
+          <w:b/>
+          <w:szCs w:val="26"/>
+          <w:lang w:val="en-US"/>
+        </w:rPr>
+      </w:pPr>
+      <w:r>
+        <w:rPr>
+          <w:rFonts w:cs="Times New Roman"/>
+          <w:b/>
+          <w:szCs w:val="26"/>
+          <w:lang w:val="en-US"/>
+        </w:rPr>
+        <w:t>2.1.1</w:t>
+      </w:r>
+      <w:r>
+        <w:rPr>
+          <w:rFonts w:cs="Times New Roman"/>
+          <w:b/>
+          <w:szCs w:val="26"/>
+          <w:lang w:val="en-US"/>
+        </w:rPr>
+        <w:tab/>
+      </w:r>
+      <w:r>
+        <w:rPr>
+          <w:rFonts w:cs="Times New Roman"/>
+          <w:b/>
+          <w:szCs w:val="26"/>
+          <w:lang w:val="en-US"/>
+        </w:rPr>
+        <w:t>Weather forecasting</w:t>
+      </w:r>
+    </w:p>
+    <w:p>
+      <w:pPr>
+        <w:spacing w:before="120" w:after="0"/>
+        <w:ind w:firstLine="0"/>
+        <w:jc w:val="left"/>
+        <w:rPr>
+          <w:rFonts w:cs="Times New Roman"/>
+          <w:szCs w:val="26"/>
+          <w:lang w:val="en-US"/>
+        </w:rPr>
+      </w:pPr>
+    </w:p>
+    <w:p>
+      <w:pPr>
+        <w:spacing w:before="120" w:after="0"/>
+        <w:ind w:firstLine="0"/>
+        <w:jc w:val="left"/>
+        <w:outlineLvl w:val="2"/>
+        <w:rPr>
+          <w:rFonts w:cs="Times New Roman"/>
+          <w:b/>
+          <w:szCs w:val="26"/>
+          <w:lang w:val="en-US"/>
+        </w:rPr>
+      </w:pPr>
+      <w:r>
+        <w:rPr>
+          <w:rFonts w:cs="Times New Roman"/>
+          <w:b/>
+          <w:szCs w:val="26"/>
+          <w:lang w:val="en-US"/>
+        </w:rPr>
+        <w:t>2.1.2</w:t>
+      </w:r>
+      <w:r>
+        <w:rPr>
+          <w:rFonts w:cs="Times New Roman"/>
+          <w:b/>
+          <w:szCs w:val="26"/>
+          <w:lang w:val="en-US"/>
+        </w:rPr>
+        <w:tab/>
+      </w:r>
+      <w:r>
+        <w:rPr>
+          <w:rFonts w:cs="Times New Roman"/>
+          <w:b/>
+          <w:szCs w:val="26"/>
+          <w:lang w:val="en-US"/>
+        </w:rPr>
+        <w:t xml:space="preserve">Machine Learning and Neural </w:t>
+      </w:r>
+      <w:r>
+        <w:rPr>
+          <w:rFonts w:cs="Times New Roman"/>
+          <w:b/>
+          <w:szCs w:val="26"/>
+          <w:lang w:val="en-US"/>
+        </w:rPr>
+        <w:t>Network</w:t>
+      </w:r>
+    </w:p>
+    <w:p>
+      <w:pPr>
+        <w:spacing w:before="120" w:after="0"/>
+        <w:ind w:firstLine="0"/>
+        <w:jc w:val="left"/>
+        <w:rPr>
+          <w:rFonts w:cs="Times New Roman"/>
+          <w:szCs w:val="26"/>
+          <w:lang w:val="en-US"/>
+        </w:rPr>
+      </w:pPr>
+    </w:p>
+    <w:p>
+      <w:pPr>
+        <w:spacing w:before="120" w:after="0"/>
+        <w:ind w:firstLine="0"/>
+        <w:jc w:val="left"/>
+        <w:outlineLvl w:val="1"/>
+        <w:rPr>
+          <w:rFonts w:cs="Times New Roman"/>
+          <w:b/>
+          <w:szCs w:val="26"/>
+          <w:lang w:val="en-US"/>
+        </w:rPr>
+      </w:pPr>
+      <w:r>
+        <w:rPr>
+          <w:rFonts w:cs="Times New Roman"/>
+          <w:b/>
+          <w:szCs w:val="26"/>
+          <w:lang w:val="en-US"/>
+        </w:rPr>
+        <w:t>2.2</w:t>
+      </w:r>
+      <w:r>
+        <w:rPr>
+          <w:rFonts w:cs="Times New Roman"/>
+          <w:b/>
+          <w:szCs w:val="26"/>
+          <w:lang w:val="en-US"/>
+        </w:rPr>
+        <w:tab/>
+      </w:r>
+      <w:r>
+        <w:rPr>
+          <w:rFonts w:cs="Times New Roman"/>
+          <w:b/>
+          <w:szCs w:val="26"/>
+          <w:lang w:val="en-US"/>
+        </w:rPr>
+        <w:t>Experimental Study</w:t>
+      </w:r>
+    </w:p>
+    <w:p>
+      <w:pPr>
+        <w:spacing w:before="120" w:after="0"/>
+        <w:ind w:firstLine="0"/>
+        <w:jc w:val="left"/>
+        <w:rPr>
+          <w:rFonts w:cs="Times New Roman"/>
+          <w:szCs w:val="26"/>
+          <w:lang w:val="en-US"/>
+        </w:rPr>
+      </w:pPr>
+    </w:p>
+    <w:p>
+      <w:pPr>
+        <w:spacing w:after="200"/>
         <w:ind w:firstLine="0"/>
         <w:jc w:val="left"/>
         <w:rPr>
@@ -1666,7 +2095,7 @@
     </w:p>
     <w:p>
       <w:pPr>
-        <w:spacing w:after="240"/>
+        <w:spacing w:before="120" w:after="200"/>
         <w:ind w:firstLine="0"/>
         <w:jc w:val="left"/>
         <w:outlineLvl w:val="0"/>
@@ -1700,7 +2129,142 @@
     </w:p>
     <w:p>
       <w:pPr>
-        <w:spacing w:after="200" w:line="276" w:lineRule="auto"/>
+        <w:spacing w:before="120" w:after="0"/>
+        <w:ind w:firstLine="0"/>
+        <w:jc w:val="left"/>
+        <w:outlineLvl w:val="2"/>
+        <w:rPr>
+          <w:rFonts w:cs="Times New Roman"/>
+          <w:b/>
+          <w:szCs w:val="26"/>
+          <w:lang w:val="en-US"/>
+        </w:rPr>
+      </w:pPr>
+      <w:r>
+        <w:rPr>
+          <w:rFonts w:cs="Times New Roman"/>
+          <w:b/>
+          <w:szCs w:val="26"/>
+          <w:lang w:val="en-US"/>
+        </w:rPr>
+        <w:t>3.1</w:t>
+      </w:r>
+      <w:r>
+        <w:rPr>
+          <w:rFonts w:cs="Times New Roman"/>
+          <w:b/>
+          <w:szCs w:val="26"/>
+          <w:lang w:val="en-US"/>
+        </w:rPr>
+        <w:tab/>
+        <w:t>System overview</w:t>
+      </w:r>
+    </w:p>
+    <w:p>
+      <w:pPr>
+        <w:spacing w:before="120" w:after="0"/>
+        <w:ind w:firstLine="0"/>
+        <w:jc w:val="left"/>
+        <w:rPr>
+          <w:rFonts w:cs="Times New Roman"/>
+          <w:szCs w:val="26"/>
+          <w:lang w:val="en-US"/>
+        </w:rPr>
+      </w:pPr>
+    </w:p>
+    <w:p>
+      <w:pPr>
+        <w:spacing w:before="120" w:after="0"/>
+        <w:ind w:firstLine="0"/>
+        <w:jc w:val="left"/>
+        <w:outlineLvl w:val="1"/>
+        <w:rPr>
+          <w:rFonts w:cs="Times New Roman"/>
+          <w:b/>
+          <w:szCs w:val="26"/>
+          <w:lang w:val="en-US"/>
+        </w:rPr>
+      </w:pPr>
+      <w:r>
+        <w:rPr>
+          <w:rFonts w:cs="Times New Roman"/>
+          <w:b/>
+          <w:szCs w:val="26"/>
+          <w:lang w:val="en-US"/>
+        </w:rPr>
+        <w:t>3.2</w:t>
+      </w:r>
+      <w:r>
+        <w:rPr>
+          <w:rFonts w:cs="Times New Roman"/>
+          <w:b/>
+          <w:szCs w:val="26"/>
+          <w:lang w:val="en-US"/>
+        </w:rPr>
+        <w:tab/>
+        <w:t>Hardware design</w:t>
+      </w:r>
+    </w:p>
+    <w:p>
+      <w:pPr>
+        <w:spacing w:before="120" w:after="0"/>
+        <w:ind w:firstLine="0"/>
+        <w:jc w:val="left"/>
+        <w:rPr>
+          <w:rFonts w:cs="Times New Roman"/>
+          <w:szCs w:val="26"/>
+          <w:lang w:val="en-US"/>
+        </w:rPr>
+      </w:pPr>
+    </w:p>
+    <w:p>
+      <w:pPr>
+        <w:spacing w:before="120" w:after="0"/>
+        <w:ind w:firstLine="0"/>
+        <w:jc w:val="left"/>
+        <w:outlineLvl w:val="1"/>
+        <w:rPr>
+          <w:rFonts w:cs="Times New Roman"/>
+          <w:b/>
+          <w:szCs w:val="26"/>
+          <w:lang w:val="en-US"/>
+        </w:rPr>
+      </w:pPr>
+      <w:r>
+        <w:rPr>
+          <w:rFonts w:cs="Times New Roman"/>
+          <w:b/>
+          <w:szCs w:val="26"/>
+          <w:lang w:val="en-US"/>
+        </w:rPr>
+        <w:t>3.3</w:t>
+      </w:r>
+      <w:r>
+        <w:rPr>
+          <w:rFonts w:cs="Times New Roman"/>
+          <w:b/>
+          <w:szCs w:val="26"/>
+          <w:lang w:val="en-US"/>
+        </w:rPr>
+        <w:tab/>
+        <w:t>Software design</w:t>
+      </w:r>
+    </w:p>
+    <w:p>
+      <w:pPr>
+        <w:spacing w:before="120" w:after="0"/>
+        <w:ind w:firstLine="0"/>
+        <w:jc w:val="left"/>
+        <w:rPr>
+          <w:rFonts w:cs="Times New Roman"/>
+          <w:szCs w:val="26"/>
+          <w:lang w:val="en-US"/>
+        </w:rPr>
+      </w:pPr>
+    </w:p>
+    <w:p>
+      <w:pPr>
+        <w:spacing w:after="200"/>
         <w:ind w:firstLine="0"/>
         <w:jc w:val="left"/>
         <w:rPr>
@@ -1720,7 +2284,7 @@
     </w:p>
     <w:p>
       <w:pPr>
-        <w:spacing w:after="240"/>
+        <w:spacing w:before="120" w:after="200"/>
         <w:ind w:firstLine="0"/>
         <w:jc w:val="left"/>
         <w:outlineLvl w:val="0"/>
@@ -1749,12 +2313,102 @@
           <w:szCs w:val="28"/>
           <w:lang w:val="en-US"/>
         </w:rPr>
-        <w:t>TEST RESULT AND SUMMARY</w:t>
+        <w:t>RESULT AND SUMMARY</w:t>
       </w:r>
     </w:p>
     <w:p>
       <w:pPr>
-        <w:spacing w:after="200" w:line="276" w:lineRule="auto"/>
+        <w:spacing w:before="120" w:after="0"/>
+        <w:ind w:firstLine="0"/>
+        <w:jc w:val="left"/>
+        <w:outlineLvl w:val="1"/>
+        <w:rPr>
+          <w:rFonts w:cs="Times New Roman"/>
+          <w:b/>
+          <w:szCs w:val="26"/>
+          <w:lang w:val="en-US"/>
+        </w:rPr>
+      </w:pPr>
+      <w:r>
+        <w:rPr>
+          <w:rFonts w:cs="Times New Roman"/>
+          <w:b/>
+          <w:szCs w:val="26"/>
+          <w:lang w:val="en-US"/>
+        </w:rPr>
+        <w:t>4.1</w:t>
+      </w:r>
+      <w:r>
+        <w:rPr>
+          <w:rFonts w:cs="Times New Roman"/>
+          <w:b/>
+          <w:szCs w:val="26"/>
+          <w:lang w:val="en-US"/>
+        </w:rPr>
+        <w:tab/>
+        <w:t>Result</w:t>
+      </w:r>
+    </w:p>
+    <w:p>
+      <w:pPr>
+        <w:spacing w:before="120" w:after="0"/>
+        <w:ind w:firstLine="0"/>
+        <w:jc w:val="left"/>
+        <w:rPr>
+          <w:rFonts w:cs="Times New Roman"/>
+          <w:szCs w:val="26"/>
+          <w:lang w:val="en-US"/>
+        </w:rPr>
+      </w:pPr>
+    </w:p>
+    <w:p>
+      <w:pPr>
+        <w:spacing w:before="120" w:after="0"/>
+        <w:ind w:firstLine="0"/>
+        <w:jc w:val="left"/>
+        <w:outlineLvl w:val="1"/>
+        <w:rPr>
+          <w:rFonts w:cs="Times New Roman"/>
+          <w:b/>
+          <w:szCs w:val="26"/>
+          <w:lang w:val="en-US"/>
+        </w:rPr>
+      </w:pPr>
+      <w:r>
+        <w:rPr>
+          <w:rFonts w:cs="Times New Roman"/>
+          <w:b/>
+          <w:szCs w:val="26"/>
+          <w:lang w:val="en-US"/>
+        </w:rPr>
+        <w:t>4.2</w:t>
+      </w:r>
+      <w:r>
+        <w:rPr>
+          <w:rFonts w:cs="Times New Roman"/>
+          <w:b/>
+          <w:szCs w:val="26"/>
+          <w:lang w:val="en-US"/>
+        </w:rPr>
+        <w:tab/>
+        <w:t>Summary</w:t>
+      </w:r>
+    </w:p>
+    <w:p>
+      <w:pPr>
+        <w:spacing w:before="120" w:after="0"/>
+        <w:ind w:firstLine="0"/>
+        <w:jc w:val="left"/>
+        <w:rPr>
+          <w:rFonts w:cs="Times New Roman"/>
+          <w:szCs w:val="26"/>
+          <w:lang w:val="en-US"/>
+        </w:rPr>
+      </w:pPr>
+    </w:p>
+    <w:p>
+      <w:pPr>
+        <w:spacing w:after="200"/>
         <w:ind w:firstLine="0"/>
         <w:jc w:val="left"/>
         <w:rPr>
@@ -1774,7 +2428,7 @@
     </w:p>
     <w:p>
       <w:pPr>
-        <w:spacing w:after="240"/>
+        <w:spacing w:before="120" w:after="200"/>
         <w:ind w:firstLine="0"/>
         <w:jc w:val="left"/>
         <w:outlineLvl w:val="0"/>
@@ -1806,12 +2460,46 @@
         </w:rPr>
         <w:t>FUTURE WORK</w:t>
       </w:r>
+      <w:bookmarkStart w:id="19" w:name="_GoBack"/>
+      <w:bookmarkEnd w:id="19"/>
     </w:p>
     <w:p>
       <w:pPr>
-        <w:spacing w:after="0" w:line="240" w:lineRule="auto"/>
+        <w:spacing w:before="120" w:after="0"/>
         <w:ind w:firstLine="0"/>
-        <w:jc w:val="center"/>
+        <w:jc w:val="left"/>
+        <w:rPr>
+          <w:rFonts w:cs="Times New Roman"/>
+          <w:szCs w:val="26"/>
+          <w:lang w:val="en-US"/>
+        </w:rPr>
+      </w:pPr>
+    </w:p>
+    <w:p>
+      <w:pPr>
+        <w:spacing w:after="200" w:line="276" w:lineRule="auto"/>
+        <w:ind w:firstLine="0"/>
+        <w:jc w:val="left"/>
+        <w:rPr>
+          <w:rFonts w:cs="Times New Roman"/>
+          <w:szCs w:val="26"/>
+          <w:lang w:val="en-US"/>
+        </w:rPr>
+      </w:pPr>
+      <w:r>
+        <w:rPr>
+          <w:rFonts w:cs="Times New Roman"/>
+          <w:szCs w:val="26"/>
+          <w:lang w:val="en-US"/>
+        </w:rPr>
+        <w:br w:type="page"/>
+      </w:r>
+    </w:p>
+    <w:p>
+      <w:pPr>
+        <w:spacing w:after="0"/>
+        <w:ind w:firstLine="0"/>
+        <w:jc w:val="left"/>
         <w:rPr>
           <w:rFonts w:cs="Times New Roman"/>
           <w:szCs w:val="26"/>
@@ -1822,7 +2510,7 @@
     <w:sectPr>
       <w:footerReference w:type="default" r:id="rId8"/>
       <w:pgSz w:w="11906" w:h="16838"/>
-      <w:pgMar w:top="1800" w:right="1133" w:bottom="851" w:left="1440" w:header="708" w:footer="708" w:gutter="0"/>
+      <w:pgMar w:top="1699" w:right="1138" w:bottom="1987" w:left="1987" w:header="706" w:footer="706" w:gutter="0"/>
       <w:cols w:space="708"/>
       <w:docGrid w:linePitch="360"/>
     </w:sectPr>
@@ -1965,14 +2653,14 @@
         <v:path o:extrusionok="f" gradientshapeok="t" o:connecttype="rect"/>
         <o:lock v:ext="edit" aspectratio="t"/>
       </v:shapetype>
-      <v:shape id="_x0000_i1028" type="#_x0000_t75" style="width:11.25pt;height:11.25pt" o:bullet="t">
+      <v:shape id="_x0000_i1139" type="#_x0000_t75" style="width:11.5pt;height:11.5pt" o:bullet="t">
         <v:imagedata r:id="rId1" o:title="msoCFA3"/>
       </v:shape>
     </w:pict>
   </w:numPicBullet>
   <w:numPicBullet w:numPicBulletId="1">
     <w:pict>
-      <v:shape id="_x0000_i1029" style="width:6pt;height:6pt" coordsize="" o:spt="100" o:bullet="t" adj="0,,0" path="" stroked="f">
+      <v:shape id="_x0000_i1140" style="width:5.75pt;height:5.75pt" coordsize="" o:spt="100" o:bullet="t" adj="0,,0" path="" stroked="f">
         <v:stroke joinstyle="miter"/>
         <v:imagedata r:id="rId2" o:title=""/>
         <v:formulas/>
@@ -16066,7 +16754,7 @@
 </file>
 
 <file path=customXml/itemProps1.xml><?xml version="1.0" encoding="utf-8"?>
-<ds:datastoreItem xmlns:ds="http://schemas.openxmlformats.org/officeDocument/2006/customXml" ds:itemID="{AC2FABA2-2CDB-4D45-A1B4-93CD5739F8DE}">
+<ds:datastoreItem xmlns:ds="http://schemas.openxmlformats.org/officeDocument/2006/customXml" ds:itemID="{EA2A3420-F758-4FBC-B782-864023295B72}">
   <ds:schemaRefs>
     <ds:schemaRef ds:uri="http://schemas.openxmlformats.org/officeDocument/2006/bibliography"/>
   </ds:schemaRefs>

</xml_diff>

<commit_message>
Update: Final report strucuture, remove problem statement and add acknowledgement
</commit_message>
<xml_diff>
--- a/Documents/BaoCao/KTMT_KLTN_NGUYENMANHTHAO_QUACHTHEHAO.docx
+++ b/Documents/BaoCao/KTMT_KLTN_NGUYENMANHTHAO_QUACHTHEHAO.docx
@@ -1469,6 +1469,54 @@
           <w:lang w:val="en-US"/>
         </w:rPr>
         <w:lastRenderedPageBreak/>
+        <w:t>ACKNOWLEDGEMENTS</w:t>
+      </w:r>
+      <w:bookmarkStart w:id="19" w:name="_GoBack"/>
+      <w:bookmarkEnd w:id="19"/>
+    </w:p>
+    <w:p>
+      <w:pPr>
+        <w:spacing w:after="200"/>
+        <w:ind w:firstLine="0"/>
+        <w:jc w:val="left"/>
+        <w:rPr>
+          <w:rFonts w:cs="Times New Roman"/>
+          <w:szCs w:val="26"/>
+          <w:lang w:val="en-US"/>
+        </w:rPr>
+      </w:pPr>
+      <w:r>
+        <w:rPr>
+          <w:rFonts w:cs="Times New Roman"/>
+          <w:szCs w:val="26"/>
+          <w:lang w:val="en-US"/>
+        </w:rPr>
+        <w:br w:type="page"/>
+      </w:r>
+    </w:p>
+    <w:p>
+      <w:pPr>
+        <w:spacing w:before="120" w:after="200"/>
+        <w:ind w:firstLine="0"/>
+        <w:jc w:val="center"/>
+        <w:outlineLvl w:val="0"/>
+        <w:rPr>
+          <w:rFonts w:cs="Times New Roman"/>
+          <w:b/>
+          <w:sz w:val="28"/>
+          <w:szCs w:val="28"/>
+          <w:lang w:val="en-US"/>
+        </w:rPr>
+      </w:pPr>
+      <w:r>
+        <w:rPr>
+          <w:rFonts w:cs="Times New Roman"/>
+          <w:b/>
+          <w:sz w:val="28"/>
+          <w:szCs w:val="28"/>
+          <w:lang w:val="en-US"/>
+        </w:rPr>
+        <w:lastRenderedPageBreak/>
         <w:t>ABSTRACT</w:t>
       </w:r>
     </w:p>
@@ -1496,7 +1544,7 @@
       <w:pPr>
         <w:spacing w:before="120" w:after="200"/>
         <w:ind w:firstLine="0"/>
-        <w:jc w:val="center"/>
+        <w:jc w:val="left"/>
         <w:outlineLvl w:val="0"/>
         <w:rPr>
           <w:rFonts w:cs="Times New Roman"/>
@@ -1509,14 +1557,197 @@
       <w:r>
         <w:rPr>
           <w:rFonts w:cs="Times New Roman"/>
+          <w:sz w:val="28"/>
+          <w:szCs w:val="28"/>
+          <w:lang w:val="en-US"/>
+        </w:rPr>
+        <w:lastRenderedPageBreak/>
+        <w:t>Chapter 1.</w:t>
+      </w:r>
+      <w:r>
+        <w:rPr>
+          <w:rFonts w:cs="Times New Roman"/>
           <w:b/>
           <w:sz w:val="28"/>
           <w:szCs w:val="28"/>
           <w:lang w:val="en-US"/>
         </w:rPr>
-        <w:lastRenderedPageBreak/>
-        <w:t>PROBLEM STATEMENT</w:t>
+        <w:t xml:space="preserve"> </w:t>
       </w:r>
+      <w:r>
+        <w:rPr>
+          <w:rFonts w:cs="Times New Roman"/>
+          <w:b/>
+          <w:sz w:val="28"/>
+          <w:szCs w:val="28"/>
+          <w:lang w:val="en-US"/>
+        </w:rPr>
+        <w:t>OVERVIEW</w:t>
+      </w:r>
+    </w:p>
+    <w:p>
+      <w:pPr>
+        <w:ind w:firstLine="0"/>
+        <w:outlineLvl w:val="1"/>
+        <w:rPr>
+          <w:rFonts w:cs="Times New Roman"/>
+          <w:b/>
+          <w:szCs w:val="26"/>
+          <w:lang w:val="en-US"/>
+        </w:rPr>
+      </w:pPr>
+      <w:r>
+        <w:rPr>
+          <w:rFonts w:cs="Times New Roman"/>
+          <w:b/>
+          <w:szCs w:val="26"/>
+          <w:lang w:val="en-US"/>
+        </w:rPr>
+        <w:t>1.1</w:t>
+      </w:r>
+      <w:r>
+        <w:rPr>
+          <w:rFonts w:cs="Times New Roman"/>
+          <w:b/>
+          <w:szCs w:val="26"/>
+          <w:lang w:val="en-US"/>
+        </w:rPr>
+        <w:tab/>
+        <w:t>Background</w:t>
+      </w:r>
+    </w:p>
+    <w:p>
+      <w:pPr>
+        <w:ind w:firstLine="0"/>
+        <w:rPr>
+          <w:rFonts w:cs="Times New Roman"/>
+          <w:szCs w:val="26"/>
+          <w:lang w:val="en-US"/>
+        </w:rPr>
+      </w:pPr>
+    </w:p>
+    <w:p>
+      <w:pPr>
+        <w:ind w:firstLine="0"/>
+        <w:outlineLvl w:val="1"/>
+        <w:rPr>
+          <w:rFonts w:cs="Times New Roman"/>
+          <w:b/>
+          <w:szCs w:val="26"/>
+          <w:lang w:val="en-US"/>
+        </w:rPr>
+      </w:pPr>
+      <w:r>
+        <w:rPr>
+          <w:rFonts w:cs="Times New Roman"/>
+          <w:b/>
+          <w:szCs w:val="26"/>
+          <w:lang w:val="en-US"/>
+        </w:rPr>
+        <w:t>1.2</w:t>
+      </w:r>
+      <w:r>
+        <w:rPr>
+          <w:rFonts w:cs="Times New Roman"/>
+          <w:b/>
+          <w:szCs w:val="26"/>
+          <w:lang w:val="en-US"/>
+        </w:rPr>
+        <w:tab/>
+        <w:t>Related work</w:t>
+      </w:r>
+    </w:p>
+    <w:p>
+      <w:pPr>
+        <w:ind w:firstLine="0"/>
+        <w:rPr>
+          <w:rFonts w:cs="Times New Roman"/>
+          <w:szCs w:val="26"/>
+          <w:lang w:val="en-US"/>
+        </w:rPr>
+      </w:pPr>
+    </w:p>
+    <w:p>
+      <w:pPr>
+        <w:ind w:firstLine="0"/>
+        <w:outlineLvl w:val="1"/>
+        <w:rPr>
+          <w:rFonts w:cs="Times New Roman"/>
+          <w:b/>
+          <w:szCs w:val="26"/>
+          <w:lang w:val="en-US"/>
+        </w:rPr>
+      </w:pPr>
+      <w:r>
+        <w:rPr>
+          <w:rFonts w:cs="Times New Roman"/>
+          <w:b/>
+          <w:szCs w:val="26"/>
+          <w:lang w:val="en-US"/>
+        </w:rPr>
+        <w:t>1.3</w:t>
+      </w:r>
+      <w:r>
+        <w:rPr>
+          <w:rFonts w:cs="Times New Roman"/>
+          <w:b/>
+          <w:szCs w:val="26"/>
+          <w:lang w:val="en-US"/>
+        </w:rPr>
+        <w:tab/>
+        <w:t>Target, object and scope of the thesis</w:t>
+      </w:r>
+    </w:p>
+    <w:p>
+      <w:pPr>
+        <w:ind w:firstLine="0"/>
+        <w:rPr>
+          <w:rFonts w:cs="Times New Roman"/>
+          <w:szCs w:val="26"/>
+          <w:lang w:val="en-US"/>
+        </w:rPr>
+      </w:pPr>
+    </w:p>
+    <w:p>
+      <w:pPr>
+        <w:ind w:firstLine="0"/>
+        <w:outlineLvl w:val="1"/>
+        <w:rPr>
+          <w:rFonts w:cs="Times New Roman"/>
+          <w:b/>
+          <w:szCs w:val="26"/>
+          <w:lang w:val="en-US"/>
+        </w:rPr>
+      </w:pPr>
+      <w:r>
+        <w:rPr>
+          <w:rFonts w:cs="Times New Roman"/>
+          <w:b/>
+          <w:szCs w:val="26"/>
+          <w:lang w:val="en-US"/>
+        </w:rPr>
+        <w:t>1.4</w:t>
+      </w:r>
+      <w:r>
+        <w:rPr>
+          <w:rFonts w:cs="Times New Roman"/>
+          <w:b/>
+          <w:szCs w:val="26"/>
+          <w:lang w:val="en-US"/>
+        </w:rPr>
+        <w:tab/>
+        <w:t>Advantage and disadvantage</w:t>
+      </w:r>
+    </w:p>
+    <w:p>
+      <w:pPr>
+        <w:ind w:firstLine="0"/>
+        <w:rPr>
+          <w:rFonts w:cs="Times New Roman"/>
+          <w:szCs w:val="26"/>
+          <w:lang w:val="en-US"/>
+        </w:rPr>
+      </w:pPr>
     </w:p>
     <w:p>
       <w:pPr>
@@ -1560,7 +1791,7 @@
           <w:lang w:val="en-US"/>
         </w:rPr>
         <w:lastRenderedPageBreak/>
-        <w:t>Chapter 1.</w:t>
+        <w:t xml:space="preserve">Chapter 2. </w:t>
       </w:r>
       <w:r>
         <w:rPr>
@@ -1570,285 +1801,6 @@
           <w:szCs w:val="28"/>
           <w:lang w:val="en-US"/>
         </w:rPr>
-        <w:t xml:space="preserve"> </w:t>
-      </w:r>
-      <w:r>
-        <w:rPr>
-          <w:rFonts w:cs="Times New Roman"/>
-          <w:b/>
-          <w:sz w:val="28"/>
-          <w:szCs w:val="28"/>
-          <w:lang w:val="en-US"/>
-        </w:rPr>
-        <w:t>OVERVIEW</w:t>
-      </w:r>
-    </w:p>
-    <w:p>
-      <w:pPr>
-        <w:ind w:firstLine="0"/>
-        <w:outlineLvl w:val="1"/>
-        <w:rPr>
-          <w:rFonts w:cs="Times New Roman"/>
-          <w:b/>
-          <w:szCs w:val="26"/>
-          <w:lang w:val="en-US"/>
-        </w:rPr>
-      </w:pPr>
-      <w:r>
-        <w:rPr>
-          <w:rFonts w:cs="Times New Roman"/>
-          <w:b/>
-          <w:szCs w:val="26"/>
-          <w:lang w:val="en-US"/>
-        </w:rPr>
-        <w:t>1.1</w:t>
-      </w:r>
-      <w:r>
-        <w:rPr>
-          <w:rFonts w:cs="Times New Roman"/>
-          <w:b/>
-          <w:szCs w:val="26"/>
-          <w:lang w:val="en-US"/>
-        </w:rPr>
-        <w:tab/>
-      </w:r>
-      <w:r>
-        <w:rPr>
-          <w:rFonts w:cs="Times New Roman"/>
-          <w:b/>
-          <w:szCs w:val="26"/>
-          <w:lang w:val="en-US"/>
-        </w:rPr>
-        <w:t>Background</w:t>
-      </w:r>
-    </w:p>
-    <w:p>
-      <w:pPr>
-        <w:ind w:firstLine="0"/>
-        <w:rPr>
-          <w:rFonts w:cs="Times New Roman"/>
-          <w:szCs w:val="26"/>
-          <w:lang w:val="en-US"/>
-        </w:rPr>
-      </w:pPr>
-    </w:p>
-    <w:p>
-      <w:pPr>
-        <w:ind w:firstLine="0"/>
-        <w:outlineLvl w:val="1"/>
-        <w:rPr>
-          <w:rFonts w:cs="Times New Roman"/>
-          <w:b/>
-          <w:szCs w:val="26"/>
-          <w:lang w:val="en-US"/>
-        </w:rPr>
-      </w:pPr>
-      <w:r>
-        <w:rPr>
-          <w:rFonts w:cs="Times New Roman"/>
-          <w:b/>
-          <w:szCs w:val="26"/>
-          <w:lang w:val="en-US"/>
-        </w:rPr>
-        <w:t>1.2</w:t>
-      </w:r>
-      <w:r>
-        <w:rPr>
-          <w:rFonts w:cs="Times New Roman"/>
-          <w:b/>
-          <w:szCs w:val="26"/>
-          <w:lang w:val="en-US"/>
-        </w:rPr>
-        <w:tab/>
-      </w:r>
-      <w:r>
-        <w:rPr>
-          <w:rFonts w:cs="Times New Roman"/>
-          <w:b/>
-          <w:szCs w:val="26"/>
-          <w:lang w:val="en-US"/>
-        </w:rPr>
-        <w:t>Related work</w:t>
-      </w:r>
-    </w:p>
-    <w:p>
-      <w:pPr>
-        <w:ind w:firstLine="0"/>
-        <w:rPr>
-          <w:rFonts w:cs="Times New Roman"/>
-          <w:szCs w:val="26"/>
-          <w:lang w:val="en-US"/>
-        </w:rPr>
-      </w:pPr>
-    </w:p>
-    <w:p>
-      <w:pPr>
-        <w:ind w:firstLine="0"/>
-        <w:outlineLvl w:val="1"/>
-        <w:rPr>
-          <w:rFonts w:cs="Times New Roman"/>
-          <w:b/>
-          <w:szCs w:val="26"/>
-          <w:lang w:val="en-US"/>
-        </w:rPr>
-      </w:pPr>
-      <w:r>
-        <w:rPr>
-          <w:rFonts w:cs="Times New Roman"/>
-          <w:b/>
-          <w:szCs w:val="26"/>
-          <w:lang w:val="en-US"/>
-        </w:rPr>
-        <w:t>1.3</w:t>
-      </w:r>
-      <w:r>
-        <w:rPr>
-          <w:rFonts w:cs="Times New Roman"/>
-          <w:b/>
-          <w:szCs w:val="26"/>
-          <w:lang w:val="en-US"/>
-        </w:rPr>
-        <w:tab/>
-      </w:r>
-      <w:r>
-        <w:rPr>
-          <w:rFonts w:cs="Times New Roman"/>
-          <w:b/>
-          <w:szCs w:val="26"/>
-          <w:lang w:val="en-US"/>
-        </w:rPr>
-        <w:t xml:space="preserve">Target, object and scope of </w:t>
-      </w:r>
-      <w:r>
-        <w:rPr>
-          <w:rFonts w:cs="Times New Roman"/>
-          <w:b/>
-          <w:szCs w:val="26"/>
-          <w:lang w:val="en-US"/>
-        </w:rPr>
-        <w:t xml:space="preserve">the </w:t>
-      </w:r>
-      <w:r>
-        <w:rPr>
-          <w:rFonts w:cs="Times New Roman"/>
-          <w:b/>
-          <w:szCs w:val="26"/>
-          <w:lang w:val="en-US"/>
-        </w:rPr>
-        <w:t>thesis</w:t>
-      </w:r>
-    </w:p>
-    <w:p>
-      <w:pPr>
-        <w:ind w:firstLine="0"/>
-        <w:rPr>
-          <w:rFonts w:cs="Times New Roman"/>
-          <w:szCs w:val="26"/>
-          <w:lang w:val="en-US"/>
-        </w:rPr>
-      </w:pPr>
-    </w:p>
-    <w:p>
-      <w:pPr>
-        <w:ind w:firstLine="0"/>
-        <w:outlineLvl w:val="1"/>
-        <w:rPr>
-          <w:rFonts w:cs="Times New Roman"/>
-          <w:b/>
-          <w:szCs w:val="26"/>
-          <w:lang w:val="en-US"/>
-        </w:rPr>
-      </w:pPr>
-      <w:r>
-        <w:rPr>
-          <w:rFonts w:cs="Times New Roman"/>
-          <w:b/>
-          <w:szCs w:val="26"/>
-          <w:lang w:val="en-US"/>
-        </w:rPr>
-        <w:t>1.4</w:t>
-      </w:r>
-      <w:r>
-        <w:rPr>
-          <w:rFonts w:cs="Times New Roman"/>
-          <w:b/>
-          <w:szCs w:val="26"/>
-          <w:lang w:val="en-US"/>
-        </w:rPr>
-        <w:tab/>
-      </w:r>
-      <w:r>
-        <w:rPr>
-          <w:rFonts w:cs="Times New Roman"/>
-          <w:b/>
-          <w:szCs w:val="26"/>
-          <w:lang w:val="en-US"/>
-        </w:rPr>
-        <w:t>Advantage and disadvantage</w:t>
-      </w:r>
-    </w:p>
-    <w:p>
-      <w:pPr>
-        <w:ind w:firstLine="0"/>
-        <w:rPr>
-          <w:rFonts w:cs="Times New Roman"/>
-          <w:szCs w:val="26"/>
-          <w:lang w:val="en-US"/>
-        </w:rPr>
-      </w:pPr>
-    </w:p>
-    <w:p>
-      <w:pPr>
-        <w:spacing w:after="200"/>
-        <w:ind w:firstLine="0"/>
-        <w:jc w:val="left"/>
-        <w:rPr>
-          <w:rFonts w:cs="Times New Roman"/>
-          <w:szCs w:val="26"/>
-          <w:lang w:val="en-US"/>
-        </w:rPr>
-      </w:pPr>
-      <w:r>
-        <w:rPr>
-          <w:rFonts w:cs="Times New Roman"/>
-          <w:szCs w:val="26"/>
-          <w:lang w:val="en-US"/>
-        </w:rPr>
-        <w:br w:type="page"/>
-      </w:r>
-    </w:p>
-    <w:p>
-      <w:pPr>
-        <w:spacing w:before="120" w:after="200"/>
-        <w:ind w:firstLine="0"/>
-        <w:jc w:val="left"/>
-        <w:outlineLvl w:val="0"/>
-        <w:rPr>
-          <w:rFonts w:cs="Times New Roman"/>
-          <w:b/>
-          <w:sz w:val="28"/>
-          <w:szCs w:val="28"/>
-          <w:lang w:val="en-US"/>
-        </w:rPr>
-      </w:pPr>
-      <w:r>
-        <w:rPr>
-          <w:rFonts w:cs="Times New Roman"/>
-          <w:sz w:val="28"/>
-          <w:szCs w:val="28"/>
-          <w:lang w:val="en-US"/>
-        </w:rPr>
-        <w:lastRenderedPageBreak/>
-        <w:t xml:space="preserve">Chapter 2. </w:t>
-      </w:r>
-      <w:r>
-        <w:rPr>
-          <w:rFonts w:cs="Times New Roman"/>
-          <w:b/>
-          <w:sz w:val="28"/>
-          <w:szCs w:val="28"/>
-          <w:lang w:val="en-US"/>
-        </w:rPr>
         <w:t>THEORY AND EXPERIMENTAL STUDY</w:t>
       </w:r>
     </w:p>
@@ -1882,14 +1834,6 @@
           <w:lang w:val="en-US"/>
         </w:rPr>
         <w:tab/>
-      </w:r>
-      <w:r>
-        <w:rPr>
-          <w:rFonts w:cs="Times New Roman"/>
-          <w:b/>
-          <w:szCs w:val="26"/>
-          <w:lang w:val="en-US"/>
-        </w:rPr>
         <w:t>Theory</w:t>
       </w:r>
     </w:p>
@@ -1935,14 +1879,6 @@
           <w:lang w:val="en-US"/>
         </w:rPr>
         <w:tab/>
-      </w:r>
-      <w:r>
-        <w:rPr>
-          <w:rFonts w:cs="Times New Roman"/>
-          <w:b/>
-          <w:szCs w:val="26"/>
-          <w:lang w:val="en-US"/>
-        </w:rPr>
         <w:t>Weather forecasting</w:t>
       </w:r>
     </w:p>
@@ -1988,14 +1924,6 @@
           <w:lang w:val="en-US"/>
         </w:rPr>
         <w:tab/>
-      </w:r>
-      <w:r>
-        <w:rPr>
-          <w:rFonts w:cs="Times New Roman"/>
-          <w:b/>
-          <w:szCs w:val="26"/>
-          <w:lang w:val="en-US"/>
-        </w:rPr>
         <w:t xml:space="preserve">Machine Learning and Neural </w:t>
       </w:r>
       <w:r>
@@ -2050,14 +1978,6 @@
           <w:lang w:val="en-US"/>
         </w:rPr>
         <w:tab/>
-      </w:r>
-      <w:r>
-        <w:rPr>
-          <w:rFonts w:cs="Times New Roman"/>
-          <w:b/>
-          <w:szCs w:val="26"/>
-          <w:lang w:val="en-US"/>
-        </w:rPr>
         <w:t>Experimental Study</w:t>
       </w:r>
     </w:p>
@@ -2460,8 +2380,6 @@
         </w:rPr>
         <w:t>FUTURE WORK</w:t>
       </w:r>
-      <w:bookmarkStart w:id="19" w:name="_GoBack"/>
-      <w:bookmarkEnd w:id="19"/>
     </w:p>
     <w:p>
       <w:pPr>
@@ -2653,14 +2571,14 @@
         <v:path o:extrusionok="f" gradientshapeok="t" o:connecttype="rect"/>
         <o:lock v:ext="edit" aspectratio="t"/>
       </v:shapetype>
-      <v:shape id="_x0000_i1139" type="#_x0000_t75" style="width:11.5pt;height:11.5pt" o:bullet="t">
+      <v:shape id="_x0000_i1034" type="#_x0000_t75" style="width:11.25pt;height:11.25pt" o:bullet="t">
         <v:imagedata r:id="rId1" o:title="msoCFA3"/>
       </v:shape>
     </w:pict>
   </w:numPicBullet>
   <w:numPicBullet w:numPicBulletId="1">
     <w:pict>
-      <v:shape id="_x0000_i1140" style="width:5.75pt;height:5.75pt" coordsize="" o:spt="100" o:bullet="t" adj="0,,0" path="" stroked="f">
+      <v:shape id="_x0000_i1035" style="width:6pt;height:6pt" coordsize="" o:spt="100" o:bullet="t" adj="0,,0" path="" stroked="f">
         <v:stroke joinstyle="miter"/>
         <v:imagedata r:id="rId2" o:title=""/>
         <v:formulas/>
@@ -16754,7 +16672,7 @@
 </file>
 
 <file path=customXml/itemProps1.xml><?xml version="1.0" encoding="utf-8"?>
-<ds:datastoreItem xmlns:ds="http://schemas.openxmlformats.org/officeDocument/2006/customXml" ds:itemID="{EA2A3420-F758-4FBC-B782-864023295B72}">
+<ds:datastoreItem xmlns:ds="http://schemas.openxmlformats.org/officeDocument/2006/customXml" ds:itemID="{26CFB8B9-B4AB-4B7E-9C46-605D92581C48}">
   <ds:schemaRefs>
     <ds:schemaRef ds:uri="http://schemas.openxmlformats.org/officeDocument/2006/bibliography"/>
   </ds:schemaRefs>

</xml_diff>

<commit_message>
Update: Add pictures in final report
</commit_message>
<xml_diff>
--- a/Documents/BaoCao/KTMT_KLTN_NGUYENMANHTHAO_QUACHTHEHAO.docx
+++ b/Documents/BaoCao/KTMT_KLTN_NGUYENMANHTHAO_QUACHTHEHAO.docx
@@ -1813,6 +1813,105 @@
     </w:p>
     <w:p>
       <w:pPr>
+        <w:ind w:firstLine="90"/>
+        <w:jc w:val="center"/>
+        <w:rPr>
+          <w:rFonts w:cs="Times New Roman"/>
+          <w:i/>
+          <w:szCs w:val="26"/>
+          <w:lang w:val="en-US"/>
+        </w:rPr>
+      </w:pPr>
+      <w:r>
+        <w:rPr>
+          <w:rFonts w:cs="Times New Roman"/>
+          <w:i/>
+          <w:noProof/>
+          <w:szCs w:val="26"/>
+          <w:lang w:val="en-US"/>
+        </w:rPr>
+        <w:drawing>
+          <wp:inline distT="0" distB="0" distL="0" distR="0" wp14:anchorId="2EF95F62" wp14:editId="184DFB0A">
+            <wp:extent cx="5575935" cy="2651909"/>
+            <wp:effectExtent l="0" t="0" r="5715" b="0"/>
+            <wp:docPr id="20" name="Picture 20" descr="C:\Users\Thao Nguyen\Desktop\Files\ImagesForThesisReport\EconomyStructure2017.PNG"/>
+            <wp:cNvGraphicFramePr>
+              <a:graphicFrameLocks xmlns:a="http://schemas.openxmlformats.org/drawingml/2006/main" noChangeAspect="1"/>
+            </wp:cNvGraphicFramePr>
+            <a:graphic xmlns:a="http://schemas.openxmlformats.org/drawingml/2006/main">
+              <a:graphicData uri="http://schemas.openxmlformats.org/drawingml/2006/picture">
+                <pic:pic xmlns:pic="http://schemas.openxmlformats.org/drawingml/2006/picture">
+                  <pic:nvPicPr>
+                    <pic:cNvPr id="0" name="Picture 22" descr="C:\Users\Thao Nguyen\Desktop\Files\ImagesForThesisReport\EconomyStructure2017.PNG"/>
+                    <pic:cNvPicPr>
+                      <a:picLocks noChangeAspect="1" noChangeArrowheads="1"/>
+                    </pic:cNvPicPr>
+                  </pic:nvPicPr>
+                  <pic:blipFill>
+                    <a:blip r:embed="rId8">
+                      <a:extLst>
+                        <a:ext uri="{28A0092B-C50C-407E-A947-70E740481C1C}">
+                          <a14:useLocalDpi xmlns:a14="http://schemas.microsoft.com/office/drawing/2010/main" val="0"/>
+                        </a:ext>
+                      </a:extLst>
+                    </a:blip>
+                    <a:srcRect/>
+                    <a:stretch>
+                      <a:fillRect/>
+                    </a:stretch>
+                  </pic:blipFill>
+                  <pic:spPr bwMode="auto">
+                    <a:xfrm>
+                      <a:off x="0" y="0"/>
+                      <a:ext cx="5575935" cy="2651909"/>
+                    </a:xfrm>
+                    <a:prstGeom prst="rect">
+                      <a:avLst/>
+                    </a:prstGeom>
+                    <a:noFill/>
+                    <a:ln>
+                      <a:noFill/>
+                    </a:ln>
+                  </pic:spPr>
+                </pic:pic>
+              </a:graphicData>
+            </a:graphic>
+          </wp:inline>
+        </w:drawing>
+      </w:r>
+    </w:p>
+    <w:p>
+      <w:pPr>
+        <w:ind w:firstLine="90"/>
+        <w:jc w:val="center"/>
+        <w:rPr>
+          <w:rFonts w:cs="Times New Roman"/>
+          <w:i/>
+          <w:szCs w:val="26"/>
+          <w:lang w:val="en-US"/>
+        </w:rPr>
+      </w:pPr>
+      <w:r>
+        <w:rPr>
+          <w:rFonts w:cs="Times New Roman"/>
+          <w:i/>
+          <w:szCs w:val="26"/>
+          <w:lang w:val="en-US"/>
+        </w:rPr>
+        <w:t xml:space="preserve">Image …: </w:t>
+      </w:r>
+      <w:r>
+        <w:rPr>
+          <w:rFonts w:cs="Times New Roman"/>
+          <w:i/>
+          <w:szCs w:val="26"/>
+          <w:lang w:val="en-US"/>
+        </w:rPr>
+        <w:t>Vietnam economy structure in 2017</w:t>
+      </w:r>
+    </w:p>
+    <w:p>
+      <w:pPr>
         <w:ind w:firstLine="720"/>
         <w:rPr>
           <w:rFonts w:cs="Times New Roman"/>
@@ -1831,6 +1930,97 @@
     </w:p>
     <w:p>
       <w:pPr>
+        <w:ind w:firstLine="0"/>
+        <w:jc w:val="center"/>
+        <w:rPr>
+          <w:rFonts w:cs="Times New Roman"/>
+          <w:i/>
+          <w:szCs w:val="26"/>
+          <w:lang w:val="en-US"/>
+        </w:rPr>
+      </w:pPr>
+      <w:r>
+        <w:rPr>
+          <w:rFonts w:cs="Times New Roman"/>
+          <w:i/>
+          <w:noProof/>
+          <w:szCs w:val="26"/>
+          <w:lang w:val="en-US"/>
+        </w:rPr>
+        <w:lastRenderedPageBreak/>
+        <w:drawing>
+          <wp:inline distT="0" distB="0" distL="0" distR="0" wp14:anchorId="2CE27F39" wp14:editId="4938C338">
+            <wp:extent cx="5285232" cy="3163824"/>
+            <wp:effectExtent l="0" t="0" r="0" b="0"/>
+            <wp:docPr id="21" name="Picture 21" descr="C:\Users\Thao Nguyen\Desktop\Files\ImagesForThesisReport\Flood.png"/>
+            <wp:cNvGraphicFramePr>
+              <a:graphicFrameLocks xmlns:a="http://schemas.openxmlformats.org/drawingml/2006/main" noChangeAspect="1"/>
+            </wp:cNvGraphicFramePr>
+            <a:graphic xmlns:a="http://schemas.openxmlformats.org/drawingml/2006/main">
+              <a:graphicData uri="http://schemas.openxmlformats.org/drawingml/2006/picture">
+                <pic:pic xmlns:pic="http://schemas.openxmlformats.org/drawingml/2006/picture">
+                  <pic:nvPicPr>
+                    <pic:cNvPr id="0" name="Picture 23" descr="C:\Users\Thao Nguyen\Desktop\Files\ImagesForThesisReport\Flood.png"/>
+                    <pic:cNvPicPr>
+                      <a:picLocks noChangeAspect="1" noChangeArrowheads="1"/>
+                    </pic:cNvPicPr>
+                  </pic:nvPicPr>
+                  <pic:blipFill>
+                    <a:blip r:embed="rId9">
+                      <a:extLst>
+                        <a:ext uri="{28A0092B-C50C-407E-A947-70E740481C1C}">
+                          <a14:useLocalDpi xmlns:a14="http://schemas.microsoft.com/office/drawing/2010/main" val="0"/>
+                        </a:ext>
+                      </a:extLst>
+                    </a:blip>
+                    <a:srcRect/>
+                    <a:stretch>
+                      <a:fillRect/>
+                    </a:stretch>
+                  </pic:blipFill>
+                  <pic:spPr bwMode="auto">
+                    <a:xfrm>
+                      <a:off x="0" y="0"/>
+                      <a:ext cx="5285232" cy="3163824"/>
+                    </a:xfrm>
+                    <a:prstGeom prst="rect">
+                      <a:avLst/>
+                    </a:prstGeom>
+                    <a:noFill/>
+                    <a:ln>
+                      <a:noFill/>
+                    </a:ln>
+                  </pic:spPr>
+                </pic:pic>
+              </a:graphicData>
+            </a:graphic>
+          </wp:inline>
+        </w:drawing>
+      </w:r>
+    </w:p>
+    <w:p>
+      <w:pPr>
+        <w:ind w:firstLine="0"/>
+        <w:jc w:val="center"/>
+        <w:rPr>
+          <w:rFonts w:cs="Times New Roman"/>
+          <w:i/>
+          <w:szCs w:val="26"/>
+          <w:lang w:val="en-US"/>
+        </w:rPr>
+      </w:pPr>
+      <w:r>
+        <w:rPr>
+          <w:rFonts w:cs="Times New Roman"/>
+          <w:i/>
+          <w:szCs w:val="26"/>
+          <w:lang w:val="en-US"/>
+        </w:rPr>
+        <w:t>Picture …: Flood’s result</w:t>
+      </w:r>
+    </w:p>
+    <w:p>
+      <w:pPr>
         <w:ind w:firstLine="720"/>
         <w:rPr>
           <w:rFonts w:cs="Times New Roman"/>
@@ -1948,61 +2138,61 @@
           <w:szCs w:val="26"/>
           <w:lang w:val="en-US"/>
         </w:rPr>
+        <w:t>Chapter 2: Theory and Experimental Study</w:t>
+      </w:r>
+    </w:p>
+    <w:p>
+      <w:pPr>
+        <w:ind w:firstLine="720"/>
+        <w:rPr>
+          <w:rFonts w:cs="Times New Roman"/>
+          <w:szCs w:val="26"/>
+          <w:lang w:val="en-US"/>
+        </w:rPr>
+      </w:pPr>
+      <w:r>
+        <w:rPr>
+          <w:rFonts w:cs="Times New Roman"/>
+          <w:szCs w:val="26"/>
+          <w:lang w:val="en-US"/>
+        </w:rPr>
+        <w:t>Chapter 3: System Analysis and Design</w:t>
+      </w:r>
+    </w:p>
+    <w:p>
+      <w:pPr>
+        <w:ind w:firstLine="720"/>
+        <w:rPr>
+          <w:rFonts w:cs="Times New Roman"/>
+          <w:szCs w:val="26"/>
+          <w:lang w:val="en-US"/>
+        </w:rPr>
+      </w:pPr>
+      <w:r>
+        <w:rPr>
+          <w:rFonts w:cs="Times New Roman"/>
+          <w:szCs w:val="26"/>
+          <w:lang w:val="en-US"/>
+        </w:rPr>
+        <w:t>Chapter 4: Result and Summary</w:t>
+      </w:r>
+    </w:p>
+    <w:p>
+      <w:pPr>
+        <w:ind w:firstLine="720"/>
+        <w:rPr>
+          <w:rFonts w:cs="Times New Roman"/>
+          <w:szCs w:val="26"/>
+          <w:lang w:val="en-US"/>
+        </w:rPr>
+      </w:pPr>
+      <w:r>
+        <w:rPr>
+          <w:rFonts w:cs="Times New Roman"/>
+          <w:szCs w:val="26"/>
+          <w:lang w:val="en-US"/>
+        </w:rPr>
         <w:lastRenderedPageBreak/>
-        <w:t>Chapter 2: Theory and Experimental Study</w:t>
-      </w:r>
-    </w:p>
-    <w:p>
-      <w:pPr>
-        <w:ind w:firstLine="720"/>
-        <w:rPr>
-          <w:rFonts w:cs="Times New Roman"/>
-          <w:szCs w:val="26"/>
-          <w:lang w:val="en-US"/>
-        </w:rPr>
-      </w:pPr>
-      <w:r>
-        <w:rPr>
-          <w:rFonts w:cs="Times New Roman"/>
-          <w:szCs w:val="26"/>
-          <w:lang w:val="en-US"/>
-        </w:rPr>
-        <w:t>Chapter 3: System Analysis and Design</w:t>
-      </w:r>
-    </w:p>
-    <w:p>
-      <w:pPr>
-        <w:ind w:firstLine="720"/>
-        <w:rPr>
-          <w:rFonts w:cs="Times New Roman"/>
-          <w:szCs w:val="26"/>
-          <w:lang w:val="en-US"/>
-        </w:rPr>
-      </w:pPr>
-      <w:r>
-        <w:rPr>
-          <w:rFonts w:cs="Times New Roman"/>
-          <w:szCs w:val="26"/>
-          <w:lang w:val="en-US"/>
-        </w:rPr>
-        <w:t>Chapter 4: Result and Summary</w:t>
-      </w:r>
-    </w:p>
-    <w:p>
-      <w:pPr>
-        <w:ind w:firstLine="720"/>
-        <w:rPr>
-          <w:rFonts w:cs="Times New Roman"/>
-          <w:szCs w:val="26"/>
-          <w:lang w:val="en-US"/>
-        </w:rPr>
-      </w:pPr>
-      <w:r>
-        <w:rPr>
-          <w:rFonts w:cs="Times New Roman"/>
-          <w:szCs w:val="26"/>
-          <w:lang w:val="en-US"/>
-        </w:rPr>
         <w:t>Chapter 5: Future work</w:t>
       </w:r>
     </w:p>
@@ -3220,66 +3410,104 @@
     <w:p>
       <w:pPr>
         <w:ind w:firstLine="720"/>
-        <w:rPr>
-          <w:rFonts w:cs="Times New Roman"/>
-          <w:szCs w:val="26"/>
-          <w:lang w:val="en-US"/>
-        </w:rPr>
-      </w:pPr>
-      <w:r>
-        <w:rPr>
-          <w:rFonts w:cs="Times New Roman"/>
-          <w:szCs w:val="26"/>
-          <w:lang w:val="en-US"/>
-        </w:rPr>
-        <w:t>Working bandwidths of LoRa for regions of the world:</w:t>
-      </w:r>
-    </w:p>
-    <w:p>
-      <w:pPr>
-        <w:pStyle w:val="ListParagraph"/>
-        <w:numPr>
-          <w:ilvl w:val="0"/>
-          <w:numId w:val="15"/>
-        </w:numPr>
-        <w:spacing w:after="120" w:line="360" w:lineRule="auto"/>
-        <w:ind w:firstLine="360"/>
-      </w:pPr>
-      <w:r>
-        <w:t>868 MHz for Europe</w:t>
-      </w:r>
-    </w:p>
-    <w:p>
-      <w:pPr>
-        <w:pStyle w:val="ListParagraph"/>
-        <w:numPr>
-          <w:ilvl w:val="0"/>
-          <w:numId w:val="15"/>
-        </w:numPr>
-        <w:spacing w:after="120" w:line="360" w:lineRule="auto"/>
-        <w:ind w:firstLine="360"/>
-      </w:pPr>
-      <w:r>
-        <w:t>915 MHz for North America</w:t>
-      </w:r>
-    </w:p>
-    <w:p>
-      <w:pPr>
-        <w:pStyle w:val="ListParagraph"/>
-        <w:numPr>
-          <w:ilvl w:val="0"/>
-          <w:numId w:val="15"/>
-        </w:numPr>
-        <w:spacing w:after="120" w:line="360" w:lineRule="auto"/>
-        <w:ind w:firstLine="360"/>
-      </w:pPr>
-      <w:r>
-        <w:t>433 MHz band for Asia</w:t>
+        <w:jc w:val="center"/>
+        <w:rPr>
+          <w:rFonts w:cs="Times New Roman"/>
+          <w:szCs w:val="26"/>
+          <w:lang w:val="en-US"/>
+        </w:rPr>
+      </w:pPr>
+      <w:r>
+        <w:rPr>
+          <w:rFonts w:cs="Times New Roman"/>
+          <w:noProof/>
+          <w:szCs w:val="26"/>
+          <w:lang w:val="en-US"/>
+        </w:rPr>
+        <w:drawing>
+          <wp:inline distT="0" distB="0" distL="0" distR="0" wp14:anchorId="080DA8EF" wp14:editId="491379F8">
+            <wp:extent cx="5575935" cy="2625336"/>
+            <wp:effectExtent l="0" t="0" r="5715" b="3810"/>
+            <wp:docPr id="1" name="Picture 1" descr="C:\Users\Thao Nguyen\Desktop\Files\ImagesForThesisReport\LoRa\RegionalISMBand.png"/>
+            <wp:cNvGraphicFramePr>
+              <a:graphicFrameLocks xmlns:a="http://schemas.openxmlformats.org/drawingml/2006/main" noChangeAspect="1"/>
+            </wp:cNvGraphicFramePr>
+            <a:graphic xmlns:a="http://schemas.openxmlformats.org/drawingml/2006/main">
+              <a:graphicData uri="http://schemas.openxmlformats.org/drawingml/2006/picture">
+                <pic:pic xmlns:pic="http://schemas.openxmlformats.org/drawingml/2006/picture">
+                  <pic:nvPicPr>
+                    <pic:cNvPr id="0" name="Picture 3" descr="C:\Users\Thao Nguyen\Desktop\Files\ImagesForThesisReport\LoRa\RegionalISMBand.png"/>
+                    <pic:cNvPicPr>
+                      <a:picLocks noChangeAspect="1" noChangeArrowheads="1"/>
+                    </pic:cNvPicPr>
+                  </pic:nvPicPr>
+                  <pic:blipFill>
+                    <a:blip r:embed="rId10">
+                      <a:extLst>
+                        <a:ext uri="{28A0092B-C50C-407E-A947-70E740481C1C}">
+                          <a14:useLocalDpi xmlns:a14="http://schemas.microsoft.com/office/drawing/2010/main" val="0"/>
+                        </a:ext>
+                      </a:extLst>
+                    </a:blip>
+                    <a:srcRect/>
+                    <a:stretch>
+                      <a:fillRect/>
+                    </a:stretch>
+                  </pic:blipFill>
+                  <pic:spPr bwMode="auto">
+                    <a:xfrm>
+                      <a:off x="0" y="0"/>
+                      <a:ext cx="5575935" cy="2625336"/>
+                    </a:xfrm>
+                    <a:prstGeom prst="rect">
+                      <a:avLst/>
+                    </a:prstGeom>
+                    <a:noFill/>
+                    <a:ln>
+                      <a:noFill/>
+                    </a:ln>
+                  </pic:spPr>
+                </pic:pic>
+              </a:graphicData>
+            </a:graphic>
+          </wp:inline>
+        </w:drawing>
       </w:r>
     </w:p>
     <w:p>
       <w:pPr>
         <w:ind w:firstLine="720"/>
+        <w:jc w:val="center"/>
+        <w:rPr>
+          <w:rFonts w:cs="Times New Roman"/>
+          <w:i/>
+          <w:szCs w:val="26"/>
+          <w:lang w:val="en-US"/>
+        </w:rPr>
+      </w:pPr>
+      <w:r>
+        <w:rPr>
+          <w:rFonts w:cs="Times New Roman"/>
+          <w:i/>
+          <w:szCs w:val="26"/>
+          <w:lang w:val="en-US"/>
+        </w:rPr>
+        <w:lastRenderedPageBreak/>
+        <w:t xml:space="preserve">Picture …: </w:t>
+      </w:r>
+      <w:r>
+        <w:rPr>
+          <w:rFonts w:cs="Times New Roman"/>
+          <w:i/>
+          <w:szCs w:val="26"/>
+          <w:lang w:val="en-US"/>
+        </w:rPr>
+        <w:t>Working bandwidths of LoRa for regions of the world</w:t>
+      </w:r>
+    </w:p>
+    <w:p>
+      <w:pPr>
+        <w:ind w:firstLine="720"/>
       </w:pPr>
       <w:r>
         <w:t>The technology is presented in two parts — Lora, the physical layer and LoRaW</w:t>
@@ -3291,11 +3519,200 @@
         <w:t>an</w:t>
       </w:r>
       <w:r>
-        <w:t xml:space="preserve">, the upper layers. LoRaWan is a protocol based on LoRa developed by LoRa Alliance. It's used in the industrial, scientific and medical (ISM) radio bands. A LoRaWan network structure usually is a star-of-stars model. Gateways are bridges forwarding messages between end nodes and server at the backend. Gateways </w:t>
-      </w:r>
-      <w:r>
+        <w:t>, the upper layers. LoRaWan is a protocol based on LoRa developed by LoRa Alliance. It's used in the industrial, scientific and medical (ISM) radio bands. A LoRaWan network structure usually is a star-of-stars model. Gateways are bridges forwarding messages between end nodes and server at the backend. Gateways connect to the internet via normal IP connections. Meanwhile, end nodes wirelessly single-hop connect to one or many gateways.</w:t>
+      </w:r>
+    </w:p>
+    <w:p>
+      <w:pPr>
+        <w:ind w:firstLine="720"/>
+        <w:jc w:val="center"/>
+      </w:pPr>
+      <w:r>
+        <w:rPr>
+          <w:noProof/>
+        </w:rPr>
+        <w:drawing>
+          <wp:inline distT="0" distB="0" distL="0" distR="0" wp14:anchorId="56138BC3" wp14:editId="58C766A9">
+            <wp:extent cx="5575935" cy="3136463"/>
+            <wp:effectExtent l="0" t="0" r="5715" b="6985"/>
+            <wp:docPr id="3" name="Picture 3" descr="C:\Users\Thao Nguyen\Desktop\Files\ImagesForThesisReport\LoRaWan\LoRaWan-Network-Architecture-2.PNG"/>
+            <wp:cNvGraphicFramePr>
+              <a:graphicFrameLocks xmlns:a="http://schemas.openxmlformats.org/drawingml/2006/main" noChangeAspect="1"/>
+            </wp:cNvGraphicFramePr>
+            <a:graphic xmlns:a="http://schemas.openxmlformats.org/drawingml/2006/main">
+              <a:graphicData uri="http://schemas.openxmlformats.org/drawingml/2006/picture">
+                <pic:pic xmlns:pic="http://schemas.openxmlformats.org/drawingml/2006/picture">
+                  <pic:nvPicPr>
+                    <pic:cNvPr id="0" name="Picture 5" descr="C:\Users\Thao Nguyen\Desktop\Files\ImagesForThesisReport\LoRaWan\LoRaWan-Network-Architecture-2.PNG"/>
+                    <pic:cNvPicPr>
+                      <a:picLocks noChangeAspect="1" noChangeArrowheads="1"/>
+                    </pic:cNvPicPr>
+                  </pic:nvPicPr>
+                  <pic:blipFill>
+                    <a:blip r:embed="rId11" cstate="print">
+                      <a:extLst>
+                        <a:ext uri="{28A0092B-C50C-407E-A947-70E740481C1C}">
+                          <a14:useLocalDpi xmlns:a14="http://schemas.microsoft.com/office/drawing/2010/main" val="0"/>
+                        </a:ext>
+                      </a:extLst>
+                    </a:blip>
+                    <a:srcRect/>
+                    <a:stretch>
+                      <a:fillRect/>
+                    </a:stretch>
+                  </pic:blipFill>
+                  <pic:spPr bwMode="auto">
+                    <a:xfrm>
+                      <a:off x="0" y="0"/>
+                      <a:ext cx="5575935" cy="3136463"/>
+                    </a:xfrm>
+                    <a:prstGeom prst="rect">
+                      <a:avLst/>
+                    </a:prstGeom>
+                    <a:noFill/>
+                    <a:ln>
+                      <a:noFill/>
+                    </a:ln>
+                  </pic:spPr>
+                </pic:pic>
+              </a:graphicData>
+            </a:graphic>
+          </wp:inline>
+        </w:drawing>
+      </w:r>
+    </w:p>
+    <w:p>
+      <w:pPr>
+        <w:ind w:firstLine="720"/>
+        <w:jc w:val="center"/>
+        <w:rPr>
+          <w:i/>
+          <w:lang w:val="en-US"/>
+        </w:rPr>
+      </w:pPr>
+      <w:r>
+        <w:rPr>
+          <w:i/>
+          <w:lang w:val="en-US"/>
+        </w:rPr>
+        <w:t xml:space="preserve">Picture …: A </w:t>
+      </w:r>
+      <w:proofErr w:type="spellStart"/>
+      <w:r>
+        <w:rPr>
+          <w:i/>
+          <w:lang w:val="en-US"/>
+        </w:rPr>
+        <w:t>LoRaWan</w:t>
+      </w:r>
+      <w:proofErr w:type="spellEnd"/>
+      <w:r>
+        <w:rPr>
+          <w:i/>
+          <w:lang w:val="en-US"/>
+        </w:rPr>
+        <w:t xml:space="preserve"> system architecture</w:t>
+      </w:r>
+    </w:p>
+    <w:p>
+      <w:pPr>
+        <w:ind w:firstLine="720"/>
+        <w:jc w:val="center"/>
+      </w:pPr>
+      <w:r>
+        <w:rPr>
+          <w:noProof/>
+        </w:rPr>
         <w:lastRenderedPageBreak/>
-        <w:t>connect to the internet via normal IP connections. Meanwhile, end nodes wirelessly single-hop connect to one or many gateways. A single LoRaW</w:t>
+        <w:drawing>
+          <wp:inline distT="0" distB="0" distL="0" distR="0" wp14:anchorId="04C0A5B0" wp14:editId="621A8BDA">
+            <wp:extent cx="5575935" cy="2741733"/>
+            <wp:effectExtent l="0" t="0" r="5715" b="1905"/>
+            <wp:docPr id="2" name="Picture 2" descr="C:\Users\Thao Nguyen\Desktop\Files\ImagesForThesisReport\LoRaWan\CoverAreas.PNG"/>
+            <wp:cNvGraphicFramePr>
+              <a:graphicFrameLocks xmlns:a="http://schemas.openxmlformats.org/drawingml/2006/main" noChangeAspect="1"/>
+            </wp:cNvGraphicFramePr>
+            <a:graphic xmlns:a="http://schemas.openxmlformats.org/drawingml/2006/main">
+              <a:graphicData uri="http://schemas.openxmlformats.org/drawingml/2006/picture">
+                <pic:pic xmlns:pic="http://schemas.openxmlformats.org/drawingml/2006/picture">
+                  <pic:nvPicPr>
+                    <pic:cNvPr id="0" name="Picture 4" descr="C:\Users\Thao Nguyen\Desktop\Files\ImagesForThesisReport\LoRaWan\CoverAreas.PNG"/>
+                    <pic:cNvPicPr>
+                      <a:picLocks noChangeAspect="1" noChangeArrowheads="1"/>
+                    </pic:cNvPicPr>
+                  </pic:nvPicPr>
+                  <pic:blipFill>
+                    <a:blip r:embed="rId12">
+                      <a:extLst>
+                        <a:ext uri="{28A0092B-C50C-407E-A947-70E740481C1C}">
+                          <a14:useLocalDpi xmlns:a14="http://schemas.microsoft.com/office/drawing/2010/main" val="0"/>
+                        </a:ext>
+                      </a:extLst>
+                    </a:blip>
+                    <a:srcRect/>
+                    <a:stretch>
+                      <a:fillRect/>
+                    </a:stretch>
+                  </pic:blipFill>
+                  <pic:spPr bwMode="auto">
+                    <a:xfrm>
+                      <a:off x="0" y="0"/>
+                      <a:ext cx="5575935" cy="2741733"/>
+                    </a:xfrm>
+                    <a:prstGeom prst="rect">
+                      <a:avLst/>
+                    </a:prstGeom>
+                    <a:noFill/>
+                    <a:ln>
+                      <a:noFill/>
+                    </a:ln>
+                  </pic:spPr>
+                </pic:pic>
+              </a:graphicData>
+            </a:graphic>
+          </wp:inline>
+        </w:drawing>
+      </w:r>
+    </w:p>
+    <w:p>
+      <w:pPr>
+        <w:ind w:firstLine="720"/>
+        <w:jc w:val="center"/>
+        <w:rPr>
+          <w:i/>
+          <w:lang w:val="en-US"/>
+        </w:rPr>
+      </w:pPr>
+      <w:r>
+        <w:rPr>
+          <w:i/>
+          <w:lang w:val="en-US"/>
+        </w:rPr>
+        <w:t xml:space="preserve">Picture …: </w:t>
+      </w:r>
+      <w:proofErr w:type="spellStart"/>
+      <w:r>
+        <w:rPr>
+          <w:i/>
+          <w:lang w:val="en-US"/>
+        </w:rPr>
+        <w:t>LoRaWan</w:t>
+      </w:r>
+      <w:proofErr w:type="spellEnd"/>
+      <w:r>
+        <w:rPr>
+          <w:i/>
+          <w:lang w:val="en-US"/>
+        </w:rPr>
+        <w:t xml:space="preserve"> Cover Area in the world</w:t>
+      </w:r>
+    </w:p>
+    <w:p>
+      <w:pPr>
+        <w:ind w:firstLine="720"/>
+      </w:pPr>
+      <w:r>
+        <w:t>A single LoRaW</w:t>
       </w:r>
       <w:r>
         <w:rPr>
@@ -3355,6 +3772,95 @@
           <w:lang w:val="en-US"/>
         </w:rPr>
         <w:t>MQTT was developed by IBM and Eurotech, the latest version is MQTT 3.1.1. MQTT (Message Queuing Telemetry Transport) is a publish / subscribe protocol commonly used for Internet of Things devices with low bandwidth, high reliability and the ability to be used in unstable networks. It is based on a Broker and is designed to be open and non-specific to any application, very simple and easy to integrate. MQTT is suitable for M2M (Mobile to Mobile) applications, WSN (Wireless Sensor Networks) or IoT (Internet of Things).</w:t>
+      </w:r>
+    </w:p>
+    <w:p>
+      <w:pPr>
+        <w:ind w:firstLine="720"/>
+        <w:jc w:val="center"/>
+        <w:rPr>
+          <w:rFonts w:cs="Times New Roman"/>
+          <w:szCs w:val="26"/>
+          <w:lang w:val="en-US"/>
+        </w:rPr>
+      </w:pPr>
+      <w:r>
+        <w:rPr>
+          <w:rFonts w:cs="Times New Roman"/>
+          <w:noProof/>
+          <w:szCs w:val="26"/>
+          <w:lang w:val="en-US"/>
+        </w:rPr>
+        <w:lastRenderedPageBreak/>
+        <w:drawing>
+          <wp:inline distT="0" distB="0" distL="0" distR="0" wp14:anchorId="17EB22C9" wp14:editId="46E2D73F">
+            <wp:extent cx="5575935" cy="3288118"/>
+            <wp:effectExtent l="0" t="0" r="5715" b="7620"/>
+            <wp:docPr id="5" name="Picture 5" descr="C:\Users\Thao Nguyen\Desktop\Files\ImagesForThesisReport\MQTT\PopularStructure.png"/>
+            <wp:cNvGraphicFramePr>
+              <a:graphicFrameLocks xmlns:a="http://schemas.openxmlformats.org/drawingml/2006/main" noChangeAspect="1"/>
+            </wp:cNvGraphicFramePr>
+            <a:graphic xmlns:a="http://schemas.openxmlformats.org/drawingml/2006/main">
+              <a:graphicData uri="http://schemas.openxmlformats.org/drawingml/2006/picture">
+                <pic:pic xmlns:pic="http://schemas.openxmlformats.org/drawingml/2006/picture">
+                  <pic:nvPicPr>
+                    <pic:cNvPr id="0" name="Picture 7" descr="C:\Users\Thao Nguyen\Desktop\Files\ImagesForThesisReport\MQTT\PopularStructure.png"/>
+                    <pic:cNvPicPr>
+                      <a:picLocks noChangeAspect="1" noChangeArrowheads="1"/>
+                    </pic:cNvPicPr>
+                  </pic:nvPicPr>
+                  <pic:blipFill>
+                    <a:blip r:embed="rId13">
+                      <a:extLst>
+                        <a:ext uri="{28A0092B-C50C-407E-A947-70E740481C1C}">
+                          <a14:useLocalDpi xmlns:a14="http://schemas.microsoft.com/office/drawing/2010/main" val="0"/>
+                        </a:ext>
+                      </a:extLst>
+                    </a:blip>
+                    <a:srcRect/>
+                    <a:stretch>
+                      <a:fillRect/>
+                    </a:stretch>
+                  </pic:blipFill>
+                  <pic:spPr bwMode="auto">
+                    <a:xfrm>
+                      <a:off x="0" y="0"/>
+                      <a:ext cx="5575935" cy="3288118"/>
+                    </a:xfrm>
+                    <a:prstGeom prst="rect">
+                      <a:avLst/>
+                    </a:prstGeom>
+                    <a:noFill/>
+                    <a:ln>
+                      <a:noFill/>
+                    </a:ln>
+                  </pic:spPr>
+                </pic:pic>
+              </a:graphicData>
+            </a:graphic>
+          </wp:inline>
+        </w:drawing>
+      </w:r>
+    </w:p>
+    <w:p>
+      <w:pPr>
+        <w:ind w:firstLine="720"/>
+        <w:jc w:val="center"/>
+        <w:rPr>
+          <w:rFonts w:cs="Times New Roman"/>
+          <w:i/>
+          <w:szCs w:val="26"/>
+          <w:lang w:val="en-US"/>
+        </w:rPr>
+      </w:pPr>
+      <w:r>
+        <w:rPr>
+          <w:rFonts w:cs="Times New Roman"/>
+          <w:i/>
+          <w:szCs w:val="26"/>
+          <w:lang w:val="en-US"/>
+        </w:rPr>
+        <w:t>Picture …: Structure of a MQTT system</w:t>
       </w:r>
     </w:p>
     <w:p>
@@ -3422,6 +3928,80 @@
     </w:p>
     <w:p>
       <w:pPr>
+        <w:jc w:val="center"/>
+      </w:pPr>
+      <w:r>
+        <w:rPr>
+          <w:noProof/>
+        </w:rPr>
+        <w:drawing>
+          <wp:inline distT="0" distB="0" distL="0" distR="0" wp14:anchorId="208C0B98" wp14:editId="37CC16CF">
+            <wp:extent cx="5575935" cy="1748386"/>
+            <wp:effectExtent l="0" t="0" r="5715" b="4445"/>
+            <wp:docPr id="4" name="Picture 4" descr="C:\Users\Thao Nguyen\Desktop\Files\ImagesForThesisReport\MQTT\QoS.png"/>
+            <wp:cNvGraphicFramePr>
+              <a:graphicFrameLocks xmlns:a="http://schemas.openxmlformats.org/drawingml/2006/main" noChangeAspect="1"/>
+            </wp:cNvGraphicFramePr>
+            <a:graphic xmlns:a="http://schemas.openxmlformats.org/drawingml/2006/main">
+              <a:graphicData uri="http://schemas.openxmlformats.org/drawingml/2006/picture">
+                <pic:pic xmlns:pic="http://schemas.openxmlformats.org/drawingml/2006/picture">
+                  <pic:nvPicPr>
+                    <pic:cNvPr id="0" name="Picture 6" descr="C:\Users\Thao Nguyen\Desktop\Files\ImagesForThesisReport\MQTT\QoS.png"/>
+                    <pic:cNvPicPr>
+                      <a:picLocks noChangeAspect="1" noChangeArrowheads="1"/>
+                    </pic:cNvPicPr>
+                  </pic:nvPicPr>
+                  <pic:blipFill>
+                    <a:blip r:embed="rId14">
+                      <a:extLst>
+                        <a:ext uri="{28A0092B-C50C-407E-A947-70E740481C1C}">
+                          <a14:useLocalDpi xmlns:a14="http://schemas.microsoft.com/office/drawing/2010/main" val="0"/>
+                        </a:ext>
+                      </a:extLst>
+                    </a:blip>
+                    <a:srcRect/>
+                    <a:stretch>
+                      <a:fillRect/>
+                    </a:stretch>
+                  </pic:blipFill>
+                  <pic:spPr bwMode="auto">
+                    <a:xfrm>
+                      <a:off x="0" y="0"/>
+                      <a:ext cx="5575935" cy="1748386"/>
+                    </a:xfrm>
+                    <a:prstGeom prst="rect">
+                      <a:avLst/>
+                    </a:prstGeom>
+                    <a:noFill/>
+                    <a:ln>
+                      <a:noFill/>
+                    </a:ln>
+                  </pic:spPr>
+                </pic:pic>
+              </a:graphicData>
+            </a:graphic>
+          </wp:inline>
+        </w:drawing>
+      </w:r>
+    </w:p>
+    <w:p>
+      <w:pPr>
+        <w:jc w:val="center"/>
+        <w:rPr>
+          <w:i/>
+          <w:lang w:val="en-US"/>
+        </w:rPr>
+      </w:pPr>
+      <w:r>
+        <w:rPr>
+          <w:i/>
+          <w:lang w:val="en-US"/>
+        </w:rPr>
+        <w:t>Picture …: A demonstration of MQTT QoS</w:t>
+      </w:r>
+    </w:p>
+    <w:p>
+      <w:pPr>
         <w:spacing w:before="120" w:after="0"/>
         <w:ind w:firstLine="0"/>
         <w:jc w:val="left"/>
@@ -3440,6 +4020,7 @@
           <w:szCs w:val="26"/>
           <w:lang w:val="en-US"/>
         </w:rPr>
+        <w:lastRenderedPageBreak/>
         <w:t>2.2.1.3 Unix Socket</w:t>
       </w:r>
     </w:p>
@@ -3494,8 +4075,95 @@
           <w:szCs w:val="26"/>
           <w:lang w:val="en-US"/>
         </w:rPr>
-        <w:lastRenderedPageBreak/>
         <w:t>A Unix Socket is usually used in a server-client framework. Most protocols like FTP, SMTP and POP3 use socket to establish a connection between server and client to transmit data.</w:t>
+      </w:r>
+    </w:p>
+    <w:p>
+      <w:pPr>
+        <w:ind w:firstLine="720"/>
+        <w:jc w:val="center"/>
+        <w:rPr>
+          <w:rFonts w:cs="Times New Roman"/>
+          <w:szCs w:val="26"/>
+          <w:lang w:val="en-US"/>
+        </w:rPr>
+      </w:pPr>
+      <w:r>
+        <w:rPr>
+          <w:rFonts w:cs="Times New Roman"/>
+          <w:noProof/>
+          <w:szCs w:val="26"/>
+          <w:lang w:val="en-US"/>
+        </w:rPr>
+        <w:drawing>
+          <wp:inline distT="0" distB="0" distL="0" distR="0" wp14:anchorId="5F2B377C" wp14:editId="5DF6E5A8">
+            <wp:extent cx="4867275" cy="2009775"/>
+            <wp:effectExtent l="0" t="0" r="9525" b="9525"/>
+            <wp:docPr id="6" name="Picture 6" descr="C:\Users\Thao Nguyen\Desktop\Files\ImagesForThesisReport\UnixSocket\sockdiag.png"/>
+            <wp:cNvGraphicFramePr>
+              <a:graphicFrameLocks xmlns:a="http://schemas.openxmlformats.org/drawingml/2006/main" noChangeAspect="1"/>
+            </wp:cNvGraphicFramePr>
+            <a:graphic xmlns:a="http://schemas.openxmlformats.org/drawingml/2006/main">
+              <a:graphicData uri="http://schemas.openxmlformats.org/drawingml/2006/picture">
+                <pic:pic xmlns:pic="http://schemas.openxmlformats.org/drawingml/2006/picture">
+                  <pic:nvPicPr>
+                    <pic:cNvPr id="0" name="Picture 8" descr="C:\Users\Thao Nguyen\Desktop\Files\ImagesForThesisReport\UnixSocket\sockdiag.png"/>
+                    <pic:cNvPicPr>
+                      <a:picLocks noChangeAspect="1" noChangeArrowheads="1"/>
+                    </pic:cNvPicPr>
+                  </pic:nvPicPr>
+                  <pic:blipFill>
+                    <a:blip r:embed="rId15">
+                      <a:extLst>
+                        <a:ext uri="{28A0092B-C50C-407E-A947-70E740481C1C}">
+                          <a14:useLocalDpi xmlns:a14="http://schemas.microsoft.com/office/drawing/2010/main" val="0"/>
+                        </a:ext>
+                      </a:extLst>
+                    </a:blip>
+                    <a:srcRect/>
+                    <a:stretch>
+                      <a:fillRect/>
+                    </a:stretch>
+                  </pic:blipFill>
+                  <pic:spPr bwMode="auto">
+                    <a:xfrm>
+                      <a:off x="0" y="0"/>
+                      <a:ext cx="4867275" cy="2009775"/>
+                    </a:xfrm>
+                    <a:prstGeom prst="rect">
+                      <a:avLst/>
+                    </a:prstGeom>
+                    <a:noFill/>
+                    <a:ln>
+                      <a:noFill/>
+                    </a:ln>
+                  </pic:spPr>
+                </pic:pic>
+              </a:graphicData>
+            </a:graphic>
+          </wp:inline>
+        </w:drawing>
+      </w:r>
+    </w:p>
+    <w:p>
+      <w:pPr>
+        <w:ind w:firstLine="720"/>
+        <w:jc w:val="center"/>
+        <w:rPr>
+          <w:rFonts w:cs="Times New Roman"/>
+          <w:i/>
+          <w:szCs w:val="26"/>
+          <w:lang w:val="en-US"/>
+        </w:rPr>
+      </w:pPr>
+      <w:r>
+        <w:rPr>
+          <w:rFonts w:cs="Times New Roman"/>
+          <w:i/>
+          <w:szCs w:val="26"/>
+          <w:lang w:val="en-US"/>
+        </w:rPr>
+        <w:t>Picture …: Sample flow chart of a server-client application</w:t>
       </w:r>
     </w:p>
     <w:p>
@@ -3618,12 +4286,111 @@
           <w:szCs w:val="26"/>
           <w:lang w:val="en-US"/>
         </w:rPr>
-        <w:t>MongoDB is a cross-platform document-oriented database. It is higher performance and easier to scale than RDBMS. Documents of MongoDB have the same structure as JSON. MongoDB is first introduced by MongoDB Inc in February 2009. After that, MongoDB quickly developed into one of the most popular NoSQL databases.</w:t>
+        <w:t xml:space="preserve">MongoDB is a cross-platform document-oriented database. It is higher performance and easier to scale than RDBMS. Documents of MongoDB have the </w:t>
+      </w:r>
+      <w:r>
+        <w:rPr>
+          <w:rFonts w:cs="Times New Roman"/>
+          <w:szCs w:val="26"/>
+          <w:lang w:val="en-US"/>
+        </w:rPr>
+        <w:lastRenderedPageBreak/>
+        <w:t>same structure as JSON. MongoDB is first introduced by MongoDB Inc in February 2009. After that, MongoDB quickly developed into one of the most popular NoSQL databases.</w:t>
       </w:r>
     </w:p>
     <w:p>
       <w:pPr>
         <w:ind w:firstLine="720"/>
+        <w:jc w:val="center"/>
+        <w:rPr>
+          <w:rFonts w:cs="Times New Roman"/>
+          <w:i/>
+          <w:szCs w:val="26"/>
+          <w:lang w:val="en-US"/>
+        </w:rPr>
+      </w:pPr>
+      <w:r>
+        <w:rPr>
+          <w:rFonts w:cs="Times New Roman"/>
+          <w:i/>
+          <w:noProof/>
+          <w:szCs w:val="26"/>
+          <w:lang w:val="en-US"/>
+        </w:rPr>
+        <w:drawing>
+          <wp:inline distT="0" distB="0" distL="0" distR="0" wp14:anchorId="170D7A79" wp14:editId="6EDEDD2F">
+            <wp:extent cx="5095875" cy="1466850"/>
+            <wp:effectExtent l="0" t="0" r="9525" b="0"/>
+            <wp:docPr id="8" name="Picture 8" descr="C:\Users\Thao Nguyen\Desktop\Files\ImagesForThesisReport\MongoDB\SampleDocument.PNG"/>
+            <wp:cNvGraphicFramePr>
+              <a:graphicFrameLocks xmlns:a="http://schemas.openxmlformats.org/drawingml/2006/main" noChangeAspect="1"/>
+            </wp:cNvGraphicFramePr>
+            <a:graphic xmlns:a="http://schemas.openxmlformats.org/drawingml/2006/main">
+              <a:graphicData uri="http://schemas.openxmlformats.org/drawingml/2006/picture">
+                <pic:pic xmlns:pic="http://schemas.openxmlformats.org/drawingml/2006/picture">
+                  <pic:nvPicPr>
+                    <pic:cNvPr id="0" name="Picture 10" descr="C:\Users\Thao Nguyen\Desktop\Files\ImagesForThesisReport\MongoDB\SampleDocument.PNG"/>
+                    <pic:cNvPicPr>
+                      <a:picLocks noChangeAspect="1" noChangeArrowheads="1"/>
+                    </pic:cNvPicPr>
+                  </pic:nvPicPr>
+                  <pic:blipFill>
+                    <a:blip r:embed="rId16">
+                      <a:extLst>
+                        <a:ext uri="{28A0092B-C50C-407E-A947-70E740481C1C}">
+                          <a14:useLocalDpi xmlns:a14="http://schemas.microsoft.com/office/drawing/2010/main" val="0"/>
+                        </a:ext>
+                      </a:extLst>
+                    </a:blip>
+                    <a:srcRect/>
+                    <a:stretch>
+                      <a:fillRect/>
+                    </a:stretch>
+                  </pic:blipFill>
+                  <pic:spPr bwMode="auto">
+                    <a:xfrm>
+                      <a:off x="0" y="0"/>
+                      <a:ext cx="5095875" cy="1466850"/>
+                    </a:xfrm>
+                    <a:prstGeom prst="rect">
+                      <a:avLst/>
+                    </a:prstGeom>
+                    <a:noFill/>
+                    <a:ln>
+                      <a:noFill/>
+                    </a:ln>
+                  </pic:spPr>
+                </pic:pic>
+              </a:graphicData>
+            </a:graphic>
+          </wp:inline>
+        </w:drawing>
+      </w:r>
+    </w:p>
+    <w:p>
+      <w:pPr>
+        <w:ind w:firstLine="720"/>
+        <w:jc w:val="center"/>
+        <w:rPr>
+          <w:rFonts w:cs="Times New Roman"/>
+          <w:i/>
+          <w:szCs w:val="26"/>
+          <w:lang w:val="en-US"/>
+        </w:rPr>
+      </w:pPr>
+      <w:r>
+        <w:rPr>
+          <w:rFonts w:cs="Times New Roman"/>
+          <w:i/>
+          <w:szCs w:val="26"/>
+          <w:lang w:val="en-US"/>
+        </w:rPr>
+        <w:t>Picture …: A sample JSON-like document in MongoDB</w:t>
+      </w:r>
+    </w:p>
+    <w:p>
+      <w:pPr>
+        <w:ind w:firstLine="720"/>
         <w:rPr>
           <w:rFonts w:cs="Times New Roman"/>
           <w:szCs w:val="26"/>
@@ -3638,7 +4405,7 @@
         </w:rPr>
         <w:t xml:space="preserve">The current version of MongoDB is 4.1.1 published at Git Repository: </w:t>
       </w:r>
-      <w:hyperlink r:id="rId8" w:history="1">
+      <w:hyperlink r:id="rId17" w:history="1">
         <w:r>
           <w:rPr>
             <w:rStyle w:val="Hyperlink"/>
@@ -3681,519 +4448,102 @@
     <w:p>
       <w:pPr>
         <w:ind w:firstLine="720"/>
-        <w:jc w:val="left"/>
-        <w:rPr>
-          <w:rFonts w:cs="Times New Roman"/>
-          <w:szCs w:val="26"/>
-          <w:lang w:val="en-US"/>
-        </w:rPr>
-      </w:pPr>
-      <w:r>
-        <w:rPr>
-          <w:rFonts w:cs="Times New Roman"/>
+        <w:jc w:val="center"/>
+        <w:rPr>
+          <w:rFonts w:cs="Times New Roman"/>
+          <w:szCs w:val="26"/>
+          <w:lang w:val="en-US"/>
+        </w:rPr>
+      </w:pPr>
+      <w:r>
+        <w:rPr>
+          <w:rFonts w:cs="Times New Roman"/>
+          <w:noProof/>
+          <w:szCs w:val="26"/>
+          <w:lang w:val="en-US"/>
+        </w:rPr>
+        <w:drawing>
+          <wp:inline distT="0" distB="0" distL="0" distR="0" wp14:anchorId="29D023EB" wp14:editId="5450AFC0">
+            <wp:extent cx="4543425" cy="2486025"/>
+            <wp:effectExtent l="0" t="0" r="9525" b="9525"/>
+            <wp:docPr id="7" name="Picture 7" descr="C:\Users\Thao Nguyen\Desktop\Files\ImagesForThesisReport\MongoDB\Terminology.jpg"/>
+            <wp:cNvGraphicFramePr>
+              <a:graphicFrameLocks xmlns:a="http://schemas.openxmlformats.org/drawingml/2006/main" noChangeAspect="1"/>
+            </wp:cNvGraphicFramePr>
+            <a:graphic xmlns:a="http://schemas.openxmlformats.org/drawingml/2006/main">
+              <a:graphicData uri="http://schemas.openxmlformats.org/drawingml/2006/picture">
+                <pic:pic xmlns:pic="http://schemas.openxmlformats.org/drawingml/2006/picture">
+                  <pic:nvPicPr>
+                    <pic:cNvPr id="0" name="Picture 9" descr="C:\Users\Thao Nguyen\Desktop\Files\ImagesForThesisReport\MongoDB\Terminology.jpg"/>
+                    <pic:cNvPicPr>
+                      <a:picLocks noChangeAspect="1" noChangeArrowheads="1"/>
+                    </pic:cNvPicPr>
+                  </pic:nvPicPr>
+                  <pic:blipFill rotWithShape="1">
+                    <a:blip r:embed="rId18">
+                      <a:extLst>
+                        <a:ext uri="{28A0092B-C50C-407E-A947-70E740481C1C}">
+                          <a14:useLocalDpi xmlns:a14="http://schemas.microsoft.com/office/drawing/2010/main" val="0"/>
+                        </a:ext>
+                      </a:extLst>
+                    </a:blip>
+                    <a:srcRect l="9226" t="26396" r="9282" b="14213"/>
+                    <a:stretch/>
+                  </pic:blipFill>
+                  <pic:spPr bwMode="auto">
+                    <a:xfrm>
+                      <a:off x="0" y="0"/>
+                      <a:ext cx="4543942" cy="2486308"/>
+                    </a:xfrm>
+                    <a:prstGeom prst="rect">
+                      <a:avLst/>
+                    </a:prstGeom>
+                    <a:noFill/>
+                    <a:ln>
+                      <a:noFill/>
+                    </a:ln>
+                    <a:extLst>
+                      <a:ext uri="{53640926-AAD7-44D8-BBD7-CCE9431645EC}">
+                        <a14:shadowObscured xmlns:a14="http://schemas.microsoft.com/office/drawing/2010/main"/>
+                      </a:ext>
+                    </a:extLst>
+                  </pic:spPr>
+                </pic:pic>
+              </a:graphicData>
+            </a:graphic>
+          </wp:inline>
+        </w:drawing>
+      </w:r>
+    </w:p>
+    <w:p>
+      <w:pPr>
+        <w:ind w:firstLine="720"/>
+        <w:jc w:val="center"/>
+        <w:rPr>
+          <w:rFonts w:cs="Times New Roman"/>
+          <w:i/>
+          <w:szCs w:val="26"/>
+          <w:lang w:val="en-US"/>
+        </w:rPr>
+      </w:pPr>
+      <w:r>
+        <w:rPr>
+          <w:rFonts w:cs="Times New Roman"/>
+          <w:i/>
+          <w:szCs w:val="26"/>
+          <w:lang w:val="en-US"/>
+        </w:rPr>
+        <w:t xml:space="preserve">Picture …: </w:t>
+      </w:r>
+      <w:r>
+        <w:rPr>
+          <w:rFonts w:cs="Times New Roman"/>
+          <w:i/>
           <w:szCs w:val="26"/>
           <w:lang w:val="en-US"/>
         </w:rPr>
         <w:t>Relational concepts in RDBMS</w:t>
       </w:r>
-    </w:p>
-    <w:tbl>
-      <w:tblPr>
-        <w:tblW w:w="7520" w:type="dxa"/>
-        <w:jc w:val="center"/>
-        <w:tblLook w:val="04A0" w:firstRow="1" w:lastRow="0" w:firstColumn="1" w:lastColumn="0" w:noHBand="0" w:noVBand="1"/>
-      </w:tblPr>
-      <w:tblGrid>
-        <w:gridCol w:w="3760"/>
-        <w:gridCol w:w="3760"/>
-      </w:tblGrid>
-      <w:tr>
-        <w:trPr>
-          <w:trHeight w:val="330"/>
-          <w:jc w:val="center"/>
-        </w:trPr>
-        <w:tc>
-          <w:tcPr>
-            <w:tcW w:w="3760" w:type="dxa"/>
-            <w:tcBorders>
-              <w:top w:val="single" w:sz="4" w:space="0" w:color="auto"/>
-              <w:left w:val="single" w:sz="4" w:space="0" w:color="auto"/>
-              <w:bottom w:val="single" w:sz="4" w:space="0" w:color="auto"/>
-              <w:right w:val="single" w:sz="4" w:space="0" w:color="auto"/>
-            </w:tcBorders>
-            <w:shd w:val="clear" w:color="auto" w:fill="auto"/>
-            <w:noWrap/>
-            <w:vAlign w:val="center"/>
-            <w:hideMark/>
-          </w:tcPr>
-          <w:p>
-            <w:pPr>
-              <w:ind w:firstLine="0"/>
-              <w:jc w:val="center"/>
-              <w:rPr>
-                <w:rFonts w:eastAsia="Times New Roman" w:cs="Times New Roman"/>
-                <w:b/>
-                <w:bCs/>
-                <w:color w:val="000000"/>
-                <w:szCs w:val="26"/>
-                <w:lang w:val="en-US"/>
-              </w:rPr>
-            </w:pPr>
-            <w:r>
-              <w:rPr>
-                <w:rFonts w:eastAsia="Times New Roman" w:cs="Times New Roman"/>
-                <w:b/>
-                <w:bCs/>
-                <w:color w:val="000000"/>
-                <w:szCs w:val="26"/>
-                <w:lang w:val="en-US"/>
-              </w:rPr>
-              <w:t>RDBMS</w:t>
-            </w:r>
-          </w:p>
-        </w:tc>
-        <w:tc>
-          <w:tcPr>
-            <w:tcW w:w="3760" w:type="dxa"/>
-            <w:tcBorders>
-              <w:top w:val="single" w:sz="4" w:space="0" w:color="auto"/>
-              <w:left w:val="nil"/>
-              <w:bottom w:val="single" w:sz="4" w:space="0" w:color="auto"/>
-              <w:right w:val="single" w:sz="4" w:space="0" w:color="auto"/>
-            </w:tcBorders>
-            <w:shd w:val="clear" w:color="auto" w:fill="auto"/>
-            <w:noWrap/>
-            <w:vAlign w:val="center"/>
-            <w:hideMark/>
-          </w:tcPr>
-          <w:p>
-            <w:pPr>
-              <w:ind w:firstLine="0"/>
-              <w:jc w:val="center"/>
-              <w:rPr>
-                <w:rFonts w:eastAsia="Times New Roman" w:cs="Times New Roman"/>
-                <w:b/>
-                <w:bCs/>
-                <w:color w:val="000000"/>
-                <w:szCs w:val="26"/>
-                <w:lang w:val="en-US"/>
-              </w:rPr>
-            </w:pPr>
-            <w:r>
-              <w:rPr>
-                <w:rFonts w:eastAsia="Times New Roman" w:cs="Times New Roman"/>
-                <w:b/>
-                <w:bCs/>
-                <w:color w:val="000000"/>
-                <w:szCs w:val="26"/>
-                <w:lang w:val="en-US"/>
-              </w:rPr>
-              <w:t>MongoDB</w:t>
-            </w:r>
-          </w:p>
-        </w:tc>
-      </w:tr>
-      <w:tr>
-        <w:trPr>
-          <w:trHeight w:val="330"/>
-          <w:jc w:val="center"/>
-        </w:trPr>
-        <w:tc>
-          <w:tcPr>
-            <w:tcW w:w="3760" w:type="dxa"/>
-            <w:tcBorders>
-              <w:top w:val="nil"/>
-              <w:left w:val="single" w:sz="4" w:space="0" w:color="auto"/>
-              <w:bottom w:val="single" w:sz="4" w:space="0" w:color="auto"/>
-              <w:right w:val="single" w:sz="4" w:space="0" w:color="auto"/>
-            </w:tcBorders>
-            <w:shd w:val="clear" w:color="auto" w:fill="auto"/>
-            <w:noWrap/>
-            <w:vAlign w:val="center"/>
-            <w:hideMark/>
-          </w:tcPr>
-          <w:p>
-            <w:pPr>
-              <w:ind w:firstLine="0"/>
-              <w:jc w:val="center"/>
-              <w:rPr>
-                <w:rFonts w:eastAsia="Times New Roman" w:cs="Times New Roman"/>
-                <w:color w:val="000000"/>
-                <w:szCs w:val="26"/>
-                <w:lang w:val="en-US"/>
-              </w:rPr>
-            </w:pPr>
-            <w:r>
-              <w:rPr>
-                <w:rFonts w:eastAsia="Times New Roman" w:cs="Times New Roman"/>
-                <w:color w:val="000000"/>
-                <w:szCs w:val="26"/>
-                <w:lang w:val="en-US"/>
-              </w:rPr>
-              <w:t>Database</w:t>
-            </w:r>
-          </w:p>
-        </w:tc>
-        <w:tc>
-          <w:tcPr>
-            <w:tcW w:w="3760" w:type="dxa"/>
-            <w:tcBorders>
-              <w:top w:val="nil"/>
-              <w:left w:val="nil"/>
-              <w:bottom w:val="single" w:sz="4" w:space="0" w:color="auto"/>
-              <w:right w:val="single" w:sz="4" w:space="0" w:color="auto"/>
-            </w:tcBorders>
-            <w:shd w:val="clear" w:color="auto" w:fill="auto"/>
-            <w:noWrap/>
-            <w:vAlign w:val="center"/>
-            <w:hideMark/>
-          </w:tcPr>
-          <w:p>
-            <w:pPr>
-              <w:ind w:firstLine="0"/>
-              <w:jc w:val="center"/>
-              <w:rPr>
-                <w:rFonts w:eastAsia="Times New Roman" w:cs="Times New Roman"/>
-                <w:color w:val="000000"/>
-                <w:szCs w:val="26"/>
-                <w:lang w:val="en-US"/>
-              </w:rPr>
-            </w:pPr>
-            <w:r>
-              <w:rPr>
-                <w:rFonts w:eastAsia="Times New Roman" w:cs="Times New Roman"/>
-                <w:color w:val="000000"/>
-                <w:szCs w:val="26"/>
-                <w:lang w:val="en-US"/>
-              </w:rPr>
-              <w:t>Database</w:t>
-            </w:r>
-          </w:p>
-        </w:tc>
-      </w:tr>
-      <w:tr>
-        <w:trPr>
-          <w:trHeight w:val="330"/>
-          <w:jc w:val="center"/>
-        </w:trPr>
-        <w:tc>
-          <w:tcPr>
-            <w:tcW w:w="3760" w:type="dxa"/>
-            <w:tcBorders>
-              <w:top w:val="nil"/>
-              <w:left w:val="single" w:sz="4" w:space="0" w:color="auto"/>
-              <w:bottom w:val="single" w:sz="4" w:space="0" w:color="auto"/>
-              <w:right w:val="single" w:sz="4" w:space="0" w:color="auto"/>
-            </w:tcBorders>
-            <w:shd w:val="clear" w:color="auto" w:fill="auto"/>
-            <w:noWrap/>
-            <w:vAlign w:val="center"/>
-            <w:hideMark/>
-          </w:tcPr>
-          <w:p>
-            <w:pPr>
-              <w:ind w:firstLine="0"/>
-              <w:jc w:val="center"/>
-              <w:rPr>
-                <w:rFonts w:eastAsia="Times New Roman" w:cs="Times New Roman"/>
-                <w:color w:val="000000"/>
-                <w:szCs w:val="26"/>
-                <w:lang w:val="en-US"/>
-              </w:rPr>
-            </w:pPr>
-            <w:r>
-              <w:rPr>
-                <w:rFonts w:eastAsia="Times New Roman" w:cs="Times New Roman"/>
-                <w:color w:val="000000"/>
-                <w:szCs w:val="26"/>
-                <w:lang w:val="en-US"/>
-              </w:rPr>
-              <w:t>Table</w:t>
-            </w:r>
-          </w:p>
-        </w:tc>
-        <w:tc>
-          <w:tcPr>
-            <w:tcW w:w="3760" w:type="dxa"/>
-            <w:tcBorders>
-              <w:top w:val="nil"/>
-              <w:left w:val="nil"/>
-              <w:bottom w:val="single" w:sz="4" w:space="0" w:color="auto"/>
-              <w:right w:val="single" w:sz="4" w:space="0" w:color="auto"/>
-            </w:tcBorders>
-            <w:shd w:val="clear" w:color="auto" w:fill="auto"/>
-            <w:noWrap/>
-            <w:vAlign w:val="center"/>
-            <w:hideMark/>
-          </w:tcPr>
-          <w:p>
-            <w:pPr>
-              <w:ind w:firstLine="0"/>
-              <w:jc w:val="center"/>
-              <w:rPr>
-                <w:rFonts w:eastAsia="Times New Roman" w:cs="Times New Roman"/>
-                <w:color w:val="000000"/>
-                <w:szCs w:val="26"/>
-                <w:lang w:val="en-US"/>
-              </w:rPr>
-            </w:pPr>
-            <w:r>
-              <w:rPr>
-                <w:rFonts w:eastAsia="Times New Roman" w:cs="Times New Roman"/>
-                <w:color w:val="000000"/>
-                <w:szCs w:val="26"/>
-                <w:lang w:val="en-US"/>
-              </w:rPr>
-              <w:t>Collection</w:t>
-            </w:r>
-          </w:p>
-        </w:tc>
-      </w:tr>
-      <w:tr>
-        <w:trPr>
-          <w:trHeight w:val="330"/>
-          <w:jc w:val="center"/>
-        </w:trPr>
-        <w:tc>
-          <w:tcPr>
-            <w:tcW w:w="3760" w:type="dxa"/>
-            <w:tcBorders>
-              <w:top w:val="nil"/>
-              <w:left w:val="single" w:sz="4" w:space="0" w:color="auto"/>
-              <w:bottom w:val="single" w:sz="4" w:space="0" w:color="auto"/>
-              <w:right w:val="single" w:sz="4" w:space="0" w:color="auto"/>
-            </w:tcBorders>
-            <w:shd w:val="clear" w:color="auto" w:fill="auto"/>
-            <w:noWrap/>
-            <w:vAlign w:val="center"/>
-            <w:hideMark/>
-          </w:tcPr>
-          <w:p>
-            <w:pPr>
-              <w:ind w:firstLine="0"/>
-              <w:jc w:val="center"/>
-              <w:rPr>
-                <w:rFonts w:eastAsia="Times New Roman" w:cs="Times New Roman"/>
-                <w:color w:val="000000"/>
-                <w:szCs w:val="26"/>
-                <w:lang w:val="en-US"/>
-              </w:rPr>
-            </w:pPr>
-            <w:r>
-              <w:rPr>
-                <w:rFonts w:eastAsia="Times New Roman" w:cs="Times New Roman"/>
-                <w:color w:val="000000"/>
-                <w:szCs w:val="26"/>
-                <w:lang w:val="en-US"/>
-              </w:rPr>
-              <w:t>Tuple/Row</w:t>
-            </w:r>
-          </w:p>
-        </w:tc>
-        <w:tc>
-          <w:tcPr>
-            <w:tcW w:w="3760" w:type="dxa"/>
-            <w:tcBorders>
-              <w:top w:val="nil"/>
-              <w:left w:val="nil"/>
-              <w:bottom w:val="single" w:sz="4" w:space="0" w:color="auto"/>
-              <w:right w:val="single" w:sz="4" w:space="0" w:color="auto"/>
-            </w:tcBorders>
-            <w:shd w:val="clear" w:color="auto" w:fill="auto"/>
-            <w:noWrap/>
-            <w:vAlign w:val="center"/>
-            <w:hideMark/>
-          </w:tcPr>
-          <w:p>
-            <w:pPr>
-              <w:ind w:firstLine="0"/>
-              <w:jc w:val="center"/>
-              <w:rPr>
-                <w:rFonts w:eastAsia="Times New Roman" w:cs="Times New Roman"/>
-                <w:color w:val="000000"/>
-                <w:szCs w:val="26"/>
-                <w:lang w:val="en-US"/>
-              </w:rPr>
-            </w:pPr>
-            <w:r>
-              <w:rPr>
-                <w:rFonts w:eastAsia="Times New Roman" w:cs="Times New Roman"/>
-                <w:color w:val="000000"/>
-                <w:szCs w:val="26"/>
-                <w:lang w:val="en-US"/>
-              </w:rPr>
-              <w:t>Document</w:t>
-            </w:r>
-          </w:p>
-        </w:tc>
-      </w:tr>
-      <w:tr>
-        <w:trPr>
-          <w:trHeight w:val="330"/>
-          <w:jc w:val="center"/>
-        </w:trPr>
-        <w:tc>
-          <w:tcPr>
-            <w:tcW w:w="3760" w:type="dxa"/>
-            <w:tcBorders>
-              <w:top w:val="nil"/>
-              <w:left w:val="single" w:sz="4" w:space="0" w:color="auto"/>
-              <w:bottom w:val="single" w:sz="4" w:space="0" w:color="auto"/>
-              <w:right w:val="single" w:sz="4" w:space="0" w:color="auto"/>
-            </w:tcBorders>
-            <w:shd w:val="clear" w:color="auto" w:fill="auto"/>
-            <w:noWrap/>
-            <w:vAlign w:val="center"/>
-            <w:hideMark/>
-          </w:tcPr>
-          <w:p>
-            <w:pPr>
-              <w:ind w:firstLine="0"/>
-              <w:jc w:val="center"/>
-              <w:rPr>
-                <w:rFonts w:eastAsia="Times New Roman" w:cs="Times New Roman"/>
-                <w:color w:val="000000"/>
-                <w:szCs w:val="26"/>
-                <w:lang w:val="en-US"/>
-              </w:rPr>
-            </w:pPr>
-            <w:r>
-              <w:rPr>
-                <w:rFonts w:eastAsia="Times New Roman" w:cs="Times New Roman"/>
-                <w:color w:val="000000"/>
-                <w:szCs w:val="26"/>
-                <w:lang w:val="en-US"/>
-              </w:rPr>
-              <w:t>Column</w:t>
-            </w:r>
-          </w:p>
-        </w:tc>
-        <w:tc>
-          <w:tcPr>
-            <w:tcW w:w="3760" w:type="dxa"/>
-            <w:tcBorders>
-              <w:top w:val="nil"/>
-              <w:left w:val="nil"/>
-              <w:bottom w:val="single" w:sz="4" w:space="0" w:color="auto"/>
-              <w:right w:val="single" w:sz="4" w:space="0" w:color="auto"/>
-            </w:tcBorders>
-            <w:shd w:val="clear" w:color="auto" w:fill="auto"/>
-            <w:noWrap/>
-            <w:vAlign w:val="center"/>
-            <w:hideMark/>
-          </w:tcPr>
-          <w:p>
-            <w:pPr>
-              <w:ind w:firstLine="0"/>
-              <w:jc w:val="center"/>
-              <w:rPr>
-                <w:rFonts w:eastAsia="Times New Roman" w:cs="Times New Roman"/>
-                <w:color w:val="000000"/>
-                <w:szCs w:val="26"/>
-                <w:lang w:val="en-US"/>
-              </w:rPr>
-            </w:pPr>
-            <w:r>
-              <w:rPr>
-                <w:rFonts w:eastAsia="Times New Roman" w:cs="Times New Roman"/>
-                <w:color w:val="000000"/>
-                <w:szCs w:val="26"/>
-                <w:lang w:val="en-US"/>
-              </w:rPr>
-              <w:t>Field</w:t>
-            </w:r>
-          </w:p>
-        </w:tc>
-      </w:tr>
-      <w:tr>
-        <w:trPr>
-          <w:trHeight w:val="330"/>
-          <w:jc w:val="center"/>
-        </w:trPr>
-        <w:tc>
-          <w:tcPr>
-            <w:tcW w:w="3760" w:type="dxa"/>
-            <w:tcBorders>
-              <w:top w:val="nil"/>
-              <w:left w:val="single" w:sz="4" w:space="0" w:color="auto"/>
-              <w:bottom w:val="single" w:sz="4" w:space="0" w:color="auto"/>
-              <w:right w:val="single" w:sz="4" w:space="0" w:color="auto"/>
-            </w:tcBorders>
-            <w:shd w:val="clear" w:color="auto" w:fill="auto"/>
-            <w:noWrap/>
-            <w:vAlign w:val="center"/>
-            <w:hideMark/>
-          </w:tcPr>
-          <w:p>
-            <w:pPr>
-              <w:ind w:firstLine="0"/>
-              <w:jc w:val="center"/>
-              <w:rPr>
-                <w:rFonts w:eastAsia="Times New Roman" w:cs="Times New Roman"/>
-                <w:color w:val="000000"/>
-                <w:szCs w:val="26"/>
-                <w:lang w:val="en-US"/>
-              </w:rPr>
-            </w:pPr>
-            <w:r>
-              <w:rPr>
-                <w:rFonts w:eastAsia="Times New Roman" w:cs="Times New Roman"/>
-                <w:color w:val="000000"/>
-                <w:szCs w:val="26"/>
-                <w:lang w:val="en-US"/>
-              </w:rPr>
-              <w:t>Table Join</w:t>
-            </w:r>
-          </w:p>
-        </w:tc>
-        <w:tc>
-          <w:tcPr>
-            <w:tcW w:w="3760" w:type="dxa"/>
-            <w:tcBorders>
-              <w:top w:val="nil"/>
-              <w:left w:val="nil"/>
-              <w:bottom w:val="single" w:sz="4" w:space="0" w:color="auto"/>
-              <w:right w:val="single" w:sz="4" w:space="0" w:color="auto"/>
-            </w:tcBorders>
-            <w:shd w:val="clear" w:color="auto" w:fill="auto"/>
-            <w:noWrap/>
-            <w:vAlign w:val="center"/>
-            <w:hideMark/>
-          </w:tcPr>
-          <w:p>
-            <w:pPr>
-              <w:ind w:firstLine="0"/>
-              <w:jc w:val="center"/>
-              <w:rPr>
-                <w:rFonts w:eastAsia="Times New Roman" w:cs="Times New Roman"/>
-                <w:color w:val="000000"/>
-                <w:szCs w:val="26"/>
-                <w:lang w:val="en-US"/>
-              </w:rPr>
-            </w:pPr>
-            <w:r>
-              <w:rPr>
-                <w:rFonts w:eastAsia="Times New Roman" w:cs="Times New Roman"/>
-                <w:color w:val="000000"/>
-                <w:szCs w:val="26"/>
-                <w:lang w:val="en-US"/>
-              </w:rPr>
-              <w:t>Embedded Documents</w:t>
-            </w:r>
-          </w:p>
-        </w:tc>
-      </w:tr>
-    </w:tbl>
-    <w:p>
-      <w:pPr>
-        <w:ind w:firstLine="0"/>
-        <w:jc w:val="left"/>
-        <w:rPr>
-          <w:rFonts w:cs="Times New Roman"/>
-          <w:szCs w:val="26"/>
-          <w:lang w:val="en-US"/>
-        </w:rPr>
-      </w:pPr>
     </w:p>
     <w:p>
       <w:pPr>
@@ -4234,7 +4584,6 @@
         <w:jc w:val="left"/>
       </w:pPr>
       <w:r>
-        <w:lastRenderedPageBreak/>
         <w:t>Schema less</w:t>
       </w:r>
     </w:p>
@@ -4295,6 +4644,7 @@
         <w:jc w:val="left"/>
       </w:pPr>
       <w:r>
+        <w:lastRenderedPageBreak/>
         <w:t>Deep query-ability</w:t>
       </w:r>
     </w:p>
@@ -4458,6 +4808,96 @@
     <w:p>
       <w:pPr>
         <w:ind w:firstLine="720"/>
+        <w:jc w:val="center"/>
+        <w:rPr>
+          <w:rFonts w:cs="Times New Roman"/>
+          <w:i/>
+          <w:szCs w:val="26"/>
+          <w:lang w:val="en-US"/>
+        </w:rPr>
+      </w:pPr>
+      <w:r>
+        <w:rPr>
+          <w:rFonts w:cs="Times New Roman"/>
+          <w:i/>
+          <w:noProof/>
+          <w:szCs w:val="26"/>
+          <w:lang w:val="en-US"/>
+        </w:rPr>
+        <w:drawing>
+          <wp:inline distT="0" distB="0" distL="0" distR="0" wp14:anchorId="07E9EB9B" wp14:editId="11C8B928">
+            <wp:extent cx="3657600" cy="3752850"/>
+            <wp:effectExtent l="0" t="0" r="0" b="0"/>
+            <wp:docPr id="9" name="Picture 9" descr="C:\Users\Thao Nguyen\Desktop\Files\ImagesForThesisReport\SKU_SEN0186\Application_diagram.png"/>
+            <wp:cNvGraphicFramePr>
+              <a:graphicFrameLocks xmlns:a="http://schemas.openxmlformats.org/drawingml/2006/main" noChangeAspect="1"/>
+            </wp:cNvGraphicFramePr>
+            <a:graphic xmlns:a="http://schemas.openxmlformats.org/drawingml/2006/main">
+              <a:graphicData uri="http://schemas.openxmlformats.org/drawingml/2006/picture">
+                <pic:pic xmlns:pic="http://schemas.openxmlformats.org/drawingml/2006/picture">
+                  <pic:nvPicPr>
+                    <pic:cNvPr id="0" name="Picture 11" descr="C:\Users\Thao Nguyen\Desktop\Files\ImagesForThesisReport\SKU_SEN0186\Application_diagram.png"/>
+                    <pic:cNvPicPr>
+                      <a:picLocks noChangeAspect="1" noChangeArrowheads="1"/>
+                    </pic:cNvPicPr>
+                  </pic:nvPicPr>
+                  <pic:blipFill>
+                    <a:blip r:embed="rId19">
+                      <a:extLst>
+                        <a:ext uri="{28A0092B-C50C-407E-A947-70E740481C1C}">
+                          <a14:useLocalDpi xmlns:a14="http://schemas.microsoft.com/office/drawing/2010/main" val="0"/>
+                        </a:ext>
+                      </a:extLst>
+                    </a:blip>
+                    <a:srcRect/>
+                    <a:stretch>
+                      <a:fillRect/>
+                    </a:stretch>
+                  </pic:blipFill>
+                  <pic:spPr bwMode="auto">
+                    <a:xfrm>
+                      <a:off x="0" y="0"/>
+                      <a:ext cx="3657600" cy="3752850"/>
+                    </a:xfrm>
+                    <a:prstGeom prst="rect">
+                      <a:avLst/>
+                    </a:prstGeom>
+                    <a:noFill/>
+                    <a:ln>
+                      <a:noFill/>
+                    </a:ln>
+                  </pic:spPr>
+                </pic:pic>
+              </a:graphicData>
+            </a:graphic>
+          </wp:inline>
+        </w:drawing>
+      </w:r>
+    </w:p>
+    <w:p>
+      <w:pPr>
+        <w:ind w:firstLine="720"/>
+        <w:jc w:val="center"/>
+        <w:rPr>
+          <w:rFonts w:cs="Times New Roman"/>
+          <w:i/>
+          <w:szCs w:val="26"/>
+          <w:lang w:val="en-US"/>
+        </w:rPr>
+      </w:pPr>
+      <w:r>
+        <w:rPr>
+          <w:rFonts w:cs="Times New Roman"/>
+          <w:i/>
+          <w:szCs w:val="26"/>
+          <w:lang w:val="en-US"/>
+        </w:rPr>
+        <w:t>Picture …: A real image of SKU:SEN0186</w:t>
+      </w:r>
+    </w:p>
+    <w:p>
+      <w:pPr>
+        <w:ind w:firstLine="720"/>
         <w:jc w:val="left"/>
         <w:rPr>
           <w:rFonts w:cs="Times New Roman"/>
@@ -4471,6 +4911,7 @@
           <w:szCs w:val="26"/>
           <w:lang w:val="en-US"/>
         </w:rPr>
+        <w:lastRenderedPageBreak/>
         <w:t>Specification</w:t>
       </w:r>
     </w:p>
@@ -4620,7 +5061,6 @@
           <w:szCs w:val="26"/>
           <w:lang w:val="en-US"/>
         </w:rPr>
-        <w:lastRenderedPageBreak/>
         <w:t>Data interface</w:t>
       </w:r>
     </w:p>
@@ -4674,8 +5114,6 @@
         </w:rPr>
         <w:t>interval</w:t>
       </w:r>
-      <w:bookmarkStart w:id="19" w:name="_GoBack"/>
-      <w:bookmarkEnd w:id="19"/>
     </w:p>
     <w:p>
       <w:pPr>
@@ -5051,7 +5489,204 @@
           <w:szCs w:val="26"/>
           <w:lang w:val="en-US"/>
         </w:rPr>
+        <w:lastRenderedPageBreak/>
         <w:t>SHT10 is designed by Sensirion The Sensor Company with a 14-bit-analog-to-digital converter and a serial interface circuit. It is a low-cost series sensor comparing to other SHT1x series.</w:t>
+      </w:r>
+    </w:p>
+    <w:tbl>
+      <w:tblPr>
+        <w:tblStyle w:val="TableGrid"/>
+        <w:tblW w:w="0" w:type="auto"/>
+        <w:tblBorders>
+          <w:top w:val="none" w:sz="0" w:space="0" w:color="auto"/>
+          <w:left w:val="none" w:sz="0" w:space="0" w:color="auto"/>
+          <w:bottom w:val="none" w:sz="0" w:space="0" w:color="auto"/>
+          <w:right w:val="none" w:sz="0" w:space="0" w:color="auto"/>
+          <w:insideH w:val="none" w:sz="0" w:space="0" w:color="auto"/>
+          <w:insideV w:val="none" w:sz="0" w:space="0" w:color="auto"/>
+        </w:tblBorders>
+        <w:tblLook w:val="04A0" w:firstRow="1" w:lastRow="0" w:firstColumn="1" w:lastColumn="0" w:noHBand="0" w:noVBand="1"/>
+      </w:tblPr>
+      <w:tblGrid>
+        <w:gridCol w:w="4338"/>
+        <w:gridCol w:w="4443"/>
+      </w:tblGrid>
+      <w:tr>
+        <w:tc>
+          <w:tcPr>
+            <w:tcW w:w="4385" w:type="dxa"/>
+            <w:vAlign w:val="center"/>
+          </w:tcPr>
+          <w:p>
+            <w:pPr>
+              <w:ind w:firstLine="0"/>
+              <w:jc w:val="center"/>
+              <w:rPr>
+                <w:szCs w:val="26"/>
+                <w:lang w:val="en-US"/>
+              </w:rPr>
+            </w:pPr>
+            <w:r>
+              <w:rPr>
+                <w:noProof/>
+                <w:szCs w:val="26"/>
+                <w:lang w:val="en-US"/>
+              </w:rPr>
+              <w:drawing>
+                <wp:anchor distT="0" distB="0" distL="114300" distR="114300" simplePos="0" relativeHeight="251658240" behindDoc="0" locked="0" layoutInCell="1" allowOverlap="1" wp14:anchorId="4813F847" wp14:editId="75AD1FD7">
+                  <wp:simplePos x="0" y="0"/>
+                  <wp:positionH relativeFrom="column">
+                    <wp:posOffset>-69850</wp:posOffset>
+                  </wp:positionH>
+                  <wp:positionV relativeFrom="paragraph">
+                    <wp:posOffset>-2293620</wp:posOffset>
+                  </wp:positionV>
+                  <wp:extent cx="2962275" cy="2286000"/>
+                  <wp:effectExtent l="0" t="0" r="9525" b="0"/>
+                  <wp:wrapSquare wrapText="bothSides"/>
+                  <wp:docPr id="10" name="Picture 10" descr="C:\Users\Thao Nguyen\Desktop\Files\ImagesForThesisReport\SHT10\temperature-humidity-sensor-metal-stainless-steel-protective-cover.jpg"/>
+                  <wp:cNvGraphicFramePr>
+                    <a:graphicFrameLocks xmlns:a="http://schemas.openxmlformats.org/drawingml/2006/main" noChangeAspect="1"/>
+                  </wp:cNvGraphicFramePr>
+                  <a:graphic xmlns:a="http://schemas.openxmlformats.org/drawingml/2006/main">
+                    <a:graphicData uri="http://schemas.openxmlformats.org/drawingml/2006/picture">
+                      <pic:pic xmlns:pic="http://schemas.openxmlformats.org/drawingml/2006/picture">
+                        <pic:nvPicPr>
+                          <pic:cNvPr id="0" name="Picture 12" descr="C:\Users\Thao Nguyen\Desktop\Files\ImagesForThesisReport\SHT10\temperature-humidity-sensor-metal-stainless-steel-protective-cover.jpg"/>
+                          <pic:cNvPicPr>
+                            <a:picLocks noChangeAspect="1" noChangeArrowheads="1"/>
+                          </pic:cNvPicPr>
+                        </pic:nvPicPr>
+                        <pic:blipFill>
+                          <a:blip r:embed="rId20" cstate="print">
+                            <a:extLst>
+                              <a:ext uri="{28A0092B-C50C-407E-A947-70E740481C1C}">
+                                <a14:useLocalDpi xmlns:a14="http://schemas.microsoft.com/office/drawing/2010/main" val="0"/>
+                              </a:ext>
+                            </a:extLst>
+                          </a:blip>
+                          <a:srcRect/>
+                          <a:stretch>
+                            <a:fillRect/>
+                          </a:stretch>
+                        </pic:blipFill>
+                        <pic:spPr bwMode="auto">
+                          <a:xfrm>
+                            <a:off x="0" y="0"/>
+                            <a:ext cx="2962275" cy="2286000"/>
+                          </a:xfrm>
+                          <a:prstGeom prst="rect">
+                            <a:avLst/>
+                          </a:prstGeom>
+                          <a:noFill/>
+                          <a:ln>
+                            <a:noFill/>
+                          </a:ln>
+                        </pic:spPr>
+                      </pic:pic>
+                    </a:graphicData>
+                  </a:graphic>
+                  <wp14:sizeRelH relativeFrom="margin">
+                    <wp14:pctWidth>0</wp14:pctWidth>
+                  </wp14:sizeRelH>
+                  <wp14:sizeRelV relativeFrom="margin">
+                    <wp14:pctHeight>0</wp14:pctHeight>
+                  </wp14:sizeRelV>
+                </wp:anchor>
+              </w:drawing>
+            </w:r>
+          </w:p>
+        </w:tc>
+        <w:tc>
+          <w:tcPr>
+            <w:tcW w:w="4386" w:type="dxa"/>
+          </w:tcPr>
+          <w:p>
+            <w:pPr>
+              <w:ind w:firstLine="0"/>
+              <w:rPr>
+                <w:szCs w:val="26"/>
+                <w:lang w:val="en-US"/>
+              </w:rPr>
+            </w:pPr>
+            <w:r>
+              <w:rPr>
+                <w:noProof/>
+                <w:szCs w:val="26"/>
+                <w:lang w:val="en-US"/>
+              </w:rPr>
+              <w:drawing>
+                <wp:inline distT="0" distB="0" distL="0" distR="0" wp14:anchorId="154DECB4" wp14:editId="5B475B93">
+                  <wp:extent cx="3044952" cy="2286000"/>
+                  <wp:effectExtent l="0" t="0" r="3175" b="0"/>
+                  <wp:docPr id="11" name="Picture 11" descr="C:\Users\Thao Nguyen\Desktop\Files\ImagesForThesisReport\SHT10\temperature-humidity-sensor-metal-stainless-steel-protective-cover_2.jpg"/>
+                  <wp:cNvGraphicFramePr>
+                    <a:graphicFrameLocks xmlns:a="http://schemas.openxmlformats.org/drawingml/2006/main" noChangeAspect="1"/>
+                  </wp:cNvGraphicFramePr>
+                  <a:graphic xmlns:a="http://schemas.openxmlformats.org/drawingml/2006/main">
+                    <a:graphicData uri="http://schemas.openxmlformats.org/drawingml/2006/picture">
+                      <pic:pic xmlns:pic="http://schemas.openxmlformats.org/drawingml/2006/picture">
+                        <pic:nvPicPr>
+                          <pic:cNvPr id="0" name="Picture 13" descr="C:\Users\Thao Nguyen\Desktop\Files\ImagesForThesisReport\SHT10\temperature-humidity-sensor-metal-stainless-steel-protective-cover_2.jpg"/>
+                          <pic:cNvPicPr>
+                            <a:picLocks noChangeAspect="1" noChangeArrowheads="1"/>
+                          </pic:cNvPicPr>
+                        </pic:nvPicPr>
+                        <pic:blipFill>
+                          <a:blip r:embed="rId21" cstate="print">
+                            <a:extLst>
+                              <a:ext uri="{28A0092B-C50C-407E-A947-70E740481C1C}">
+                                <a14:useLocalDpi xmlns:a14="http://schemas.microsoft.com/office/drawing/2010/main" val="0"/>
+                              </a:ext>
+                            </a:extLst>
+                          </a:blip>
+                          <a:srcRect/>
+                          <a:stretch>
+                            <a:fillRect/>
+                          </a:stretch>
+                        </pic:blipFill>
+                        <pic:spPr bwMode="auto">
+                          <a:xfrm>
+                            <a:off x="0" y="0"/>
+                            <a:ext cx="3044952" cy="2286000"/>
+                          </a:xfrm>
+                          <a:prstGeom prst="rect">
+                            <a:avLst/>
+                          </a:prstGeom>
+                          <a:noFill/>
+                          <a:ln>
+                            <a:noFill/>
+                          </a:ln>
+                        </pic:spPr>
+                      </pic:pic>
+                    </a:graphicData>
+                  </a:graphic>
+                </wp:inline>
+              </w:drawing>
+            </w:r>
+          </w:p>
+        </w:tc>
+      </w:tr>
+    </w:tbl>
+    <w:p>
+      <w:pPr>
+        <w:ind w:firstLine="720"/>
+        <w:jc w:val="center"/>
+        <w:rPr>
+          <w:rFonts w:cs="Times New Roman"/>
+          <w:i/>
+          <w:szCs w:val="26"/>
+          <w:lang w:val="en-US"/>
+        </w:rPr>
+      </w:pPr>
+      <w:r>
+        <w:rPr>
+          <w:rFonts w:cs="Times New Roman"/>
+          <w:i/>
+          <w:szCs w:val="26"/>
+          <w:lang w:val="en-US"/>
+        </w:rPr>
+        <w:t>Picture …: Images of SHT10 with metal stainless steel protective cover</w:t>
       </w:r>
     </w:p>
     <w:p>
@@ -5145,13 +5780,7 @@
         <w:jc w:val="left"/>
       </w:pPr>
       <w:r>
-        <w:t>Interface: Digital S</w:t>
-      </w:r>
-      <w:r>
-        <w:t>B</w:t>
-      </w:r>
-      <w:r>
-        <w:t>us</w:t>
+        <w:t>Interface: Digital SBus</w:t>
       </w:r>
     </w:p>
     <w:p>
@@ -5185,7 +5814,6 @@
           <w:szCs w:val="26"/>
           <w:lang w:val="en-US"/>
         </w:rPr>
-        <w:lastRenderedPageBreak/>
         <w:t>The version used in this thesis is modified with protective case protecting the sensor from physical environmental factors like water, dust, etc.</w:t>
       </w:r>
     </w:p>
@@ -5226,23 +5854,96 @@
           <w:szCs w:val="26"/>
           <w:lang w:val="en-US"/>
         </w:rPr>
-        <w:t xml:space="preserve">BMP180 is </w:t>
-      </w:r>
-      <w:r>
-        <w:rPr>
-          <w:rFonts w:cs="Times New Roman"/>
-          <w:szCs w:val="26"/>
-          <w:lang w:val="en-US"/>
-        </w:rPr>
-        <w:t>allow</w:t>
-      </w:r>
-      <w:r>
-        <w:rPr>
-          <w:rFonts w:cs="Times New Roman"/>
-          <w:szCs w:val="26"/>
-          <w:lang w:val="en-US"/>
-        </w:rPr>
-        <w:t>-cost sensing solution for measuring barometric pressure and temperature produced by Bosch. Because of pressure changes with altitude, this sensor can also be used as an altimeter.</w:t>
+        <w:t>BMP180 is allow-cost sensing solution for measuring barometric pressure and temperature produced by Bosch. Because of pressure changes with altitude, this sensor can also be used as an altimeter.</w:t>
+      </w:r>
+    </w:p>
+    <w:p>
+      <w:pPr>
+        <w:ind w:firstLine="720"/>
+        <w:jc w:val="center"/>
+        <w:rPr>
+          <w:rFonts w:cs="Times New Roman"/>
+          <w:szCs w:val="26"/>
+          <w:lang w:val="en-US"/>
+        </w:rPr>
+      </w:pPr>
+      <w:r>
+        <w:rPr>
+          <w:rFonts w:cs="Times New Roman"/>
+          <w:noProof/>
+          <w:szCs w:val="26"/>
+          <w:lang w:val="en-US"/>
+        </w:rPr>
+        <w:lastRenderedPageBreak/>
+        <w:drawing>
+          <wp:inline distT="0" distB="0" distL="0" distR="0" wp14:anchorId="6427F4BA" wp14:editId="7A820A3D">
+            <wp:extent cx="2952750" cy="2219325"/>
+            <wp:effectExtent l="0" t="0" r="0" b="9525"/>
+            <wp:docPr id="12" name="Picture 12" descr="C:\Users\Thao Nguyen\Desktop\Files\ImagesForThesisReport\BMP180\1603-06.jpg"/>
+            <wp:cNvGraphicFramePr>
+              <a:graphicFrameLocks xmlns:a="http://schemas.openxmlformats.org/drawingml/2006/main" noChangeAspect="1"/>
+            </wp:cNvGraphicFramePr>
+            <a:graphic xmlns:a="http://schemas.openxmlformats.org/drawingml/2006/main">
+              <a:graphicData uri="http://schemas.openxmlformats.org/drawingml/2006/picture">
+                <pic:pic xmlns:pic="http://schemas.openxmlformats.org/drawingml/2006/picture">
+                  <pic:nvPicPr>
+                    <pic:cNvPr id="0" name="Picture 14" descr="C:\Users\Thao Nguyen\Desktop\Files\ImagesForThesisReport\BMP180\1603-06.jpg"/>
+                    <pic:cNvPicPr>
+                      <a:picLocks noChangeAspect="1" noChangeArrowheads="1"/>
+                    </pic:cNvPicPr>
+                  </pic:nvPicPr>
+                  <pic:blipFill>
+                    <a:blip r:embed="rId22" cstate="print">
+                      <a:extLst>
+                        <a:ext uri="{28A0092B-C50C-407E-A947-70E740481C1C}">
+                          <a14:useLocalDpi xmlns:a14="http://schemas.microsoft.com/office/drawing/2010/main" val="0"/>
+                        </a:ext>
+                      </a:extLst>
+                    </a:blip>
+                    <a:srcRect/>
+                    <a:stretch>
+                      <a:fillRect/>
+                    </a:stretch>
+                  </pic:blipFill>
+                  <pic:spPr bwMode="auto">
+                    <a:xfrm>
+                      <a:off x="0" y="0"/>
+                      <a:ext cx="2952750" cy="2219325"/>
+                    </a:xfrm>
+                    <a:prstGeom prst="rect">
+                      <a:avLst/>
+                    </a:prstGeom>
+                    <a:noFill/>
+                    <a:ln>
+                      <a:noFill/>
+                    </a:ln>
+                  </pic:spPr>
+                </pic:pic>
+              </a:graphicData>
+            </a:graphic>
+          </wp:inline>
+        </w:drawing>
+      </w:r>
+    </w:p>
+    <w:p>
+      <w:pPr>
+        <w:ind w:firstLine="720"/>
+        <w:jc w:val="center"/>
+        <w:rPr>
+          <w:rFonts w:cs="Times New Roman"/>
+          <w:i/>
+          <w:szCs w:val="26"/>
+          <w:lang w:val="en-US"/>
+        </w:rPr>
+      </w:pPr>
+      <w:r>
+        <w:rPr>
+          <w:rFonts w:cs="Times New Roman"/>
+          <w:i/>
+          <w:szCs w:val="26"/>
+          <w:lang w:val="en-US"/>
+        </w:rPr>
+        <w:t>Picture …: An image of BMP180</w:t>
       </w:r>
     </w:p>
     <w:p>
@@ -5288,13 +5989,7 @@
         <w:ind w:left="1800"/>
       </w:pPr>
       <w:r>
-        <w:t xml:space="preserve">Operating Current: 0.5uA </w:t>
-      </w:r>
-      <w:r>
-        <w:t>at</w:t>
-      </w:r>
-      <w:r>
-        <w:t xml:space="preserve"> 1Hz</w:t>
+        <w:t>Operating Current: 0.5uA at 1Hz</w:t>
       </w:r>
     </w:p>
     <w:p>
@@ -5477,6 +6172,97 @@
     <w:p>
       <w:pPr>
         <w:ind w:firstLine="720"/>
+        <w:jc w:val="center"/>
+        <w:rPr>
+          <w:rFonts w:cs="Times New Roman"/>
+          <w:i/>
+          <w:szCs w:val="26"/>
+          <w:lang w:val="en-US"/>
+        </w:rPr>
+      </w:pPr>
+      <w:r>
+        <w:rPr>
+          <w:rFonts w:cs="Times New Roman"/>
+          <w:i/>
+          <w:noProof/>
+          <w:szCs w:val="26"/>
+          <w:lang w:val="en-US"/>
+        </w:rPr>
+        <w:lastRenderedPageBreak/>
+        <w:drawing>
+          <wp:inline distT="0" distB="0" distL="0" distR="0" wp14:anchorId="04539EF1" wp14:editId="6EE11E6E">
+            <wp:extent cx="4270248" cy="3200400"/>
+            <wp:effectExtent l="0" t="0" r="0" b="0"/>
+            <wp:docPr id="13" name="Picture 13" descr="C:\Users\Thao Nguyen\Desktop\Files\ImagesForThesisReport\RFM95\rfm95-ultra-long-range-transceiver-modulelora-modulesupport-868m-frequency.jpg"/>
+            <wp:cNvGraphicFramePr>
+              <a:graphicFrameLocks xmlns:a="http://schemas.openxmlformats.org/drawingml/2006/main" noChangeAspect="1"/>
+            </wp:cNvGraphicFramePr>
+            <a:graphic xmlns:a="http://schemas.openxmlformats.org/drawingml/2006/main">
+              <a:graphicData uri="http://schemas.openxmlformats.org/drawingml/2006/picture">
+                <pic:pic xmlns:pic="http://schemas.openxmlformats.org/drawingml/2006/picture">
+                  <pic:nvPicPr>
+                    <pic:cNvPr id="0" name="Picture 15" descr="C:\Users\Thao Nguyen\Desktop\Files\ImagesForThesisReport\RFM95\rfm95-ultra-long-range-transceiver-modulelora-modulesupport-868m-frequency.jpg"/>
+                    <pic:cNvPicPr>
+                      <a:picLocks noChangeAspect="1" noChangeArrowheads="1"/>
+                    </pic:cNvPicPr>
+                  </pic:nvPicPr>
+                  <pic:blipFill>
+                    <a:blip r:embed="rId23">
+                      <a:extLst>
+                        <a:ext uri="{28A0092B-C50C-407E-A947-70E740481C1C}">
+                          <a14:useLocalDpi xmlns:a14="http://schemas.microsoft.com/office/drawing/2010/main" val="0"/>
+                        </a:ext>
+                      </a:extLst>
+                    </a:blip>
+                    <a:srcRect/>
+                    <a:stretch>
+                      <a:fillRect/>
+                    </a:stretch>
+                  </pic:blipFill>
+                  <pic:spPr bwMode="auto">
+                    <a:xfrm>
+                      <a:off x="0" y="0"/>
+                      <a:ext cx="4270248" cy="3200400"/>
+                    </a:xfrm>
+                    <a:prstGeom prst="rect">
+                      <a:avLst/>
+                    </a:prstGeom>
+                    <a:noFill/>
+                    <a:ln>
+                      <a:noFill/>
+                    </a:ln>
+                  </pic:spPr>
+                </pic:pic>
+              </a:graphicData>
+            </a:graphic>
+          </wp:inline>
+        </w:drawing>
+      </w:r>
+    </w:p>
+    <w:p>
+      <w:pPr>
+        <w:ind w:firstLine="720"/>
+        <w:jc w:val="center"/>
+        <w:rPr>
+          <w:rFonts w:cs="Times New Roman"/>
+          <w:i/>
+          <w:szCs w:val="26"/>
+          <w:lang w:val="en-US"/>
+        </w:rPr>
+      </w:pPr>
+      <w:r>
+        <w:rPr>
+          <w:rFonts w:cs="Times New Roman"/>
+          <w:i/>
+          <w:szCs w:val="26"/>
+          <w:lang w:val="en-US"/>
+        </w:rPr>
+        <w:t>Picture …: An image of RFM95</w:t>
+      </w:r>
+    </w:p>
+    <w:p>
+      <w:pPr>
+        <w:ind w:firstLine="720"/>
         <w:rPr>
           <w:rFonts w:cs="Times New Roman"/>
           <w:szCs w:val="26"/>
@@ -5545,7 +6331,6 @@
         <w:ind w:left="1800"/>
       </w:pPr>
       <w:r>
-        <w:lastRenderedPageBreak/>
         <w:t>+14 dBm high efficiency PA</w:t>
       </w:r>
     </w:p>
@@ -5706,6 +6491,7 @@
         <w:ind w:left="1800"/>
       </w:pPr>
       <w:r>
+        <w:lastRenderedPageBreak/>
         <w:t>Automatic RF Sense and CAD with ultra-fast AFC</w:t>
       </w:r>
     </w:p>
@@ -5901,17 +6687,209 @@
           <w:szCs w:val="26"/>
           <w:lang w:val="en-US"/>
         </w:rPr>
-        <w:t xml:space="preserve"> applications as well as transmission applications. The ESP8266 is an integrated chip designed for the needs of the Internet of Things (IoT). It provides a complete and closed Wi-Fi network solution that allows it to host applications or to reduce the load on all Wi-Fi network connections from the controller. The ESP8266 </w:t>
-      </w:r>
-      <w:r>
-        <w:rPr>
-          <w:rFonts w:cs="Times New Roman"/>
-          <w:szCs w:val="26"/>
-          <w:lang w:val="en-US"/>
-        </w:rPr>
-        <w:lastRenderedPageBreak/>
-        <w:t>has powerful processing and storage capabilities that allow it to be integrated with other sensors, microcontrollers and application devices via GPIOs.</w:t>
-      </w:r>
+        <w:t xml:space="preserve"> applications as well as transmission applications. The ESP8266 is an integrated chip designed for the needs of the Internet of Things (IoT). It provides a complete and closed Wi-Fi network solution that allows it to host applications or to reduce the load on all Wi-Fi network connections from the controller. The ESP8266 has powerful processing and storage capabilities that allow it to be integrated with other sensors, microcontrollers and application devices via GPIOs.</w:t>
+      </w:r>
+    </w:p>
+    <w:tbl>
+      <w:tblPr>
+        <w:tblStyle w:val="TableGrid"/>
+        <w:tblW w:w="0" w:type="auto"/>
+        <w:tblBorders>
+          <w:top w:val="none" w:sz="0" w:space="0" w:color="auto"/>
+          <w:left w:val="none" w:sz="0" w:space="0" w:color="auto"/>
+          <w:bottom w:val="none" w:sz="0" w:space="0" w:color="auto"/>
+          <w:right w:val="none" w:sz="0" w:space="0" w:color="auto"/>
+          <w:insideH w:val="none" w:sz="0" w:space="0" w:color="auto"/>
+          <w:insideV w:val="none" w:sz="0" w:space="0" w:color="auto"/>
+        </w:tblBorders>
+        <w:tblLook w:val="04A0" w:firstRow="1" w:lastRow="0" w:firstColumn="1" w:lastColumn="0" w:noHBand="0" w:noVBand="1"/>
+      </w:tblPr>
+      <w:tblGrid>
+        <w:gridCol w:w="4550"/>
+        <w:gridCol w:w="4231"/>
+      </w:tblGrid>
+      <w:tr>
+        <w:tc>
+          <w:tcPr>
+            <w:tcW w:w="4385" w:type="dxa"/>
+          </w:tcPr>
+          <w:p>
+            <w:pPr>
+              <w:ind w:firstLine="0"/>
+              <w:jc w:val="center"/>
+              <w:rPr>
+                <w:i/>
+                <w:szCs w:val="26"/>
+                <w:lang w:val="en-US"/>
+              </w:rPr>
+            </w:pPr>
+            <w:r>
+              <w:rPr>
+                <w:i/>
+                <w:noProof/>
+                <w:szCs w:val="26"/>
+                <w:lang w:val="en-US"/>
+              </w:rPr>
+              <w:drawing>
+                <wp:inline distT="0" distB="0" distL="0" distR="0" wp14:anchorId="1BF8DC78" wp14:editId="3F3BD535">
+                  <wp:extent cx="2752344" cy="2286000"/>
+                  <wp:effectExtent l="0" t="0" r="0" b="0"/>
+                  <wp:docPr id="14" name="Picture 14" descr="C:\Users\Thao Nguyen\Desktop\Files\ImagesForThesisReport\ESP8266_12\image.jpg"/>
+                  <wp:cNvGraphicFramePr>
+                    <a:graphicFrameLocks xmlns:a="http://schemas.openxmlformats.org/drawingml/2006/main" noChangeAspect="1"/>
+                  </wp:cNvGraphicFramePr>
+                  <a:graphic xmlns:a="http://schemas.openxmlformats.org/drawingml/2006/main">
+                    <a:graphicData uri="http://schemas.openxmlformats.org/drawingml/2006/picture">
+                      <pic:pic xmlns:pic="http://schemas.openxmlformats.org/drawingml/2006/picture">
+                        <pic:nvPicPr>
+                          <pic:cNvPr id="0" name="Picture 16" descr="C:\Users\Thao Nguyen\Desktop\Files\ImagesForThesisReport\ESP8266_12\image.jpg"/>
+                          <pic:cNvPicPr>
+                            <a:picLocks noChangeAspect="1" noChangeArrowheads="1"/>
+                          </pic:cNvPicPr>
+                        </pic:nvPicPr>
+                        <pic:blipFill rotWithShape="1">
+                          <a:blip r:embed="rId24">
+                            <a:extLst>
+                              <a:ext uri="{28A0092B-C50C-407E-A947-70E740481C1C}">
+                                <a14:useLocalDpi xmlns:a14="http://schemas.microsoft.com/office/drawing/2010/main" val="0"/>
+                              </a:ext>
+                            </a:extLst>
+                          </a:blip>
+                          <a:srcRect l="20833" t="22500" r="14999" b="24167"/>
+                          <a:stretch/>
+                        </pic:blipFill>
+                        <pic:spPr bwMode="auto">
+                          <a:xfrm>
+                            <a:off x="0" y="0"/>
+                            <a:ext cx="2752344" cy="2286000"/>
+                          </a:xfrm>
+                          <a:prstGeom prst="rect">
+                            <a:avLst/>
+                          </a:prstGeom>
+                          <a:noFill/>
+                          <a:ln>
+                            <a:noFill/>
+                          </a:ln>
+                          <a:extLst>
+                            <a:ext uri="{53640926-AAD7-44D8-BBD7-CCE9431645EC}">
+                              <a14:shadowObscured xmlns:a14="http://schemas.microsoft.com/office/drawing/2010/main"/>
+                            </a:ext>
+                          </a:extLst>
+                        </pic:spPr>
+                      </pic:pic>
+                    </a:graphicData>
+                  </a:graphic>
+                </wp:inline>
+              </w:drawing>
+            </w:r>
+          </w:p>
+        </w:tc>
+        <w:tc>
+          <w:tcPr>
+            <w:tcW w:w="4386" w:type="dxa"/>
+          </w:tcPr>
+          <w:p>
+            <w:pPr>
+              <w:ind w:firstLine="0"/>
+              <w:jc w:val="center"/>
+              <w:rPr>
+                <w:i/>
+                <w:szCs w:val="26"/>
+                <w:lang w:val="en-US"/>
+              </w:rPr>
+            </w:pPr>
+            <w:r>
+              <w:rPr>
+                <w:i/>
+                <w:noProof/>
+                <w:szCs w:val="26"/>
+                <w:lang w:val="en-US"/>
+              </w:rPr>
+              <w:drawing>
+                <wp:inline distT="0" distB="0" distL="0" distR="0" wp14:anchorId="4B62BD99" wp14:editId="2F32786D">
+                  <wp:extent cx="2121408" cy="2286000"/>
+                  <wp:effectExtent l="0" t="0" r="0" b="0"/>
+                  <wp:docPr id="15" name="Picture 15" descr="C:\Users\Thao Nguyen\Desktop\Files\ImagesForThesisReport\ESP8266_12\Pinout.jpg"/>
+                  <wp:cNvGraphicFramePr>
+                    <a:graphicFrameLocks xmlns:a="http://schemas.openxmlformats.org/drawingml/2006/main" noChangeAspect="1"/>
+                  </wp:cNvGraphicFramePr>
+                  <a:graphic xmlns:a="http://schemas.openxmlformats.org/drawingml/2006/main">
+                    <a:graphicData uri="http://schemas.openxmlformats.org/drawingml/2006/picture">
+                      <pic:pic xmlns:pic="http://schemas.openxmlformats.org/drawingml/2006/picture">
+                        <pic:nvPicPr>
+                          <pic:cNvPr id="0" name="Picture 17" descr="C:\Users\Thao Nguyen\Desktop\Files\ImagesForThesisReport\ESP8266_12\Pinout.jpg"/>
+                          <pic:cNvPicPr>
+                            <a:picLocks noChangeAspect="1" noChangeArrowheads="1"/>
+                          </pic:cNvPicPr>
+                        </pic:nvPicPr>
+                        <pic:blipFill>
+                          <a:blip r:embed="rId25">
+                            <a:extLst>
+                              <a:ext uri="{28A0092B-C50C-407E-A947-70E740481C1C}">
+                                <a14:useLocalDpi xmlns:a14="http://schemas.microsoft.com/office/drawing/2010/main" val="0"/>
+                              </a:ext>
+                            </a:extLst>
+                          </a:blip>
+                          <a:srcRect/>
+                          <a:stretch>
+                            <a:fillRect/>
+                          </a:stretch>
+                        </pic:blipFill>
+                        <pic:spPr bwMode="auto">
+                          <a:xfrm>
+                            <a:off x="0" y="0"/>
+                            <a:ext cx="2121408" cy="2286000"/>
+                          </a:xfrm>
+                          <a:prstGeom prst="rect">
+                            <a:avLst/>
+                          </a:prstGeom>
+                          <a:noFill/>
+                          <a:ln>
+                            <a:noFill/>
+                          </a:ln>
+                        </pic:spPr>
+                      </pic:pic>
+                    </a:graphicData>
+                  </a:graphic>
+                </wp:inline>
+              </w:drawing>
+            </w:r>
+          </w:p>
+        </w:tc>
+      </w:tr>
+    </w:tbl>
+    <w:p>
+      <w:pPr>
+        <w:ind w:firstLine="720"/>
+        <w:jc w:val="center"/>
+        <w:rPr>
+          <w:rFonts w:cs="Times New Roman"/>
+          <w:i/>
+          <w:szCs w:val="26"/>
+          <w:lang w:val="en-US"/>
+        </w:rPr>
+      </w:pPr>
+      <w:r>
+        <w:rPr>
+          <w:rFonts w:cs="Times New Roman"/>
+          <w:i/>
+          <w:szCs w:val="26"/>
+          <w:lang w:val="en-US"/>
+        </w:rPr>
+        <w:t>Picture …: Images of ESP8266-V12</w:t>
+      </w:r>
+    </w:p>
+    <w:p>
+      <w:pPr>
+        <w:ind w:firstLine="720"/>
+        <w:jc w:val="center"/>
+        <w:rPr>
+          <w:rFonts w:cs="Times New Roman"/>
+          <w:i/>
+          <w:szCs w:val="26"/>
+          <w:lang w:val="en-US"/>
+        </w:rPr>
+      </w:pPr>
     </w:p>
     <w:p>
       <w:pPr>
@@ -6122,6 +7100,206 @@
         <w:t>Git is a version control system developed by Linus Torvalds in 2005, with the purpose of developing Linux kernel at the beginning. Nowadays, Git becomes the most popular version control system. Git is an open source application with the GPL2 license.</w:t>
       </w:r>
     </w:p>
+    <w:tbl>
+      <w:tblPr>
+        <w:tblStyle w:val="TableGrid"/>
+        <w:tblW w:w="0" w:type="auto"/>
+        <w:tblBorders>
+          <w:top w:val="none" w:sz="0" w:space="0" w:color="auto"/>
+          <w:left w:val="none" w:sz="0" w:space="0" w:color="auto"/>
+          <w:bottom w:val="none" w:sz="0" w:space="0" w:color="auto"/>
+          <w:right w:val="none" w:sz="0" w:space="0" w:color="auto"/>
+          <w:insideH w:val="none" w:sz="0" w:space="0" w:color="auto"/>
+          <w:insideV w:val="none" w:sz="0" w:space="0" w:color="auto"/>
+        </w:tblBorders>
+        <w:tblLook w:val="04A0" w:firstRow="1" w:lastRow="0" w:firstColumn="1" w:lastColumn="0" w:noHBand="0" w:noVBand="1"/>
+      </w:tblPr>
+      <w:tblGrid>
+        <w:gridCol w:w="4035"/>
+        <w:gridCol w:w="4746"/>
+      </w:tblGrid>
+      <w:tr>
+        <w:tc>
+          <w:tcPr>
+            <w:tcW w:w="4385" w:type="dxa"/>
+            <w:vAlign w:val="center"/>
+          </w:tcPr>
+          <w:p>
+            <w:pPr>
+              <w:spacing w:before="120" w:after="0"/>
+              <w:ind w:firstLine="0"/>
+              <w:jc w:val="center"/>
+              <w:rPr>
+                <w:i/>
+                <w:szCs w:val="26"/>
+                <w:lang w:val="en-US"/>
+              </w:rPr>
+            </w:pPr>
+            <w:r>
+              <w:rPr>
+                <w:i/>
+                <w:noProof/>
+                <w:szCs w:val="26"/>
+                <w:lang w:val="en-US"/>
+              </w:rPr>
+              <w:drawing>
+                <wp:inline distT="0" distB="0" distL="0" distR="0" wp14:anchorId="6828A099" wp14:editId="67F3AB7D">
+                  <wp:extent cx="2414016" cy="2286000"/>
+                  <wp:effectExtent l="0" t="0" r="5715" b="0"/>
+                  <wp:docPr id="17" name="Picture 17" descr="C:\Users\Thao Nguyen\Desktop\Files\ImagesForThesisReport\Git\structure2.png"/>
+                  <wp:cNvGraphicFramePr>
+                    <a:graphicFrameLocks xmlns:a="http://schemas.openxmlformats.org/drawingml/2006/main" noChangeAspect="1"/>
+                  </wp:cNvGraphicFramePr>
+                  <a:graphic xmlns:a="http://schemas.openxmlformats.org/drawingml/2006/main">
+                    <a:graphicData uri="http://schemas.openxmlformats.org/drawingml/2006/picture">
+                      <pic:pic xmlns:pic="http://schemas.openxmlformats.org/drawingml/2006/picture">
+                        <pic:nvPicPr>
+                          <pic:cNvPr id="0" name="Picture 19" descr="C:\Users\Thao Nguyen\Desktop\Files\ImagesForThesisReport\Git\structure2.png"/>
+                          <pic:cNvPicPr>
+                            <a:picLocks noChangeAspect="1" noChangeArrowheads="1"/>
+                          </pic:cNvPicPr>
+                        </pic:nvPicPr>
+                        <pic:blipFill>
+                          <a:blip r:embed="rId26">
+                            <a:extLst>
+                              <a:ext uri="{28A0092B-C50C-407E-A947-70E740481C1C}">
+                                <a14:useLocalDpi xmlns:a14="http://schemas.microsoft.com/office/drawing/2010/main" val="0"/>
+                              </a:ext>
+                            </a:extLst>
+                          </a:blip>
+                          <a:srcRect/>
+                          <a:stretch>
+                            <a:fillRect/>
+                          </a:stretch>
+                        </pic:blipFill>
+                        <pic:spPr bwMode="auto">
+                          <a:xfrm>
+                            <a:off x="0" y="0"/>
+                            <a:ext cx="2414016" cy="2286000"/>
+                          </a:xfrm>
+                          <a:prstGeom prst="rect">
+                            <a:avLst/>
+                          </a:prstGeom>
+                          <a:noFill/>
+                          <a:ln>
+                            <a:noFill/>
+                          </a:ln>
+                        </pic:spPr>
+                      </pic:pic>
+                    </a:graphicData>
+                  </a:graphic>
+                </wp:inline>
+              </w:drawing>
+            </w:r>
+          </w:p>
+        </w:tc>
+        <w:tc>
+          <w:tcPr>
+            <w:tcW w:w="4386" w:type="dxa"/>
+            <w:vAlign w:val="center"/>
+          </w:tcPr>
+          <w:p>
+            <w:pPr>
+              <w:spacing w:before="120" w:after="0"/>
+              <w:ind w:firstLine="0"/>
+              <w:jc w:val="center"/>
+              <w:rPr>
+                <w:i/>
+                <w:szCs w:val="26"/>
+                <w:lang w:val="en-US"/>
+              </w:rPr>
+            </w:pPr>
+            <w:r>
+              <w:rPr>
+                <w:i/>
+                <w:noProof/>
+                <w:szCs w:val="26"/>
+                <w:lang w:val="en-US"/>
+              </w:rPr>
+              <w:drawing>
+                <wp:inline distT="0" distB="0" distL="0" distR="0" wp14:anchorId="7158799F" wp14:editId="6520E7A9">
+                  <wp:extent cx="2867025" cy="1590675"/>
+                  <wp:effectExtent l="0" t="0" r="9525" b="9525"/>
+                  <wp:docPr id="18" name="Picture 18" descr="C:\Users\Thao Nguyen\Desktop\Files\ImagesForThesisReport\Git\structure.png"/>
+                  <wp:cNvGraphicFramePr>
+                    <a:graphicFrameLocks xmlns:a="http://schemas.openxmlformats.org/drawingml/2006/main" noChangeAspect="1"/>
+                  </wp:cNvGraphicFramePr>
+                  <a:graphic xmlns:a="http://schemas.openxmlformats.org/drawingml/2006/main">
+                    <a:graphicData uri="http://schemas.openxmlformats.org/drawingml/2006/picture">
+                      <pic:pic xmlns:pic="http://schemas.openxmlformats.org/drawingml/2006/picture">
+                        <pic:nvPicPr>
+                          <pic:cNvPr id="0" name="Picture 20" descr="C:\Users\Thao Nguyen\Desktop\Files\ImagesForThesisReport\Git\structure.png"/>
+                          <pic:cNvPicPr>
+                            <a:picLocks noChangeAspect="1" noChangeArrowheads="1"/>
+                          </pic:cNvPicPr>
+                        </pic:nvPicPr>
+                        <pic:blipFill>
+                          <a:blip r:embed="rId27">
+                            <a:extLst>
+                              <a:ext uri="{28A0092B-C50C-407E-A947-70E740481C1C}">
+                                <a14:useLocalDpi xmlns:a14="http://schemas.microsoft.com/office/drawing/2010/main" val="0"/>
+                              </a:ext>
+                            </a:extLst>
+                          </a:blip>
+                          <a:srcRect/>
+                          <a:stretch>
+                            <a:fillRect/>
+                          </a:stretch>
+                        </pic:blipFill>
+                        <pic:spPr bwMode="auto">
+                          <a:xfrm>
+                            <a:off x="0" y="0"/>
+                            <a:ext cx="2867025" cy="1590675"/>
+                          </a:xfrm>
+                          <a:prstGeom prst="rect">
+                            <a:avLst/>
+                          </a:prstGeom>
+                          <a:noFill/>
+                          <a:ln>
+                            <a:noFill/>
+                          </a:ln>
+                        </pic:spPr>
+                      </pic:pic>
+                    </a:graphicData>
+                  </a:graphic>
+                </wp:inline>
+              </w:drawing>
+            </w:r>
+          </w:p>
+        </w:tc>
+      </w:tr>
+    </w:tbl>
+    <w:p>
+      <w:pPr>
+        <w:spacing w:before="120" w:after="0"/>
+        <w:ind w:firstLine="0"/>
+        <w:jc w:val="center"/>
+        <w:rPr>
+          <w:rFonts w:cs="Times New Roman"/>
+          <w:i/>
+          <w:szCs w:val="26"/>
+          <w:lang w:val="en-US"/>
+        </w:rPr>
+      </w:pPr>
+      <w:r>
+        <w:rPr>
+          <w:rFonts w:cs="Times New Roman"/>
+          <w:i/>
+          <w:szCs w:val="26"/>
+          <w:lang w:val="en-US"/>
+        </w:rPr>
+        <w:t xml:space="preserve">Picture …: </w:t>
+      </w:r>
+      <w:r>
+        <w:rPr>
+          <w:rFonts w:cs="Times New Roman"/>
+          <w:i/>
+          <w:szCs w:val="26"/>
+          <w:lang w:val="en-US"/>
+        </w:rPr>
+        <w:t>Stages and operations of Git</w:t>
+      </w:r>
+    </w:p>
     <w:p>
       <w:pPr>
         <w:spacing w:before="120" w:after="0"/>
@@ -6138,6 +7316,7 @@
           <w:szCs w:val="26"/>
           <w:lang w:val="en-US"/>
         </w:rPr>
+        <w:lastRenderedPageBreak/>
         <w:t>Designed by Linus Torvalds</w:t>
       </w:r>
     </w:p>
@@ -6197,7 +7376,7 @@
         </w:rPr>
         <w:t xml:space="preserve">Repository </w:t>
       </w:r>
-      <w:hyperlink r:id="rId9" w:history="1">
+      <w:hyperlink r:id="rId28" w:history="1">
         <w:r>
           <w:rPr>
             <w:rStyle w:val="Hyperlink"/>
@@ -6246,7 +7425,7 @@
         </w:rPr>
         <w:t xml:space="preserve">Homepage </w:t>
       </w:r>
-      <w:hyperlink r:id="rId10" w:history="1">
+      <w:hyperlink r:id="rId29" w:history="1">
         <w:r>
           <w:rPr>
             <w:rStyle w:val="Hyperlink"/>
@@ -6274,16 +7453,7 @@
           <w:szCs w:val="26"/>
           <w:lang w:val="en-US"/>
         </w:rPr>
-        <w:t xml:space="preserve">GitHub is a service that provides web-based Git source code repositories for software development projects. GitHub offers both paid and free versions for </w:t>
-      </w:r>
-      <w:r>
-        <w:rPr>
-          <w:rFonts w:cs="Times New Roman"/>
-          <w:szCs w:val="26"/>
-          <w:lang w:val="en-US"/>
-        </w:rPr>
-        <w:lastRenderedPageBreak/>
-        <w:t>accounts. Open source projects will be offered free storage. As of June 2018, GitHub has more than 40.1 million users, making it the largest source code server in the world. Git</w:t>
+        <w:t>GitHub is a service that provides web-based Git source code repositories for software development projects. GitHub offers both paid and free versions for accounts. Open source projects will be offered free storage. As of June 2018, GitHub has more than 40.1 million users, making it the largest source code server in the world. Git</w:t>
       </w:r>
       <w:r>
         <w:rPr>
@@ -6316,6 +7486,112 @@
           <w:lang w:val="en-US"/>
         </w:rPr>
         <w:t>ub account to evaluate candidates. Formally acquired by Microsoft on June 4th, 2018 for $ 7.5 billion.</w:t>
+      </w:r>
+    </w:p>
+    <w:p>
+      <w:pPr>
+        <w:spacing w:before="120" w:after="0"/>
+        <w:ind w:firstLine="0"/>
+        <w:jc w:val="center"/>
+        <w:rPr>
+          <w:rFonts w:cs="Times New Roman"/>
+          <w:i/>
+          <w:szCs w:val="26"/>
+          <w:lang w:val="en-US"/>
+        </w:rPr>
+      </w:pPr>
+      <w:r>
+        <w:rPr>
+          <w:rFonts w:cs="Times New Roman"/>
+          <w:i/>
+          <w:noProof/>
+          <w:szCs w:val="26"/>
+          <w:lang w:val="en-US"/>
+        </w:rPr>
+        <w:drawing>
+          <wp:inline distT="0" distB="0" distL="0" distR="0" wp14:anchorId="0C2216A9" wp14:editId="29148063">
+            <wp:extent cx="4781550" cy="1619250"/>
+            <wp:effectExtent l="0" t="0" r="0" b="0"/>
+            <wp:docPr id="22" name="Picture 22" descr="C:\Users\Thao Nguyen\Desktop\Files\ImagesForThesisReport\Github\logo.png"/>
+            <wp:cNvGraphicFramePr>
+              <a:graphicFrameLocks xmlns:a="http://schemas.openxmlformats.org/drawingml/2006/main" noChangeAspect="1"/>
+            </wp:cNvGraphicFramePr>
+            <a:graphic xmlns:a="http://schemas.openxmlformats.org/drawingml/2006/main">
+              <a:graphicData uri="http://schemas.openxmlformats.org/drawingml/2006/picture">
+                <pic:pic xmlns:pic="http://schemas.openxmlformats.org/drawingml/2006/picture">
+                  <pic:nvPicPr>
+                    <pic:cNvPr id="0" name="Picture 24" descr="C:\Users\Thao Nguyen\Desktop\Files\ImagesForThesisReport\Github\logo.png"/>
+                    <pic:cNvPicPr>
+                      <a:picLocks noChangeAspect="1" noChangeArrowheads="1"/>
+                    </pic:cNvPicPr>
+                  </pic:nvPicPr>
+                  <pic:blipFill rotWithShape="1">
+                    <a:blip r:embed="rId30">
+                      <a:extLst>
+                        <a:ext uri="{28A0092B-C50C-407E-A947-70E740481C1C}">
+                          <a14:useLocalDpi xmlns:a14="http://schemas.microsoft.com/office/drawing/2010/main" val="0"/>
+                        </a:ext>
+                      </a:extLst>
+                    </a:blip>
+                    <a:srcRect l="7175" t="22474" r="7061" b="25894"/>
+                    <a:stretch/>
+                  </pic:blipFill>
+                  <pic:spPr bwMode="auto">
+                    <a:xfrm>
+                      <a:off x="0" y="0"/>
+                      <a:ext cx="4782094" cy="1619434"/>
+                    </a:xfrm>
+                    <a:prstGeom prst="rect">
+                      <a:avLst/>
+                    </a:prstGeom>
+                    <a:noFill/>
+                    <a:ln>
+                      <a:noFill/>
+                    </a:ln>
+                    <a:extLst>
+                      <a:ext uri="{53640926-AAD7-44D8-BBD7-CCE9431645EC}">
+                        <a14:shadowObscured xmlns:a14="http://schemas.microsoft.com/office/drawing/2010/main"/>
+                      </a:ext>
+                    </a:extLst>
+                  </pic:spPr>
+                </pic:pic>
+              </a:graphicData>
+            </a:graphic>
+          </wp:inline>
+        </w:drawing>
+      </w:r>
+    </w:p>
+    <w:p>
+      <w:pPr>
+        <w:spacing w:before="120" w:after="0"/>
+        <w:ind w:firstLine="0"/>
+        <w:jc w:val="center"/>
+        <w:rPr>
+          <w:rFonts w:cs="Times New Roman"/>
+          <w:i/>
+          <w:szCs w:val="26"/>
+          <w:lang w:val="en-US"/>
+        </w:rPr>
+      </w:pPr>
+      <w:r>
+        <w:rPr>
+          <w:rFonts w:cs="Times New Roman"/>
+          <w:i/>
+          <w:szCs w:val="26"/>
+          <w:lang w:val="en-US"/>
+        </w:rPr>
+        <w:t>Picture …: GitHub’s</w:t>
+      </w:r>
+      <w:bookmarkStart w:id="19" w:name="_GoBack"/>
+      <w:bookmarkEnd w:id="19"/>
+      <w:r>
+        <w:rPr>
+          <w:rFonts w:cs="Times New Roman"/>
+          <w:i/>
+          <w:szCs w:val="26"/>
+          <w:lang w:val="en-US"/>
+        </w:rPr>
+        <w:t xml:space="preserve"> logo and mascot</w:t>
       </w:r>
     </w:p>
     <w:p>
@@ -6401,7 +7677,7 @@
         </w:rPr>
         <w:t xml:space="preserve">Our Git repository is at </w:t>
       </w:r>
-      <w:hyperlink r:id="rId11" w:history="1">
+      <w:hyperlink r:id="rId31" w:history="1">
         <w:r>
           <w:rPr>
             <w:rStyle w:val="Hyperlink"/>
@@ -6446,6 +7722,7 @@
         <w:rPr>
           <w:b/>
         </w:rPr>
+        <w:lastRenderedPageBreak/>
         <w:t>Documents</w:t>
       </w:r>
       <w:r>
@@ -6494,6 +7771,86 @@
     </w:p>
     <w:p>
       <w:pPr>
+        <w:ind w:firstLine="0"/>
+        <w:jc w:val="center"/>
+        <w:rPr>
+          <w:i/>
+        </w:rPr>
+      </w:pPr>
+      <w:r>
+        <w:rPr>
+          <w:i/>
+          <w:noProof/>
+        </w:rPr>
+        <w:drawing>
+          <wp:inline distT="0" distB="0" distL="0" distR="0" wp14:anchorId="41EB40C3" wp14:editId="1734FC62">
+            <wp:extent cx="5575935" cy="3238181"/>
+            <wp:effectExtent l="0" t="0" r="5715" b="635"/>
+            <wp:docPr id="16" name="Picture 16" descr="C:\Users\Thao Nguyen\Desktop\Files\ImagesForThesisReport\Github\OurRepo.PNG"/>
+            <wp:cNvGraphicFramePr>
+              <a:graphicFrameLocks xmlns:a="http://schemas.openxmlformats.org/drawingml/2006/main" noChangeAspect="1"/>
+            </wp:cNvGraphicFramePr>
+            <a:graphic xmlns:a="http://schemas.openxmlformats.org/drawingml/2006/main">
+              <a:graphicData uri="http://schemas.openxmlformats.org/drawingml/2006/picture">
+                <pic:pic xmlns:pic="http://schemas.openxmlformats.org/drawingml/2006/picture">
+                  <pic:nvPicPr>
+                    <pic:cNvPr id="0" name="Picture 18" descr="C:\Users\Thao Nguyen\Desktop\Files\ImagesForThesisReport\Github\OurRepo.PNG"/>
+                    <pic:cNvPicPr>
+                      <a:picLocks noChangeAspect="1" noChangeArrowheads="1"/>
+                    </pic:cNvPicPr>
+                  </pic:nvPicPr>
+                  <pic:blipFill>
+                    <a:blip r:embed="rId32">
+                      <a:extLst>
+                        <a:ext uri="{28A0092B-C50C-407E-A947-70E740481C1C}">
+                          <a14:useLocalDpi xmlns:a14="http://schemas.microsoft.com/office/drawing/2010/main" val="0"/>
+                        </a:ext>
+                      </a:extLst>
+                    </a:blip>
+                    <a:srcRect/>
+                    <a:stretch>
+                      <a:fillRect/>
+                    </a:stretch>
+                  </pic:blipFill>
+                  <pic:spPr bwMode="auto">
+                    <a:xfrm>
+                      <a:off x="0" y="0"/>
+                      <a:ext cx="5575935" cy="3238181"/>
+                    </a:xfrm>
+                    <a:prstGeom prst="rect">
+                      <a:avLst/>
+                    </a:prstGeom>
+                    <a:noFill/>
+                    <a:ln>
+                      <a:noFill/>
+                    </a:ln>
+                  </pic:spPr>
+                </pic:pic>
+              </a:graphicData>
+            </a:graphic>
+          </wp:inline>
+        </w:drawing>
+      </w:r>
+    </w:p>
+    <w:p>
+      <w:pPr>
+        <w:ind w:firstLine="0"/>
+        <w:jc w:val="center"/>
+        <w:rPr>
+          <w:i/>
+          <w:lang w:val="en-US"/>
+        </w:rPr>
+      </w:pPr>
+      <w:r>
+        <w:rPr>
+          <w:i/>
+          <w:lang w:val="en-US"/>
+        </w:rPr>
+        <w:t>Picture …: Repository of this thesis</w:t>
+      </w:r>
+    </w:p>
+    <w:p>
+      <w:pPr>
         <w:spacing w:before="120" w:after="0"/>
         <w:ind w:firstLine="0"/>
         <w:jc w:val="left"/>
@@ -6551,6 +7908,115 @@
     </w:p>
     <w:p>
       <w:pPr>
+        <w:ind w:firstLine="0"/>
+        <w:jc w:val="center"/>
+        <w:rPr>
+          <w:rFonts w:cs="Times New Roman"/>
+          <w:i/>
+          <w:szCs w:val="26"/>
+          <w:lang w:val="en-US"/>
+        </w:rPr>
+      </w:pPr>
+      <w:r>
+        <w:rPr>
+          <w:rFonts w:cs="Times New Roman"/>
+          <w:i/>
+          <w:noProof/>
+          <w:szCs w:val="26"/>
+          <w:lang w:val="en-US"/>
+        </w:rPr>
+        <w:lastRenderedPageBreak/>
+        <w:drawing>
+          <wp:inline distT="0" distB="0" distL="0" distR="0" wp14:anchorId="018DAE6E" wp14:editId="524B5103">
+            <wp:extent cx="5575935" cy="4187375"/>
+            <wp:effectExtent l="0" t="0" r="5715" b="3810"/>
+            <wp:docPr id="19" name="Picture 19" descr="C:\Users\Thao Nguyen\Desktop\Files\ImagesForThesisReport\Slack\SlackChannel.PNG"/>
+            <wp:cNvGraphicFramePr>
+              <a:graphicFrameLocks xmlns:a="http://schemas.openxmlformats.org/drawingml/2006/main" noChangeAspect="1"/>
+            </wp:cNvGraphicFramePr>
+            <a:graphic xmlns:a="http://schemas.openxmlformats.org/drawingml/2006/main">
+              <a:graphicData uri="http://schemas.openxmlformats.org/drawingml/2006/picture">
+                <pic:pic xmlns:pic="http://schemas.openxmlformats.org/drawingml/2006/picture">
+                  <pic:nvPicPr>
+                    <pic:cNvPr id="0" name="Picture 21" descr="C:\Users\Thao Nguyen\Desktop\Files\ImagesForThesisReport\Slack\SlackChannel.PNG"/>
+                    <pic:cNvPicPr>
+                      <a:picLocks noChangeAspect="1" noChangeArrowheads="1"/>
+                    </pic:cNvPicPr>
+                  </pic:nvPicPr>
+                  <pic:blipFill>
+                    <a:blip r:embed="rId33">
+                      <a:extLst>
+                        <a:ext uri="{28A0092B-C50C-407E-A947-70E740481C1C}">
+                          <a14:useLocalDpi xmlns:a14="http://schemas.microsoft.com/office/drawing/2010/main" val="0"/>
+                        </a:ext>
+                      </a:extLst>
+                    </a:blip>
+                    <a:srcRect/>
+                    <a:stretch>
+                      <a:fillRect/>
+                    </a:stretch>
+                  </pic:blipFill>
+                  <pic:spPr bwMode="auto">
+                    <a:xfrm>
+                      <a:off x="0" y="0"/>
+                      <a:ext cx="5575935" cy="4187375"/>
+                    </a:xfrm>
+                    <a:prstGeom prst="rect">
+                      <a:avLst/>
+                    </a:prstGeom>
+                    <a:noFill/>
+                    <a:ln>
+                      <a:noFill/>
+                    </a:ln>
+                  </pic:spPr>
+                </pic:pic>
+              </a:graphicData>
+            </a:graphic>
+          </wp:inline>
+        </w:drawing>
+      </w:r>
+    </w:p>
+    <w:p>
+      <w:pPr>
+        <w:ind w:firstLine="0"/>
+        <w:jc w:val="center"/>
+        <w:rPr>
+          <w:rFonts w:cs="Times New Roman"/>
+          <w:i/>
+          <w:szCs w:val="26"/>
+          <w:lang w:val="en-US"/>
+        </w:rPr>
+      </w:pPr>
+      <w:r>
+        <w:rPr>
+          <w:rFonts w:cs="Times New Roman"/>
+          <w:i/>
+          <w:szCs w:val="26"/>
+          <w:lang w:val="en-US"/>
+        </w:rPr>
+        <w:t>Picture …: Our Slack channel with Git</w:t>
+      </w:r>
+      <w:r>
+        <w:rPr>
+          <w:rFonts w:cs="Times New Roman"/>
+          <w:i/>
+          <w:szCs w:val="26"/>
+          <w:lang w:val="en-US"/>
+        </w:rPr>
+        <w:t xml:space="preserve"> notification add-on</w:t>
+      </w:r>
+      <w:r>
+        <w:rPr>
+          <w:rFonts w:cs="Times New Roman"/>
+          <w:i/>
+          <w:szCs w:val="26"/>
+          <w:lang w:val="en-US"/>
+        </w:rPr>
+        <w:t xml:space="preserve"> integrated</w:t>
+      </w:r>
+    </w:p>
+    <w:p>
+      <w:pPr>
         <w:spacing w:before="120" w:after="0"/>
         <w:ind w:firstLine="0"/>
         <w:jc w:val="left"/>
@@ -6596,16 +8062,7 @@
           <w:szCs w:val="26"/>
           <w:lang w:val="en-US"/>
         </w:rPr>
-        <w:t xml:space="preserve">VirtualBox is a free, open-source powerful x86 and AMD64/Intel64 virtualization software. It supports on many platforms such as Windows, Linux, MacOS. VirtualBox is compatible with most 32-bit and 64-bit operating systems but </w:t>
-      </w:r>
-      <w:r>
-        <w:rPr>
-          <w:rFonts w:cs="Times New Roman"/>
-          <w:szCs w:val="26"/>
-          <w:lang w:val="en-US"/>
-        </w:rPr>
-        <w:lastRenderedPageBreak/>
-        <w:t>not require additional virtualized hardware. In additional, VirtualBox provides a powerful Guest Additions mode that helps user can interact to the virtual machine much easier.</w:t>
+        <w:t>VirtualBox is a free, open-source powerful x86 and AMD64/Intel64 virtualization software. It supports on many platforms such as Windows, Linux, MacOS. VirtualBox is compatible with most 32-bit and 64-bit operating systems but not require additional virtualized hardware. In additional, VirtualBox provides a powerful Guest Additions mode that helps user can interact to the virtual machine much easier.</w:t>
       </w:r>
     </w:p>
     <w:p>
@@ -6743,7 +8200,7 @@
         </w:rPr>
         <w:t xml:space="preserve">: </w:t>
       </w:r>
-      <w:hyperlink r:id="rId12" w:history="1">
+      <w:hyperlink r:id="rId34" w:history="1">
         <w:r>
           <w:rPr>
             <w:rStyle w:val="Hyperlink"/>
@@ -6770,6 +8227,7 @@
           <w:szCs w:val="26"/>
           <w:lang w:val="en-US"/>
         </w:rPr>
+        <w:lastRenderedPageBreak/>
         <w:t>Written in</w:t>
       </w:r>
       <w:r>
@@ -6923,7 +8381,7 @@
         </w:rPr>
         <w:t xml:space="preserve">Visual Studio Code is a free, open source, cross-platform. Developed by Microsoft and first published in April 29th, 2015. It's repository: </w:t>
       </w:r>
-      <w:hyperlink r:id="rId13" w:history="1">
+      <w:hyperlink r:id="rId35" w:history="1">
         <w:r>
           <w:rPr>
             <w:rStyle w:val="Hyperlink"/>
@@ -7409,16 +8867,7 @@
           <w:szCs w:val="26"/>
           <w:lang w:val="en-US"/>
         </w:rPr>
-        <w:t>E</w:t>
-      </w:r>
-      <w:r>
-        <w:rPr>
-          <w:rFonts w:cs="Times New Roman"/>
-          <w:b/>
-          <w:szCs w:val="26"/>
-          <w:lang w:val="en-US"/>
-        </w:rPr>
-        <w:t>nglish</w:t>
+        <w:t>English</w:t>
       </w:r>
     </w:p>
     <w:p>
@@ -7512,7 +8961,7 @@
         </w:rPr>
         <w:t xml:space="preserve">, "Neural Network training model for weather forecasting using Fireworks Algorithm", 2016 International Computer Science and Engineering Conference (ICSEC). [Online]. Available: </w:t>
       </w:r>
-      <w:hyperlink r:id="rId14" w:history="1">
+      <w:hyperlink r:id="rId36" w:history="1">
         <w:r>
           <w:rPr>
             <w:rStyle w:val="Hyperlink"/>
@@ -7569,7 +9018,7 @@
         </w:rPr>
         <w:t xml:space="preserve">, "Using Neural Networks to Provide Local Weather Forecasts", Electronic Theses &amp; Dissertations Georgia Southern University Spring 2013. [Online]. Available: </w:t>
       </w:r>
-      <w:hyperlink r:id="rId15" w:history="1">
+      <w:hyperlink r:id="rId37" w:history="1">
         <w:r>
           <w:rPr>
             <w:rStyle w:val="Hyperlink"/>
@@ -7608,7 +9057,7 @@
         </w:rPr>
         <w:t xml:space="preserve">[3] Kumar Abhishek, "Weather Forecasting Model using Artificial Neural Network", Procedia Technology Volume 4, 2012, Pages 311-318. [Online]. Available: </w:t>
       </w:r>
-      <w:hyperlink r:id="rId16" w:history="1">
+      <w:hyperlink r:id="rId38" w:history="1">
         <w:r>
           <w:rPr>
             <w:rStyle w:val="Hyperlink"/>
@@ -8157,7 +9606,7 @@
         </w:rPr>
         <w:t xml:space="preserve">, 2015. </w:t>
       </w:r>
-      <w:hyperlink r:id="rId17" w:history="1">
+      <w:hyperlink r:id="rId39" w:history="1">
         <w:r>
           <w:rPr>
             <w:rStyle w:val="Hyperlink"/>
@@ -8268,7 +9717,7 @@
         </w:rPr>
         <w:t xml:space="preserve">, </w:t>
       </w:r>
-      <w:hyperlink r:id="rId18" w:history="1">
+      <w:hyperlink r:id="rId40" w:history="1">
         <w:r>
           <w:rPr>
             <w:rStyle w:val="Hyperlink"/>
@@ -8653,7 +10102,7 @@
       </w:pPr>
     </w:p>
     <w:sectPr>
-      <w:footerReference w:type="default" r:id="rId19"/>
+      <w:footerReference w:type="default" r:id="rId41"/>
       <w:pgSz w:w="11906" w:h="16838"/>
       <w:pgMar w:top="1699" w:right="1138" w:bottom="1987" w:left="1987" w:header="706" w:footer="706" w:gutter="0"/>
       <w:cols w:space="708"/>
@@ -8798,14 +10247,14 @@
         <v:path o:extrusionok="f" gradientshapeok="t" o:connecttype="rect"/>
         <o:lock v:ext="edit" aspectratio="t"/>
       </v:shapetype>
-      <v:shape id="_x0000_i1149" type="#_x0000_t75" style="width:11.3pt;height:11.3pt" o:bullet="t">
+      <v:shape id="_x0000_i1136" type="#_x0000_t75" style="width:11.3pt;height:11.3pt" o:bullet="t">
         <v:imagedata r:id="rId1" o:title="msoCFA3"/>
       </v:shape>
     </w:pict>
   </w:numPicBullet>
   <w:numPicBullet w:numPicBulletId="1">
     <w:pict>
-      <v:shape id="_x0000_i1150" style="width:5.9pt;height:5.9pt" coordsize="" o:spt="100" o:bullet="t" adj="0,,0" path="" stroked="f">
+      <v:shape id="_x0000_i1137" style="width:5.9pt;height:5.9pt" coordsize="" o:spt="100" o:bullet="t" adj="0,,0" path="" stroked="f">
         <v:stroke joinstyle="miter"/>
         <v:imagedata r:id="rId2" o:title=""/>
         <v:formulas/>
@@ -15142,7 +16591,7 @@
 </file>
 
 <file path=customXml/itemProps1.xml><?xml version="1.0" encoding="utf-8"?>
-<ds:datastoreItem xmlns:ds="http://schemas.openxmlformats.org/officeDocument/2006/customXml" ds:itemID="{E3884D9F-BD0F-4682-A8E9-CE63DD053A5C}">
+<ds:datastoreItem xmlns:ds="http://schemas.openxmlformats.org/officeDocument/2006/customXml" ds:itemID="{AF7F11B2-20BC-484A-A977-6F6A6FFAFD00}">
   <ds:schemaRefs>
     <ds:schemaRef ds:uri="http://schemas.openxmlformats.org/officeDocument/2006/bibliography"/>
   </ds:schemaRefs>

</xml_diff>

<commit_message>
Update: Add Background part in final report
</commit_message>
<xml_diff>
--- a/Documents/BaoCao/KTMT_KLTN_NGUYENMANHTHAO_QUACHTHEHAO.docx
+++ b/Documents/BaoCao/KTMT_KLTN_NGUYENMANHTHAO_QUACHTHEHAO.docx
@@ -1930,11 +1930,301 @@
     </w:p>
     <w:p>
       <w:pPr>
+        <w:ind w:firstLine="720"/>
+        <w:rPr>
+          <w:rFonts w:cs="Times New Roman"/>
+          <w:szCs w:val="26"/>
+          <w:lang w:val="en-US"/>
+        </w:rPr>
+      </w:pPr>
+      <w:r>
+        <w:rPr>
+          <w:rFonts w:cs="Times New Roman"/>
+          <w:szCs w:val="26"/>
+          <w:lang w:val="en-US"/>
+        </w:rPr>
+        <w:lastRenderedPageBreak/>
+        <w:t>The thesis "Local weather forecasting system using neural network" focus on forecasting the weather for a small locali</w:t>
+      </w:r>
+      <w:r>
+        <w:rPr>
+          <w:rFonts w:cs="Times New Roman"/>
+          <w:szCs w:val="26"/>
+          <w:lang w:val="en-US"/>
+        </w:rPr>
+        <w:t>z</w:t>
+      </w:r>
+      <w:r>
+        <w:rPr>
+          <w:rFonts w:cs="Times New Roman"/>
+          <w:szCs w:val="26"/>
+          <w:lang w:val="en-US"/>
+        </w:rPr>
+        <w:t>ed area using a neural network, personali</w:t>
+      </w:r>
+      <w:r>
+        <w:rPr>
+          <w:rFonts w:cs="Times New Roman"/>
+          <w:szCs w:val="26"/>
+          <w:lang w:val="en-US"/>
+        </w:rPr>
+        <w:t>z</w:t>
+      </w:r>
+      <w:r>
+        <w:rPr>
+          <w:rFonts w:cs="Times New Roman"/>
+          <w:szCs w:val="26"/>
+          <w:lang w:val="en-US"/>
+        </w:rPr>
+        <w:t>ing for users, serving for family and small businesses.</w:t>
+      </w:r>
+    </w:p>
+    <w:p>
+      <w:pPr>
+        <w:ind w:firstLine="720"/>
+        <w:rPr>
+          <w:rFonts w:cs="Times New Roman"/>
+          <w:szCs w:val="26"/>
+          <w:lang w:val="en-US"/>
+        </w:rPr>
+      </w:pPr>
+      <w:r>
+        <w:rPr>
+          <w:rFonts w:cs="Times New Roman"/>
+          <w:szCs w:val="26"/>
+          <w:lang w:val="en-US"/>
+        </w:rPr>
+        <w:t>The system includes a central device and other environmental monitoring devices that collect data and transmit to the central device using LoRa technology - the new wireless, long-range transmission technology. The thesis using Neural Network as the main algorithm for forecasting weather with input data collected from the environment such as temperature, humidity, atmospheric pressure, the hour in the day, month in the year, rainfall, wind direction and wind speed. The system also has a web server so that users can connect to when they have internet.</w:t>
+      </w:r>
+    </w:p>
+    <w:p>
+      <w:pPr>
+        <w:ind w:firstLine="720"/>
+        <w:rPr>
+          <w:rFonts w:cs="Times New Roman"/>
+          <w:szCs w:val="26"/>
+          <w:lang w:val="en-US"/>
+        </w:rPr>
+      </w:pPr>
+      <w:r>
+        <w:rPr>
+          <w:rFonts w:cs="Times New Roman"/>
+          <w:szCs w:val="26"/>
+          <w:lang w:val="en-US"/>
+        </w:rPr>
+        <w:t>This thesis report contains five chapters:</w:t>
+      </w:r>
+    </w:p>
+    <w:p>
+      <w:pPr>
+        <w:ind w:firstLine="720"/>
+        <w:rPr>
+          <w:rFonts w:cs="Times New Roman"/>
+          <w:szCs w:val="26"/>
+          <w:lang w:val="en-US"/>
+        </w:rPr>
+      </w:pPr>
+      <w:r>
+        <w:rPr>
+          <w:rFonts w:cs="Times New Roman"/>
+          <w:szCs w:val="26"/>
+          <w:lang w:val="en-US"/>
+        </w:rPr>
+        <w:t>Chapter 1: Overview</w:t>
+      </w:r>
+    </w:p>
+    <w:p>
+      <w:pPr>
+        <w:ind w:firstLine="720"/>
+        <w:rPr>
+          <w:rFonts w:cs="Times New Roman"/>
+          <w:szCs w:val="26"/>
+          <w:lang w:val="en-US"/>
+        </w:rPr>
+      </w:pPr>
+      <w:r>
+        <w:rPr>
+          <w:rFonts w:cs="Times New Roman"/>
+          <w:szCs w:val="26"/>
+          <w:lang w:val="en-US"/>
+        </w:rPr>
+        <w:t>Chapter 2: Theory and Experimental Study</w:t>
+      </w:r>
+    </w:p>
+    <w:p>
+      <w:pPr>
+        <w:ind w:firstLine="720"/>
+        <w:rPr>
+          <w:rFonts w:cs="Times New Roman"/>
+          <w:szCs w:val="26"/>
+          <w:lang w:val="en-US"/>
+        </w:rPr>
+      </w:pPr>
+      <w:r>
+        <w:rPr>
+          <w:rFonts w:cs="Times New Roman"/>
+          <w:szCs w:val="26"/>
+          <w:lang w:val="en-US"/>
+        </w:rPr>
+        <w:t>Chapter 3: System Analysis and Design</w:t>
+      </w:r>
+    </w:p>
+    <w:p>
+      <w:pPr>
+        <w:ind w:firstLine="720"/>
+        <w:rPr>
+          <w:rFonts w:cs="Times New Roman"/>
+          <w:szCs w:val="26"/>
+          <w:lang w:val="en-US"/>
+        </w:rPr>
+      </w:pPr>
+      <w:r>
+        <w:rPr>
+          <w:rFonts w:cs="Times New Roman"/>
+          <w:szCs w:val="26"/>
+          <w:lang w:val="en-US"/>
+        </w:rPr>
+        <w:t>Chapter 4: Result and Summary</w:t>
+      </w:r>
+    </w:p>
+    <w:p>
+      <w:pPr>
+        <w:ind w:firstLine="720"/>
+        <w:rPr>
+          <w:rFonts w:cs="Times New Roman"/>
+          <w:szCs w:val="26"/>
+          <w:lang w:val="en-US"/>
+        </w:rPr>
+      </w:pPr>
+      <w:r>
+        <w:rPr>
+          <w:rFonts w:cs="Times New Roman"/>
+          <w:szCs w:val="26"/>
+          <w:lang w:val="en-US"/>
+        </w:rPr>
+        <w:t>Chapter 5: Future work</w:t>
+      </w:r>
+    </w:p>
+    <w:p>
+      <w:pPr>
+        <w:spacing w:after="200"/>
         <w:ind w:firstLine="0"/>
+        <w:jc w:val="left"/>
+        <w:rPr>
+          <w:rFonts w:cs="Times New Roman"/>
+          <w:szCs w:val="26"/>
+          <w:lang w:val="en-US"/>
+        </w:rPr>
+      </w:pPr>
+      <w:r>
+        <w:rPr>
+          <w:rFonts w:cs="Times New Roman"/>
+          <w:szCs w:val="26"/>
+          <w:lang w:val="en-US"/>
+        </w:rPr>
+        <w:br w:type="page"/>
+      </w:r>
+    </w:p>
+    <w:p>
+      <w:pPr>
+        <w:spacing w:before="120" w:after="200"/>
+        <w:ind w:firstLine="0"/>
+        <w:jc w:val="left"/>
+        <w:outlineLvl w:val="0"/>
+        <w:rPr>
+          <w:rFonts w:cs="Times New Roman"/>
+          <w:b/>
+          <w:sz w:val="28"/>
+          <w:szCs w:val="28"/>
+          <w:lang w:val="en-US"/>
+        </w:rPr>
+      </w:pPr>
+      <w:r>
+        <w:rPr>
+          <w:rFonts w:cs="Times New Roman"/>
+          <w:sz w:val="28"/>
+          <w:szCs w:val="28"/>
+          <w:lang w:val="en-US"/>
+        </w:rPr>
+        <w:lastRenderedPageBreak/>
+        <w:t>Chapter 1.</w:t>
+      </w:r>
+      <w:r>
+        <w:rPr>
+          <w:rFonts w:cs="Times New Roman"/>
+          <w:b/>
+          <w:sz w:val="28"/>
+          <w:szCs w:val="28"/>
+          <w:lang w:val="en-US"/>
+        </w:rPr>
+        <w:t xml:space="preserve"> </w:t>
+      </w:r>
+      <w:r>
+        <w:rPr>
+          <w:rFonts w:cs="Times New Roman"/>
+          <w:b/>
+          <w:sz w:val="28"/>
+          <w:szCs w:val="28"/>
+          <w:lang w:val="en-US"/>
+        </w:rPr>
+        <w:t>OVERVIEW</w:t>
+      </w:r>
+    </w:p>
+    <w:p>
+      <w:pPr>
+        <w:ind w:firstLine="0"/>
+        <w:outlineLvl w:val="1"/>
+        <w:rPr>
+          <w:rFonts w:cs="Times New Roman"/>
+          <w:b/>
+          <w:szCs w:val="26"/>
+          <w:lang w:val="en-US"/>
+        </w:rPr>
+      </w:pPr>
+      <w:r>
+        <w:rPr>
+          <w:rFonts w:cs="Times New Roman"/>
+          <w:b/>
+          <w:szCs w:val="26"/>
+          <w:lang w:val="en-US"/>
+        </w:rPr>
+        <w:t>1.1</w:t>
+      </w:r>
+      <w:r>
+        <w:rPr>
+          <w:rFonts w:cs="Times New Roman"/>
+          <w:b/>
+          <w:szCs w:val="26"/>
+          <w:lang w:val="en-US"/>
+        </w:rPr>
+        <w:tab/>
+        <w:t>Background</w:t>
+      </w:r>
+    </w:p>
+    <w:p>
+      <w:pPr>
+        <w:ind w:firstLine="720"/>
+        <w:rPr>
+          <w:rFonts w:cs="Times New Roman"/>
+          <w:szCs w:val="26"/>
+          <w:lang w:val="en-US"/>
+        </w:rPr>
+      </w:pPr>
+      <w:r>
+        <w:rPr>
+          <w:rFonts w:cs="Times New Roman"/>
+          <w:szCs w:val="26"/>
+          <w:lang w:val="en-US"/>
+        </w:rPr>
+        <w:t>Today, global climate change is day-by-day increasingly affecting people's lives. Climate change has caused serious disasters such as tsunamis, earthquakes, floods, etc. So, it is imperative to find solutions to prevent and minimize damage caused by those disasters.</w:t>
+      </w:r>
+    </w:p>
+    <w:p>
+      <w:pPr>
+        <w:ind w:firstLine="720"/>
         <w:jc w:val="center"/>
         <w:rPr>
           <w:rFonts w:cs="Times New Roman"/>
-          <w:i/>
           <w:szCs w:val="26"/>
           <w:lang w:val="en-US"/>
         </w:rPr>
@@ -1947,11 +2237,10 @@
           <w:szCs w:val="26"/>
           <w:lang w:val="en-US"/>
         </w:rPr>
-        <w:lastRenderedPageBreak/>
         <w:drawing>
-          <wp:inline distT="0" distB="0" distL="0" distR="0" wp14:anchorId="2CE27F39" wp14:editId="4938C338">
-            <wp:extent cx="5285232" cy="3163824"/>
-            <wp:effectExtent l="0" t="0" r="0" b="0"/>
+          <wp:inline distT="0" distB="0" distL="0" distR="0" wp14:anchorId="078181B0" wp14:editId="023A2439">
+            <wp:extent cx="4905375" cy="2799480"/>
+            <wp:effectExtent l="0" t="0" r="0" b="1270"/>
             <wp:docPr id="21" name="Picture 21" descr="C:\Users\Thao Nguyen\Desktop\Files\ImagesForThesisReport\Flood.png"/>
             <wp:cNvGraphicFramePr>
               <a:graphicFrameLocks xmlns:a="http://schemas.openxmlformats.org/drawingml/2006/main" noChangeAspect="1"/>
@@ -1965,7 +2254,7 @@
                       <a:picLocks noChangeAspect="1" noChangeArrowheads="1"/>
                     </pic:cNvPicPr>
                   </pic:nvPicPr>
-                  <pic:blipFill>
+                  <pic:blipFill rotWithShape="1">
                     <a:blip r:embed="rId9">
                       <a:extLst>
                         <a:ext uri="{28A0092B-C50C-407E-A947-70E740481C1C}">
@@ -1973,15 +2262,13 @@
                         </a:ext>
                       </a:extLst>
                     </a:blip>
-                    <a:srcRect/>
-                    <a:stretch>
-                      <a:fillRect/>
-                    </a:stretch>
+                    <a:srcRect l="3605" t="5420" r="3546" b="6061"/>
+                    <a:stretch/>
                   </pic:blipFill>
                   <pic:spPr bwMode="auto">
                     <a:xfrm>
                       <a:off x="0" y="0"/>
-                      <a:ext cx="5285232" cy="3163824"/>
+                      <a:ext cx="4907276" cy="2800565"/>
                     </a:xfrm>
                     <a:prstGeom prst="rect">
                       <a:avLst/>
@@ -1990,6 +2277,11 @@
                     <a:ln>
                       <a:noFill/>
                     </a:ln>
+                    <a:extLst>
+                      <a:ext uri="{53640926-AAD7-44D8-BBD7-CCE9431645EC}">
+                        <a14:shadowObscured xmlns:a14="http://schemas.microsoft.com/office/drawing/2010/main"/>
+                      </a:ext>
+                    </a:extLst>
                   </pic:spPr>
                 </pic:pic>
               </a:graphicData>
@@ -2000,7 +2292,7 @@
     </w:p>
     <w:p>
       <w:pPr>
-        <w:ind w:firstLine="0"/>
+        <w:ind w:firstLine="720"/>
         <w:jc w:val="center"/>
         <w:rPr>
           <w:rFonts w:cs="Times New Roman"/>
@@ -2016,7 +2308,7 @@
           <w:szCs w:val="26"/>
           <w:lang w:val="en-US"/>
         </w:rPr>
-        <w:t>Picture …: Flood’s result</w:t>
+        <w:t>Picture …: Flash flood’s result</w:t>
       </w:r>
     </w:p>
     <w:p>
@@ -2034,75 +2326,234 @@
           <w:szCs w:val="26"/>
           <w:lang w:val="en-US"/>
         </w:rPr>
-        <w:t>The thesis "Local weather forecasting system using neural network" focus on forecasting the weather for a small locali</w:t>
-      </w:r>
-      <w:r>
-        <w:rPr>
-          <w:rFonts w:cs="Times New Roman"/>
-          <w:szCs w:val="26"/>
-          <w:lang w:val="en-US"/>
-        </w:rPr>
-        <w:t>z</w:t>
-      </w:r>
-      <w:r>
-        <w:rPr>
-          <w:rFonts w:cs="Times New Roman"/>
-          <w:szCs w:val="26"/>
-          <w:lang w:val="en-US"/>
-        </w:rPr>
-        <w:t>ed area using a neural network, personali</w:t>
-      </w:r>
-      <w:r>
-        <w:rPr>
-          <w:rFonts w:cs="Times New Roman"/>
-          <w:szCs w:val="26"/>
-          <w:lang w:val="en-US"/>
-        </w:rPr>
-        <w:t>z</w:t>
-      </w:r>
-      <w:r>
-        <w:rPr>
-          <w:rFonts w:cs="Times New Roman"/>
-          <w:szCs w:val="26"/>
-          <w:lang w:val="en-US"/>
-        </w:rPr>
-        <w:t>ing for users, serving for family and small businesses.</w:t>
+        <w:t>According to statistics in 2017, the South China Sea has 16 storms and 4 tropical depression with 6 storms directly affect Vietnam. Natural disasters in 2017 left 386 dead and missing, 654 injured; More than 8000 houses collapsed; Total economic losses is about 60000 billion</w:t>
+      </w:r>
+      <w:r>
+        <w:rPr>
+          <w:rFonts w:cs="Times New Roman"/>
+          <w:szCs w:val="26"/>
+          <w:lang w:val="en-US"/>
+        </w:rPr>
+        <w:t xml:space="preserve"> VND</w:t>
+      </w:r>
+      <w:r>
+        <w:rPr>
+          <w:rFonts w:cs="Times New Roman"/>
+          <w:szCs w:val="26"/>
+          <w:lang w:val="en-US"/>
+        </w:rPr>
+        <w:t>. Particularly, the typhoon No. 12, which landed on November 4, 2017, caused losses of more than 1300 billion</w:t>
+      </w:r>
+      <w:r>
+        <w:rPr>
+          <w:rFonts w:cs="Times New Roman"/>
+          <w:szCs w:val="26"/>
+          <w:lang w:val="en-US"/>
+        </w:rPr>
+        <w:t xml:space="preserve"> VND</w:t>
+      </w:r>
+      <w:bookmarkStart w:id="19" w:name="_GoBack"/>
+      <w:bookmarkEnd w:id="19"/>
+      <w:r>
+        <w:rPr>
+          <w:rFonts w:cs="Times New Roman"/>
+          <w:szCs w:val="26"/>
+          <w:lang w:val="en-US"/>
+        </w:rPr>
+        <w:t xml:space="preserve"> in </w:t>
+      </w:r>
+      <w:proofErr w:type="spellStart"/>
+      <w:r>
+        <w:rPr>
+          <w:rFonts w:cs="Times New Roman"/>
+          <w:szCs w:val="26"/>
+          <w:lang w:val="en-US"/>
+        </w:rPr>
+        <w:t>Khanh</w:t>
+      </w:r>
+      <w:proofErr w:type="spellEnd"/>
+      <w:r>
+        <w:rPr>
+          <w:rFonts w:cs="Times New Roman"/>
+          <w:szCs w:val="26"/>
+          <w:lang w:val="en-US"/>
+        </w:rPr>
+        <w:t xml:space="preserve"> </w:t>
+      </w:r>
+      <w:proofErr w:type="spellStart"/>
+      <w:r>
+        <w:rPr>
+          <w:rFonts w:cs="Times New Roman"/>
+          <w:szCs w:val="26"/>
+          <w:lang w:val="en-US"/>
+        </w:rPr>
+        <w:t>Hoa</w:t>
+      </w:r>
+      <w:proofErr w:type="spellEnd"/>
+      <w:r>
+        <w:rPr>
+          <w:rFonts w:cs="Times New Roman"/>
+          <w:szCs w:val="26"/>
+          <w:lang w:val="en-US"/>
+        </w:rPr>
+        <w:t xml:space="preserve"> province.</w:t>
       </w:r>
     </w:p>
     <w:p>
       <w:pPr>
         <w:ind w:firstLine="720"/>
-        <w:rPr>
-          <w:rFonts w:cs="Times New Roman"/>
-          <w:szCs w:val="26"/>
-          <w:lang w:val="en-US"/>
-        </w:rPr>
-      </w:pPr>
-      <w:r>
-        <w:rPr>
-          <w:rFonts w:cs="Times New Roman"/>
-          <w:szCs w:val="26"/>
-          <w:lang w:val="en-US"/>
-        </w:rPr>
-        <w:t>The system includes a central device and other environmental monitoring devices that collect data and transmit to the central device using LoRa technology - the new wireless, long-range transmission technology. The thesis using Neural Network as the main algorithm for forecasting weather with input data collected from the environment such as temperature, humidity, atmospheric pressure, the hour in the day, month in the year, rainfall, wind direction and wind speed. The system also has a web server so that users can connect to when they have internet.</w:t>
+        <w:jc w:val="center"/>
+        <w:rPr>
+          <w:rFonts w:cs="Times New Roman"/>
+          <w:szCs w:val="26"/>
+          <w:lang w:val="en-US"/>
+        </w:rPr>
+      </w:pPr>
+      <w:r>
+        <w:rPr>
+          <w:rFonts w:cs="Times New Roman"/>
+          <w:noProof/>
+          <w:szCs w:val="26"/>
+          <w:lang w:val="en-US"/>
+        </w:rPr>
+        <w:lastRenderedPageBreak/>
+        <w:drawing>
+          <wp:inline distT="0" distB="0" distL="0" distR="0" wp14:anchorId="6A773A39" wp14:editId="3F1814E7">
+            <wp:extent cx="5286375" cy="2266950"/>
+            <wp:effectExtent l="0" t="0" r="9525" b="0"/>
+            <wp:docPr id="25" name="Picture 25"/>
+            <wp:cNvGraphicFramePr>
+              <a:graphicFrameLocks xmlns:a="http://schemas.openxmlformats.org/drawingml/2006/main" noChangeAspect="1"/>
+            </wp:cNvGraphicFramePr>
+            <a:graphic xmlns:a="http://schemas.openxmlformats.org/drawingml/2006/main">
+              <a:graphicData uri="http://schemas.openxmlformats.org/drawingml/2006/picture">
+                <pic:pic xmlns:pic="http://schemas.openxmlformats.org/drawingml/2006/picture">
+                  <pic:nvPicPr>
+                    <pic:cNvPr id="0" name="Picture 4"/>
+                    <pic:cNvPicPr>
+                      <a:picLocks noChangeAspect="1" noChangeArrowheads="1"/>
+                    </pic:cNvPicPr>
+                  </pic:nvPicPr>
+                  <pic:blipFill rotWithShape="1">
+                    <a:blip r:embed="rId10">
+                      <a:extLst>
+                        <a:ext uri="{28A0092B-C50C-407E-A947-70E740481C1C}">
+                          <a14:useLocalDpi xmlns:a14="http://schemas.microsoft.com/office/drawing/2010/main" val="0"/>
+                        </a:ext>
+                      </a:extLst>
+                    </a:blip>
+                    <a:srcRect l="5128" t="16019" b="26214"/>
+                    <a:stretch/>
+                  </pic:blipFill>
+                  <pic:spPr bwMode="auto">
+                    <a:xfrm>
+                      <a:off x="0" y="0"/>
+                      <a:ext cx="5286375" cy="2266950"/>
+                    </a:xfrm>
+                    <a:prstGeom prst="rect">
+                      <a:avLst/>
+                    </a:prstGeom>
+                    <a:noFill/>
+                    <a:ln>
+                      <a:noFill/>
+                    </a:ln>
+                    <a:extLst>
+                      <a:ext uri="{53640926-AAD7-44D8-BBD7-CCE9431645EC}">
+                        <a14:shadowObscured xmlns:a14="http://schemas.microsoft.com/office/drawing/2010/main"/>
+                      </a:ext>
+                    </a:extLst>
+                  </pic:spPr>
+                </pic:pic>
+              </a:graphicData>
+            </a:graphic>
+          </wp:inline>
+        </w:drawing>
       </w:r>
     </w:p>
     <w:p>
       <w:pPr>
         <w:ind w:firstLine="720"/>
-        <w:rPr>
-          <w:rFonts w:cs="Times New Roman"/>
-          <w:szCs w:val="26"/>
-          <w:lang w:val="en-US"/>
-        </w:rPr>
-      </w:pPr>
-      <w:r>
-        <w:rPr>
-          <w:rFonts w:cs="Times New Roman"/>
-          <w:szCs w:val="26"/>
-          <w:lang w:val="en-US"/>
-        </w:rPr>
-        <w:t>This thesis report contains five chapters:</w:t>
+        <w:jc w:val="center"/>
+        <w:rPr>
+          <w:rFonts w:cs="Times New Roman"/>
+          <w:i/>
+          <w:szCs w:val="26"/>
+          <w:lang w:val="en-US"/>
+        </w:rPr>
+      </w:pPr>
+      <w:r>
+        <w:rPr>
+          <w:rFonts w:cs="Times New Roman"/>
+          <w:i/>
+          <w:szCs w:val="26"/>
+          <w:lang w:val="en-US"/>
+        </w:rPr>
+        <w:t xml:space="preserve">Picture …: </w:t>
+      </w:r>
+      <w:r>
+        <w:rPr>
+          <w:rFonts w:cs="Times New Roman"/>
+          <w:i/>
+          <w:szCs w:val="26"/>
+          <w:lang w:val="en-US"/>
+        </w:rPr>
+        <w:t>Weather Monitoring Station</w:t>
+      </w:r>
+      <w:r>
+        <w:rPr>
+          <w:rFonts w:cs="Times New Roman"/>
+          <w:i/>
+          <w:szCs w:val="26"/>
+          <w:lang w:val="en-US"/>
+        </w:rPr>
+        <w:t xml:space="preserve"> at </w:t>
+      </w:r>
+      <w:r>
+        <w:rPr>
+          <w:rFonts w:cs="Times New Roman"/>
+          <w:i/>
+          <w:szCs w:val="26"/>
+          <w:lang w:val="en-US"/>
+        </w:rPr>
+        <w:t xml:space="preserve">Tan Son </w:t>
+      </w:r>
+      <w:proofErr w:type="spellStart"/>
+      <w:r>
+        <w:rPr>
+          <w:rFonts w:cs="Times New Roman"/>
+          <w:i/>
+          <w:szCs w:val="26"/>
+          <w:lang w:val="en-US"/>
+        </w:rPr>
+        <w:t>Nhat</w:t>
+      </w:r>
+      <w:proofErr w:type="spellEnd"/>
+      <w:r>
+        <w:rPr>
+          <w:rFonts w:cs="Times New Roman"/>
+          <w:i/>
+          <w:szCs w:val="26"/>
+          <w:lang w:val="en-US"/>
+        </w:rPr>
+        <w:t xml:space="preserve"> </w:t>
+      </w:r>
+      <w:r>
+        <w:rPr>
+          <w:rFonts w:cs="Times New Roman"/>
+          <w:i/>
+          <w:szCs w:val="26"/>
+          <w:lang w:val="en-US"/>
+        </w:rPr>
+        <w:t>a</w:t>
+      </w:r>
+      <w:r>
+        <w:rPr>
+          <w:rFonts w:cs="Times New Roman"/>
+          <w:i/>
+          <w:szCs w:val="26"/>
+          <w:lang w:val="en-US"/>
+        </w:rPr>
+        <w:t>irport</w:t>
       </w:r>
     </w:p>
     <w:p>
@@ -2120,187 +2571,99 @@
           <w:szCs w:val="26"/>
           <w:lang w:val="en-US"/>
         </w:rPr>
-        <w:t>Chapter 1: Overview</w:t>
-      </w:r>
-    </w:p>
-    <w:p>
-      <w:pPr>
-        <w:ind w:firstLine="720"/>
-        <w:rPr>
-          <w:rFonts w:cs="Times New Roman"/>
-          <w:szCs w:val="26"/>
-          <w:lang w:val="en-US"/>
-        </w:rPr>
-      </w:pPr>
-      <w:r>
-        <w:rPr>
-          <w:rFonts w:cs="Times New Roman"/>
-          <w:szCs w:val="26"/>
-          <w:lang w:val="en-US"/>
-        </w:rPr>
-        <w:t>Chapter 2: Theory and Experimental Study</w:t>
-      </w:r>
-    </w:p>
-    <w:p>
-      <w:pPr>
-        <w:ind w:firstLine="720"/>
-        <w:rPr>
-          <w:rFonts w:cs="Times New Roman"/>
-          <w:szCs w:val="26"/>
-          <w:lang w:val="en-US"/>
-        </w:rPr>
-      </w:pPr>
-      <w:r>
-        <w:rPr>
-          <w:rFonts w:cs="Times New Roman"/>
-          <w:szCs w:val="26"/>
-          <w:lang w:val="en-US"/>
-        </w:rPr>
-        <w:t>Chapter 3: System Analysis and Design</w:t>
-      </w:r>
-    </w:p>
-    <w:p>
-      <w:pPr>
-        <w:ind w:firstLine="720"/>
-        <w:rPr>
-          <w:rFonts w:cs="Times New Roman"/>
-          <w:szCs w:val="26"/>
-          <w:lang w:val="en-US"/>
-        </w:rPr>
-      </w:pPr>
-      <w:r>
-        <w:rPr>
-          <w:rFonts w:cs="Times New Roman"/>
-          <w:szCs w:val="26"/>
-          <w:lang w:val="en-US"/>
-        </w:rPr>
-        <w:t>Chapter 4: Result and Summary</w:t>
-      </w:r>
-    </w:p>
-    <w:p>
-      <w:pPr>
-        <w:ind w:firstLine="720"/>
-        <w:rPr>
-          <w:rFonts w:cs="Times New Roman"/>
-          <w:szCs w:val="26"/>
-          <w:lang w:val="en-US"/>
-        </w:rPr>
-      </w:pPr>
-      <w:r>
-        <w:rPr>
-          <w:rFonts w:cs="Times New Roman"/>
-          <w:szCs w:val="26"/>
-          <w:lang w:val="en-US"/>
-        </w:rPr>
-        <w:lastRenderedPageBreak/>
-        <w:t>Chapter 5: Future work</w:t>
-      </w:r>
-    </w:p>
-    <w:p>
-      <w:pPr>
-        <w:spacing w:after="200"/>
-        <w:ind w:firstLine="0"/>
-        <w:jc w:val="left"/>
-        <w:rPr>
-          <w:rFonts w:cs="Times New Roman"/>
-          <w:szCs w:val="26"/>
-          <w:lang w:val="en-US"/>
-        </w:rPr>
-      </w:pPr>
-      <w:r>
-        <w:rPr>
-          <w:rFonts w:cs="Times New Roman"/>
-          <w:szCs w:val="26"/>
-          <w:lang w:val="en-US"/>
-        </w:rPr>
-        <w:br w:type="page"/>
-      </w:r>
-    </w:p>
-    <w:p>
-      <w:pPr>
-        <w:spacing w:before="120" w:after="200"/>
-        <w:ind w:firstLine="0"/>
-        <w:jc w:val="left"/>
-        <w:outlineLvl w:val="0"/>
-        <w:rPr>
-          <w:rFonts w:cs="Times New Roman"/>
-          <w:b/>
-          <w:sz w:val="28"/>
-          <w:szCs w:val="28"/>
-          <w:lang w:val="en-US"/>
-        </w:rPr>
-      </w:pPr>
-      <w:r>
-        <w:rPr>
-          <w:rFonts w:cs="Times New Roman"/>
-          <w:sz w:val="28"/>
-          <w:szCs w:val="28"/>
-          <w:lang w:val="en-US"/>
-        </w:rPr>
-        <w:lastRenderedPageBreak/>
-        <w:t>Chapter 1.</w:t>
-      </w:r>
-      <w:r>
-        <w:rPr>
-          <w:rFonts w:cs="Times New Roman"/>
-          <w:b/>
-          <w:sz w:val="28"/>
-          <w:szCs w:val="28"/>
-          <w:lang w:val="en-US"/>
-        </w:rPr>
-        <w:t xml:space="preserve"> </w:t>
-      </w:r>
-      <w:r>
-        <w:rPr>
-          <w:rFonts w:cs="Times New Roman"/>
-          <w:b/>
-          <w:sz w:val="28"/>
-          <w:szCs w:val="28"/>
-          <w:lang w:val="en-US"/>
-        </w:rPr>
-        <w:t>OVERVIEW</w:t>
-      </w:r>
-    </w:p>
-    <w:p>
-      <w:pPr>
-        <w:ind w:firstLine="0"/>
-        <w:outlineLvl w:val="1"/>
-        <w:rPr>
-          <w:rFonts w:cs="Times New Roman"/>
-          <w:b/>
-          <w:szCs w:val="26"/>
-          <w:lang w:val="en-US"/>
-        </w:rPr>
-      </w:pPr>
-      <w:r>
-        <w:rPr>
-          <w:rFonts w:cs="Times New Roman"/>
-          <w:b/>
-          <w:szCs w:val="26"/>
-          <w:lang w:val="en-US"/>
-        </w:rPr>
-        <w:t>1.1</w:t>
-      </w:r>
-      <w:r>
-        <w:rPr>
-          <w:rFonts w:cs="Times New Roman"/>
-          <w:b/>
-          <w:szCs w:val="26"/>
-          <w:lang w:val="en-US"/>
-        </w:rPr>
-        <w:tab/>
-        <w:t>Background</w:t>
-      </w:r>
-    </w:p>
-    <w:p>
-      <w:pPr>
-        <w:ind w:firstLine="0"/>
-        <w:rPr>
-          <w:rFonts w:cs="Times New Roman"/>
-          <w:szCs w:val="26"/>
-          <w:lang w:val="en-US"/>
-        </w:rPr>
-      </w:pPr>
+        <w:t xml:space="preserve">The reason is that Vietnam </w:t>
+      </w:r>
+      <w:proofErr w:type="gramStart"/>
+      <w:r>
+        <w:rPr>
+          <w:rFonts w:cs="Times New Roman"/>
+          <w:szCs w:val="26"/>
+          <w:lang w:val="en-US"/>
+        </w:rPr>
+        <w:t>is located in</w:t>
+      </w:r>
+      <w:proofErr w:type="gramEnd"/>
+      <w:r>
+        <w:rPr>
+          <w:rFonts w:cs="Times New Roman"/>
+          <w:szCs w:val="26"/>
+          <w:lang w:val="en-US"/>
+        </w:rPr>
+        <w:t xml:space="preserve"> the Tropical monsoon climate region, Pacific belt, next to the South China Sea is, it's inevitable that the storm often occurs. In addition, rivers in Vietnam is often short and steep, when it's heavy rain, the water rises rapidly, causing landslide and flash floods. Besides, there are many activities in Vietnam that depend on weather forecasting information like agriculture, fisheries, construction, etc. For example: In construction, repairing the building after a sudden rain will increase the cost of construction as well as reduce the quality. Therefore, monitoring the weather before construction is very important and there are many companies pay attention to. With a project under construction in Thu Duc district, based on weather forecasting results on the Web site of the National Hydro - Meteorological Forecasting Center (</w:t>
+      </w:r>
+      <w:hyperlink r:id="rId11" w:history="1">
+        <w:r>
+          <w:rPr>
+            <w:rStyle w:val="Hyperlink"/>
+            <w:rFonts w:cs="Times New Roman"/>
+            <w:szCs w:val="26"/>
+            <w:lang w:val="en-US"/>
+          </w:rPr>
+          <w:t>http://www.nchmf.gov.vn</w:t>
+        </w:r>
+      </w:hyperlink>
+      <w:r>
+        <w:rPr>
+          <w:rFonts w:cs="Times New Roman"/>
+          <w:szCs w:val="26"/>
+          <w:lang w:val="en-US"/>
+        </w:rPr>
+        <w:t xml:space="preserve">), it will not rain at the time of pouring concrete. However, the weather information is only collected at Weather Monitoring Station located at Tan Son </w:t>
+      </w:r>
+      <w:proofErr w:type="spellStart"/>
+      <w:r>
+        <w:rPr>
+          <w:rFonts w:cs="Times New Roman"/>
+          <w:szCs w:val="26"/>
+          <w:lang w:val="en-US"/>
+        </w:rPr>
+        <w:t>Nhat</w:t>
+      </w:r>
+      <w:proofErr w:type="spellEnd"/>
+      <w:r>
+        <w:rPr>
+          <w:rFonts w:cs="Times New Roman"/>
+          <w:szCs w:val="26"/>
+          <w:lang w:val="en-US"/>
+        </w:rPr>
+        <w:t xml:space="preserve"> Airport (10°49'01.2"N 106°40'01.2"E), the results are only accurate for the area around Tan </w:t>
+      </w:r>
+      <w:proofErr w:type="spellStart"/>
+      <w:r>
+        <w:rPr>
+          <w:rFonts w:cs="Times New Roman"/>
+          <w:szCs w:val="26"/>
+          <w:lang w:val="en-US"/>
+        </w:rPr>
+        <w:t>Binh</w:t>
+      </w:r>
+      <w:proofErr w:type="spellEnd"/>
+      <w:r>
+        <w:rPr>
+          <w:rFonts w:cs="Times New Roman"/>
+          <w:szCs w:val="26"/>
+          <w:lang w:val="en-US"/>
+        </w:rPr>
+        <w:t xml:space="preserve"> district. At </w:t>
+      </w:r>
+      <w:proofErr w:type="gramStart"/>
+      <w:r>
+        <w:rPr>
+          <w:rFonts w:cs="Times New Roman"/>
+          <w:szCs w:val="26"/>
+          <w:lang w:val="en-US"/>
+        </w:rPr>
+        <w:t>a distance of nearly</w:t>
+      </w:r>
+      <w:proofErr w:type="gramEnd"/>
+      <w:r>
+        <w:rPr>
+          <w:rFonts w:cs="Times New Roman"/>
+          <w:szCs w:val="26"/>
+          <w:lang w:val="en-US"/>
+        </w:rPr>
+        <w:t xml:space="preserve"> 20 km, the accuracy of this result is no longer guaranteed. Therefore, the need for a local weather forecasting system  is extremely urgent.</w:t>
+      </w:r>
     </w:p>
     <w:p>
       <w:pPr>
@@ -2395,6 +2758,7 @@
           <w:szCs w:val="26"/>
           <w:lang w:val="en-US"/>
         </w:rPr>
+        <w:lastRenderedPageBreak/>
         <w:t>1.3.1</w:t>
       </w:r>
       <w:r>
@@ -2503,7 +2867,6 @@
           <w:szCs w:val="26"/>
           <w:lang w:val="en-US"/>
         </w:rPr>
-        <w:lastRenderedPageBreak/>
         <w:t xml:space="preserve">Overall, the biggest problem we focus on solving is that accuracy and reliability of the system must be </w:t>
       </w:r>
       <w:r>
@@ -2565,6 +2928,7 @@
         <w:ind w:left="2160"/>
       </w:pPr>
       <w:r>
+        <w:lastRenderedPageBreak/>
         <w:t>Environmental monitoring devices: collect weather data such as temperature, humidity, atmosphere, wind direction, wind speed, and rainfall. Using a solar panel to maintain the battery life.</w:t>
       </w:r>
     </w:p>
@@ -2678,7 +3042,6 @@
         <w:spacing w:after="120" w:line="360" w:lineRule="auto"/>
       </w:pPr>
       <w:r>
-        <w:lastRenderedPageBreak/>
         <w:t>Mesh-protected Weather-proof Temperature/Humidity Sensor</w:t>
       </w:r>
     </w:p>
@@ -2757,6 +3120,7 @@
         <w:spacing w:after="120" w:line="360" w:lineRule="auto"/>
       </w:pPr>
       <w:r>
+        <w:lastRenderedPageBreak/>
         <w:t>MQTT Protocol</w:t>
       </w:r>
     </w:p>
@@ -2945,7 +3309,6 @@
         <w:ind w:left="1440"/>
       </w:pPr>
       <w:r>
-        <w:lastRenderedPageBreak/>
         <w:t>Develop a website with HTML, CSS, and NodeJS. The website must have an easy-to-use interface and stable operation.</w:t>
       </w:r>
     </w:p>
@@ -3037,6 +3400,7 @@
           <w:szCs w:val="26"/>
           <w:lang w:val="en-US"/>
         </w:rPr>
+        <w:lastRenderedPageBreak/>
         <w:t>During the period of the thesis, we have received the enthusiastic support of our relatives, family, friends and especially thesis instructors. Besides, we also have received a lot of support from the Faculty of Computer Engineering, such as the equipment, research tools, working rooms and teachers in the department helped us in finding a lot of useful materials as well as solutions to complete the thesis. The University of Information Technology Facilities Management Department also helped a lot by permitting us to put environmental monitoring devices at the university campus. The collaboration between members of our team makes a significant contribution to the thesis success. We have a good plan for this thesis and a sense of responsibility. Also, the sharing of knowledge and experience of other research teams is also a resource for our team to complete this thesis.</w:t>
       </w:r>
     </w:p>
@@ -3127,7 +3491,6 @@
           <w:szCs w:val="26"/>
           <w:lang w:val="en-US"/>
         </w:rPr>
-        <w:lastRenderedPageBreak/>
         <w:br w:type="page"/>
       </w:r>
     </w:p>
@@ -3442,7 +3805,7 @@
                     </pic:cNvPicPr>
                   </pic:nvPicPr>
                   <pic:blipFill>
-                    <a:blip r:embed="rId10">
+                    <a:blip r:embed="rId12">
                       <a:extLst>
                         <a:ext uri="{28A0092B-C50C-407E-A947-70E740481C1C}">
                           <a14:useLocalDpi xmlns:a14="http://schemas.microsoft.com/office/drawing/2010/main" val="0"/>
@@ -3493,16 +3856,7 @@
           <w:lang w:val="en-US"/>
         </w:rPr>
         <w:lastRenderedPageBreak/>
-        <w:t xml:space="preserve">Picture …: </w:t>
-      </w:r>
-      <w:r>
-        <w:rPr>
-          <w:rFonts w:cs="Times New Roman"/>
-          <w:i/>
-          <w:szCs w:val="26"/>
-          <w:lang w:val="en-US"/>
-        </w:rPr>
-        <w:t>Working bandwidths of LoRa for regions of the world</w:t>
+        <w:t>Picture …: Working bandwidths of LoRa for regions of the world</w:t>
       </w:r>
     </w:p>
     <w:p>
@@ -3549,7 +3903,7 @@
                     </pic:cNvPicPr>
                   </pic:nvPicPr>
                   <pic:blipFill>
-                    <a:blip r:embed="rId11" cstate="print">
+                    <a:blip r:embed="rId13" cstate="print">
                       <a:extLst>
                         <a:ext uri="{28A0092B-C50C-407E-A947-70E740481C1C}">
                           <a14:useLocalDpi xmlns:a14="http://schemas.microsoft.com/office/drawing/2010/main" val="0"/>
@@ -3642,7 +3996,7 @@
                     </pic:cNvPicPr>
                   </pic:nvPicPr>
                   <pic:blipFill>
-                    <a:blip r:embed="rId12">
+                    <a:blip r:embed="rId14">
                       <a:extLst>
                         <a:ext uri="{28A0092B-C50C-407E-A947-70E740481C1C}">
                           <a14:useLocalDpi xmlns:a14="http://schemas.microsoft.com/office/drawing/2010/main" val="0"/>
@@ -3810,7 +4164,7 @@
                     </pic:cNvPicPr>
                   </pic:nvPicPr>
                   <pic:blipFill>
-                    <a:blip r:embed="rId13">
+                    <a:blip r:embed="rId15">
                       <a:extLst>
                         <a:ext uri="{28A0092B-C50C-407E-A947-70E740481C1C}">
                           <a14:useLocalDpi xmlns:a14="http://schemas.microsoft.com/office/drawing/2010/main" val="0"/>
@@ -3952,7 +4306,7 @@
                     </pic:cNvPicPr>
                   </pic:nvPicPr>
                   <pic:blipFill>
-                    <a:blip r:embed="rId14">
+                    <a:blip r:embed="rId16">
                       <a:extLst>
                         <a:ext uri="{28A0092B-C50C-407E-A947-70E740481C1C}">
                           <a14:useLocalDpi xmlns:a14="http://schemas.microsoft.com/office/drawing/2010/main" val="0"/>
@@ -4113,7 +4467,7 @@
                     </pic:cNvPicPr>
                   </pic:nvPicPr>
                   <pic:blipFill>
-                    <a:blip r:embed="rId15">
+                    <a:blip r:embed="rId17">
                       <a:extLst>
                         <a:ext uri="{28A0092B-C50C-407E-A947-70E740481C1C}">
                           <a14:useLocalDpi xmlns:a14="http://schemas.microsoft.com/office/drawing/2010/main" val="0"/>
@@ -4335,7 +4689,7 @@
                     </pic:cNvPicPr>
                   </pic:nvPicPr>
                   <pic:blipFill>
-                    <a:blip r:embed="rId16">
+                    <a:blip r:embed="rId18">
                       <a:extLst>
                         <a:ext uri="{28A0092B-C50C-407E-A947-70E740481C1C}">
                           <a14:useLocalDpi xmlns:a14="http://schemas.microsoft.com/office/drawing/2010/main" val="0"/>
@@ -4405,7 +4759,7 @@
         </w:rPr>
         <w:t xml:space="preserve">The current version of MongoDB is 4.1.1 published at Git Repository: </w:t>
       </w:r>
-      <w:hyperlink r:id="rId17" w:history="1">
+      <w:hyperlink r:id="rId19" w:history="1">
         <w:r>
           <w:rPr>
             <w:rStyle w:val="Hyperlink"/>
@@ -4480,7 +4834,7 @@
                     </pic:cNvPicPr>
                   </pic:nvPicPr>
                   <pic:blipFill rotWithShape="1">
-                    <a:blip r:embed="rId18">
+                    <a:blip r:embed="rId20">
                       <a:extLst>
                         <a:ext uri="{28A0092B-C50C-407E-A947-70E740481C1C}">
                           <a14:useLocalDpi xmlns:a14="http://schemas.microsoft.com/office/drawing/2010/main" val="0"/>
@@ -4842,7 +5196,7 @@
                     </pic:cNvPicPr>
                   </pic:nvPicPr>
                   <pic:blipFill>
-                    <a:blip r:embed="rId19">
+                    <a:blip r:embed="rId21">
                       <a:extLst>
                         <a:ext uri="{28A0092B-C50C-407E-A947-70E740481C1C}">
                           <a14:useLocalDpi xmlns:a14="http://schemas.microsoft.com/office/drawing/2010/main" val="0"/>
@@ -5558,7 +5912,7 @@
                           </pic:cNvPicPr>
                         </pic:nvPicPr>
                         <pic:blipFill>
-                          <a:blip r:embed="rId20" cstate="print">
+                          <a:blip r:embed="rId22" cstate="print">
                             <a:extLst>
                               <a:ext uri="{28A0092B-C50C-407E-A947-70E740481C1C}">
                                 <a14:useLocalDpi xmlns:a14="http://schemas.microsoft.com/office/drawing/2010/main" val="0"/>
@@ -5633,7 +5987,7 @@
                           </pic:cNvPicPr>
                         </pic:nvPicPr>
                         <pic:blipFill>
-                          <a:blip r:embed="rId21" cstate="print">
+                          <a:blip r:embed="rId23" cstate="print">
                             <a:extLst>
                               <a:ext uri="{28A0092B-C50C-407E-A947-70E740481C1C}">
                                 <a14:useLocalDpi xmlns:a14="http://schemas.microsoft.com/office/drawing/2010/main" val="0"/>
@@ -5893,7 +6247,7 @@
                     </pic:cNvPicPr>
                   </pic:nvPicPr>
                   <pic:blipFill>
-                    <a:blip r:embed="rId22" cstate="print">
+                    <a:blip r:embed="rId24" cstate="print">
                       <a:extLst>
                         <a:ext uri="{28A0092B-C50C-407E-A947-70E740481C1C}">
                           <a14:useLocalDpi xmlns:a14="http://schemas.microsoft.com/office/drawing/2010/main" val="0"/>
@@ -6207,7 +6561,7 @@
                     </pic:cNvPicPr>
                   </pic:nvPicPr>
                   <pic:blipFill>
-                    <a:blip r:embed="rId23">
+                    <a:blip r:embed="rId25">
                       <a:extLst>
                         <a:ext uri="{28A0092B-C50C-407E-A947-70E740481C1C}">
                           <a14:useLocalDpi xmlns:a14="http://schemas.microsoft.com/office/drawing/2010/main" val="0"/>
@@ -6748,7 +7102,7 @@
                           </pic:cNvPicPr>
                         </pic:nvPicPr>
                         <pic:blipFill rotWithShape="1">
-                          <a:blip r:embed="rId24">
+                          <a:blip r:embed="rId26">
                             <a:extLst>
                               <a:ext uri="{28A0092B-C50C-407E-A947-70E740481C1C}">
                                 <a14:useLocalDpi xmlns:a14="http://schemas.microsoft.com/office/drawing/2010/main" val="0"/>
@@ -6823,7 +7177,7 @@
                           </pic:cNvPicPr>
                         </pic:nvPicPr>
                         <pic:blipFill>
-                          <a:blip r:embed="rId25">
+                          <a:blip r:embed="rId27">
                             <a:extLst>
                               <a:ext uri="{28A0092B-C50C-407E-A947-70E740481C1C}">
                                 <a14:useLocalDpi xmlns:a14="http://schemas.microsoft.com/office/drawing/2010/main" val="0"/>
@@ -7160,7 +7514,7 @@
                           </pic:cNvPicPr>
                         </pic:nvPicPr>
                         <pic:blipFill>
-                          <a:blip r:embed="rId26">
+                          <a:blip r:embed="rId28">
                             <a:extLst>
                               <a:ext uri="{28A0092B-C50C-407E-A947-70E740481C1C}">
                                 <a14:useLocalDpi xmlns:a14="http://schemas.microsoft.com/office/drawing/2010/main" val="0"/>
@@ -7234,7 +7588,7 @@
                           </pic:cNvPicPr>
                         </pic:nvPicPr>
                         <pic:blipFill>
-                          <a:blip r:embed="rId27">
+                          <a:blip r:embed="rId29">
                             <a:extLst>
                               <a:ext uri="{28A0092B-C50C-407E-A947-70E740481C1C}">
                                 <a14:useLocalDpi xmlns:a14="http://schemas.microsoft.com/office/drawing/2010/main" val="0"/>
@@ -7376,7 +7730,7 @@
         </w:rPr>
         <w:t xml:space="preserve">Repository </w:t>
       </w:r>
-      <w:hyperlink r:id="rId28" w:history="1">
+      <w:hyperlink r:id="rId30" w:history="1">
         <w:r>
           <w:rPr>
             <w:rStyle w:val="Hyperlink"/>
@@ -7425,7 +7779,7 @@
         </w:rPr>
         <w:t xml:space="preserve">Homepage </w:t>
       </w:r>
-      <w:hyperlink r:id="rId29" w:history="1">
+      <w:hyperlink r:id="rId31" w:history="1">
         <w:r>
           <w:rPr>
             <w:rStyle w:val="Hyperlink"/>
@@ -7526,7 +7880,7 @@
                     </pic:cNvPicPr>
                   </pic:nvPicPr>
                   <pic:blipFill rotWithShape="1">
-                    <a:blip r:embed="rId30">
+                    <a:blip r:embed="rId32">
                       <a:extLst>
                         <a:ext uri="{28A0092B-C50C-407E-A947-70E740481C1C}">
                           <a14:useLocalDpi xmlns:a14="http://schemas.microsoft.com/office/drawing/2010/main" val="0"/>
@@ -7580,18 +7934,7 @@
           <w:szCs w:val="26"/>
           <w:lang w:val="en-US"/>
         </w:rPr>
-        <w:t>Picture …: GitHub’s</w:t>
-      </w:r>
-      <w:bookmarkStart w:id="19" w:name="_GoBack"/>
-      <w:bookmarkEnd w:id="19"/>
-      <w:r>
-        <w:rPr>
-          <w:rFonts w:cs="Times New Roman"/>
-          <w:i/>
-          <w:szCs w:val="26"/>
-          <w:lang w:val="en-US"/>
-        </w:rPr>
-        <w:t xml:space="preserve"> logo and mascot</w:t>
+        <w:t>Picture …: GitHub’s logo and mascot</w:t>
       </w:r>
     </w:p>
     <w:p>
@@ -7677,7 +8020,7 @@
         </w:rPr>
         <w:t xml:space="preserve">Our Git repository is at </w:t>
       </w:r>
-      <w:hyperlink r:id="rId31" w:history="1">
+      <w:hyperlink r:id="rId33" w:history="1">
         <w:r>
           <w:rPr>
             <w:rStyle w:val="Hyperlink"/>
@@ -7800,7 +8143,7 @@
                     </pic:cNvPicPr>
                   </pic:nvPicPr>
                   <pic:blipFill>
-                    <a:blip r:embed="rId32">
+                    <a:blip r:embed="rId34">
                       <a:extLst>
                         <a:ext uri="{28A0092B-C50C-407E-A947-70E740481C1C}">
                           <a14:useLocalDpi xmlns:a14="http://schemas.microsoft.com/office/drawing/2010/main" val="0"/>
@@ -7944,7 +8287,7 @@
                     </pic:cNvPicPr>
                   </pic:nvPicPr>
                   <pic:blipFill>
-                    <a:blip r:embed="rId33">
+                    <a:blip r:embed="rId35">
                       <a:extLst>
                         <a:ext uri="{28A0092B-C50C-407E-A947-70E740481C1C}">
                           <a14:useLocalDpi xmlns:a14="http://schemas.microsoft.com/office/drawing/2010/main" val="0"/>
@@ -8200,7 +8543,7 @@
         </w:rPr>
         <w:t xml:space="preserve">: </w:t>
       </w:r>
-      <w:hyperlink r:id="rId34" w:history="1">
+      <w:hyperlink r:id="rId36" w:history="1">
         <w:r>
           <w:rPr>
             <w:rStyle w:val="Hyperlink"/>
@@ -8381,7 +8724,7 @@
         </w:rPr>
         <w:t xml:space="preserve">Visual Studio Code is a free, open source, cross-platform. Developed by Microsoft and first published in April 29th, 2015. It's repository: </w:t>
       </w:r>
-      <w:hyperlink r:id="rId35" w:history="1">
+      <w:hyperlink r:id="rId37" w:history="1">
         <w:r>
           <w:rPr>
             <w:rStyle w:val="Hyperlink"/>
@@ -8961,7 +9304,7 @@
         </w:rPr>
         <w:t xml:space="preserve">, "Neural Network training model for weather forecasting using Fireworks Algorithm", 2016 International Computer Science and Engineering Conference (ICSEC). [Online]. Available: </w:t>
       </w:r>
-      <w:hyperlink r:id="rId36" w:history="1">
+      <w:hyperlink r:id="rId38" w:history="1">
         <w:r>
           <w:rPr>
             <w:rStyle w:val="Hyperlink"/>
@@ -9018,7 +9361,7 @@
         </w:rPr>
         <w:t xml:space="preserve">, "Using Neural Networks to Provide Local Weather Forecasts", Electronic Theses &amp; Dissertations Georgia Southern University Spring 2013. [Online]. Available: </w:t>
       </w:r>
-      <w:hyperlink r:id="rId37" w:history="1">
+      <w:hyperlink r:id="rId39" w:history="1">
         <w:r>
           <w:rPr>
             <w:rStyle w:val="Hyperlink"/>
@@ -9057,7 +9400,7 @@
         </w:rPr>
         <w:t xml:space="preserve">[3] Kumar Abhishek, "Weather Forecasting Model using Artificial Neural Network", Procedia Technology Volume 4, 2012, Pages 311-318. [Online]. Available: </w:t>
       </w:r>
-      <w:hyperlink r:id="rId38" w:history="1">
+      <w:hyperlink r:id="rId40" w:history="1">
         <w:r>
           <w:rPr>
             <w:rStyle w:val="Hyperlink"/>
@@ -9606,7 +9949,7 @@
         </w:rPr>
         <w:t xml:space="preserve">, 2015. </w:t>
       </w:r>
-      <w:hyperlink r:id="rId39" w:history="1">
+      <w:hyperlink r:id="rId41" w:history="1">
         <w:r>
           <w:rPr>
             <w:rStyle w:val="Hyperlink"/>
@@ -9717,7 +10060,7 @@
         </w:rPr>
         <w:t xml:space="preserve">, </w:t>
       </w:r>
-      <w:hyperlink r:id="rId40" w:history="1">
+      <w:hyperlink r:id="rId42" w:history="1">
         <w:r>
           <w:rPr>
             <w:rStyle w:val="Hyperlink"/>
@@ -10102,7 +10445,7 @@
       </w:pPr>
     </w:p>
     <w:sectPr>
-      <w:footerReference w:type="default" r:id="rId41"/>
+      <w:footerReference w:type="default" r:id="rId43"/>
       <w:pgSz w:w="11906" w:h="16838"/>
       <w:pgMar w:top="1699" w:right="1138" w:bottom="1987" w:left="1987" w:header="706" w:footer="706" w:gutter="0"/>
       <w:cols w:space="708"/>
@@ -10247,14 +10590,14 @@
         <v:path o:extrusionok="f" gradientshapeok="t" o:connecttype="rect"/>
         <o:lock v:ext="edit" aspectratio="t"/>
       </v:shapetype>
-      <v:shape id="_x0000_i1136" type="#_x0000_t75" style="width:11.3pt;height:11.3pt" o:bullet="t">
+      <v:shape id="_x0000_i1064" type="#_x0000_t75" style="width:11.25pt;height:11.25pt" o:bullet="t">
         <v:imagedata r:id="rId1" o:title="msoCFA3"/>
       </v:shape>
     </w:pict>
   </w:numPicBullet>
   <w:numPicBullet w:numPicBulletId="1">
     <w:pict>
-      <v:shape id="_x0000_i1137" style="width:5.9pt;height:5.9pt" coordsize="" o:spt="100" o:bullet="t" adj="0,,0" path="" stroked="f">
+      <v:shape id="_x0000_i1065" style="width:6pt;height:6pt" coordsize="" o:spt="100" o:bullet="t" adj="0,,0" path="" stroked="f">
         <v:stroke joinstyle="miter"/>
         <v:imagedata r:id="rId2" o:title=""/>
         <v:formulas/>
@@ -16591,7 +16934,7 @@
 </file>
 
 <file path=customXml/itemProps1.xml><?xml version="1.0" encoding="utf-8"?>
-<ds:datastoreItem xmlns:ds="http://schemas.openxmlformats.org/officeDocument/2006/customXml" ds:itemID="{AF7F11B2-20BC-484A-A977-6F6A6FFAFD00}">
+<ds:datastoreItem xmlns:ds="http://schemas.openxmlformats.org/officeDocument/2006/customXml" ds:itemID="{050FFB95-60C4-4F0C-9155-40DAEC13D3AB}">
   <ds:schemaRefs>
     <ds:schemaRef ds:uri="http://schemas.openxmlformats.org/officeDocument/2006/bibliography"/>
   </ds:schemaRefs>

</xml_diff>

<commit_message>
Update: Add Future Work part to final report
</commit_message>
<xml_diff>
--- a/Documents/BaoCao/KTMT_KLTN_NGUYENMANHTHAO_QUACHTHEHAO.docx
+++ b/Documents/BaoCao/KTMT_KLTN_NGUYENMANHTHAO_QUACHTHEHAO.docx
@@ -2352,8 +2352,6 @@
         </w:rPr>
         <w:t xml:space="preserve"> VND</w:t>
       </w:r>
-      <w:bookmarkStart w:id="19" w:name="_GoBack"/>
-      <w:bookmarkEnd w:id="19"/>
       <w:r>
         <w:rPr>
           <w:rFonts w:cs="Times New Roman"/>
@@ -2488,34 +2486,7 @@
           <w:szCs w:val="26"/>
           <w:lang w:val="en-US"/>
         </w:rPr>
-        <w:t xml:space="preserve">Picture …: </w:t>
-      </w:r>
-      <w:r>
-        <w:rPr>
-          <w:rFonts w:cs="Times New Roman"/>
-          <w:i/>
-          <w:szCs w:val="26"/>
-          <w:lang w:val="en-US"/>
-        </w:rPr>
-        <w:t>Weather Monitoring Station</w:t>
-      </w:r>
-      <w:r>
-        <w:rPr>
-          <w:rFonts w:cs="Times New Roman"/>
-          <w:i/>
-          <w:szCs w:val="26"/>
-          <w:lang w:val="en-US"/>
-        </w:rPr>
-        <w:t xml:space="preserve"> at </w:t>
-      </w:r>
-      <w:r>
-        <w:rPr>
-          <w:rFonts w:cs="Times New Roman"/>
-          <w:i/>
-          <w:szCs w:val="26"/>
-          <w:lang w:val="en-US"/>
-        </w:rPr>
-        <w:t xml:space="preserve">Tan Son </w:t>
+        <w:t xml:space="preserve">Picture …: Weather Monitoring Station at Tan Son </w:t>
       </w:r>
       <w:proofErr w:type="spellStart"/>
       <w:r>
@@ -9137,15 +9108,106 @@
     </w:p>
     <w:p>
       <w:pPr>
-        <w:spacing w:before="120" w:after="0"/>
-        <w:ind w:firstLine="0"/>
-        <w:jc w:val="left"/>
-        <w:rPr>
-          <w:rFonts w:cs="Times New Roman"/>
-          <w:szCs w:val="26"/>
-          <w:lang w:val="en-US"/>
-        </w:rPr>
-      </w:pPr>
+        <w:pStyle w:val="ListParagraph"/>
+        <w:numPr>
+          <w:ilvl w:val="0"/>
+          <w:numId w:val="28"/>
+        </w:numPr>
+        <w:spacing w:after="120" w:line="360" w:lineRule="auto"/>
+        <w:ind w:left="1080"/>
+      </w:pPr>
+      <w:r>
+        <w:t>Design node more compact, aesthetics and save more energy</w:t>
+      </w:r>
+    </w:p>
+    <w:p>
+      <w:pPr>
+        <w:pStyle w:val="ListParagraph"/>
+        <w:numPr>
+          <w:ilvl w:val="0"/>
+          <w:numId w:val="28"/>
+        </w:numPr>
+        <w:spacing w:after="120" w:line="360" w:lineRule="auto"/>
+        <w:ind w:left="1080"/>
+      </w:pPr>
+      <w:r>
+        <w:t>Based on weather forecasting theory and experimental study, the dramatic decrease of pressure leads to rain in 4 hours after. However, to forecast rainfall in more than 4 hours in advanced, picture of the cloud is required.</w:t>
+      </w:r>
+    </w:p>
+    <w:p>
+      <w:pPr>
+        <w:pStyle w:val="ListParagraph"/>
+        <w:numPr>
+          <w:ilvl w:val="0"/>
+          <w:numId w:val="28"/>
+        </w:numPr>
+        <w:spacing w:after="120" w:line="360" w:lineRule="auto"/>
+        <w:ind w:left="1080"/>
+      </w:pPr>
+      <w:r>
+        <w:t>Increase the number of environmental monitoring node to ensure that the data collecte</w:t>
+      </w:r>
+      <w:bookmarkStart w:id="19" w:name="_GoBack"/>
+      <w:bookmarkEnd w:id="19"/>
+      <w:r>
+        <w:t>d is exactly and enough</w:t>
+      </w:r>
+    </w:p>
+    <w:p>
+      <w:pPr>
+        <w:pStyle w:val="ListParagraph"/>
+        <w:numPr>
+          <w:ilvl w:val="0"/>
+          <w:numId w:val="28"/>
+        </w:numPr>
+        <w:spacing w:after="120" w:line="360" w:lineRule="auto"/>
+        <w:ind w:left="1080"/>
+      </w:pPr>
+      <w:r>
+        <w:t>Develop the system into a network so that it can monitoring weather of a bigger region</w:t>
+      </w:r>
+    </w:p>
+    <w:p>
+      <w:pPr>
+        <w:pStyle w:val="ListParagraph"/>
+        <w:numPr>
+          <w:ilvl w:val="0"/>
+          <w:numId w:val="28"/>
+        </w:numPr>
+        <w:spacing w:after="120" w:line="360" w:lineRule="auto"/>
+        <w:ind w:left="1080"/>
+      </w:pPr>
+      <w:r>
+        <w:t>Add OTA firmware update for Node and Gateway to improved usability and reduced costs of manual firmware upgrading</w:t>
+      </w:r>
+    </w:p>
+    <w:p>
+      <w:pPr>
+        <w:pStyle w:val="ListParagraph"/>
+        <w:numPr>
+          <w:ilvl w:val="0"/>
+          <w:numId w:val="28"/>
+        </w:numPr>
+        <w:spacing w:after="120" w:line="360" w:lineRule="auto"/>
+        <w:ind w:left="1080"/>
+      </w:pPr>
+      <w:r>
+        <w:t>Add Ethernet connection to Gateway, ensure usability for users</w:t>
+      </w:r>
+    </w:p>
+    <w:p>
+      <w:pPr>
+        <w:pStyle w:val="ListParagraph"/>
+        <w:numPr>
+          <w:ilvl w:val="0"/>
+          <w:numId w:val="28"/>
+        </w:numPr>
+        <w:spacing w:after="120" w:line="360" w:lineRule="auto"/>
+        <w:ind w:left="1080"/>
+      </w:pPr>
+      <w:r>
+        <w:t>Develop Self Hardware Failure Diagnostic system, improved hardware stability, especially environmental monitoring nodes when operating continuously outdoors and the system will notify when hardware has a problem</w:t>
+      </w:r>
     </w:p>
     <w:p>
       <w:pPr>
@@ -10590,14 +10652,14 @@
         <v:path o:extrusionok="f" gradientshapeok="t" o:connecttype="rect"/>
         <o:lock v:ext="edit" aspectratio="t"/>
       </v:shapetype>
-      <v:shape id="_x0000_i1064" type="#_x0000_t75" style="width:11.25pt;height:11.25pt" o:bullet="t">
+      <v:shape id="_x0000_i1044" type="#_x0000_t75" style="width:11.25pt;height:11.25pt" o:bullet="t">
         <v:imagedata r:id="rId1" o:title="msoCFA3"/>
       </v:shape>
     </w:pict>
   </w:numPicBullet>
   <w:numPicBullet w:numPicBulletId="1">
     <w:pict>
-      <v:shape id="_x0000_i1065" style="width:6pt;height:6pt" coordsize="" o:spt="100" o:bullet="t" adj="0,,0" path="" stroked="f">
+      <v:shape id="_x0000_i1045" style="width:6pt;height:6pt" coordsize="" o:spt="100" o:bullet="t" adj="0,,0" path="" stroked="f">
         <v:stroke joinstyle="miter"/>
         <v:imagedata r:id="rId2" o:title=""/>
         <v:formulas/>
@@ -10606,6 +10668,119 @@
     </w:pict>
   </w:numPicBullet>
   <w:abstractNum w:abstractNumId="0" w15:restartNumberingAfterBreak="0">
+    <w:nsid w:val="05A36AA9"/>
+    <w:multiLevelType w:val="hybridMultilevel"/>
+    <w:tmpl w:val="31D4F312"/>
+    <w:lvl w:ilvl="0" w:tplc="04090001">
+      <w:start w:val="1"/>
+      <w:numFmt w:val="bullet"/>
+      <w:lvlText w:val=""/>
+      <w:lvlJc w:val="left"/>
+      <w:pPr>
+        <w:ind w:left="720" w:hanging="360"/>
+      </w:pPr>
+      <w:rPr>
+        <w:rFonts w:ascii="Symbol" w:hAnsi="Symbol" w:hint="default"/>
+      </w:rPr>
+    </w:lvl>
+    <w:lvl w:ilvl="1" w:tplc="04090003" w:tentative="1">
+      <w:start w:val="1"/>
+      <w:numFmt w:val="bullet"/>
+      <w:lvlText w:val="o"/>
+      <w:lvlJc w:val="left"/>
+      <w:pPr>
+        <w:ind w:left="1440" w:hanging="360"/>
+      </w:pPr>
+      <w:rPr>
+        <w:rFonts w:ascii="Courier New" w:hAnsi="Courier New" w:cs="Courier New" w:hint="default"/>
+      </w:rPr>
+    </w:lvl>
+    <w:lvl w:ilvl="2" w:tplc="04090005" w:tentative="1">
+      <w:start w:val="1"/>
+      <w:numFmt w:val="bullet"/>
+      <w:lvlText w:val=""/>
+      <w:lvlJc w:val="left"/>
+      <w:pPr>
+        <w:ind w:left="2160" w:hanging="360"/>
+      </w:pPr>
+      <w:rPr>
+        <w:rFonts w:ascii="Wingdings" w:hAnsi="Wingdings" w:hint="default"/>
+      </w:rPr>
+    </w:lvl>
+    <w:lvl w:ilvl="3" w:tplc="04090001" w:tentative="1">
+      <w:start w:val="1"/>
+      <w:numFmt w:val="bullet"/>
+      <w:lvlText w:val=""/>
+      <w:lvlJc w:val="left"/>
+      <w:pPr>
+        <w:ind w:left="2880" w:hanging="360"/>
+      </w:pPr>
+      <w:rPr>
+        <w:rFonts w:ascii="Symbol" w:hAnsi="Symbol" w:hint="default"/>
+      </w:rPr>
+    </w:lvl>
+    <w:lvl w:ilvl="4" w:tplc="04090003" w:tentative="1">
+      <w:start w:val="1"/>
+      <w:numFmt w:val="bullet"/>
+      <w:lvlText w:val="o"/>
+      <w:lvlJc w:val="left"/>
+      <w:pPr>
+        <w:ind w:left="3600" w:hanging="360"/>
+      </w:pPr>
+      <w:rPr>
+        <w:rFonts w:ascii="Courier New" w:hAnsi="Courier New" w:cs="Courier New" w:hint="default"/>
+      </w:rPr>
+    </w:lvl>
+    <w:lvl w:ilvl="5" w:tplc="04090005" w:tentative="1">
+      <w:start w:val="1"/>
+      <w:numFmt w:val="bullet"/>
+      <w:lvlText w:val=""/>
+      <w:lvlJc w:val="left"/>
+      <w:pPr>
+        <w:ind w:left="4320" w:hanging="360"/>
+      </w:pPr>
+      <w:rPr>
+        <w:rFonts w:ascii="Wingdings" w:hAnsi="Wingdings" w:hint="default"/>
+      </w:rPr>
+    </w:lvl>
+    <w:lvl w:ilvl="6" w:tplc="04090001" w:tentative="1">
+      <w:start w:val="1"/>
+      <w:numFmt w:val="bullet"/>
+      <w:lvlText w:val=""/>
+      <w:lvlJc w:val="left"/>
+      <w:pPr>
+        <w:ind w:left="5040" w:hanging="360"/>
+      </w:pPr>
+      <w:rPr>
+        <w:rFonts w:ascii="Symbol" w:hAnsi="Symbol" w:hint="default"/>
+      </w:rPr>
+    </w:lvl>
+    <w:lvl w:ilvl="7" w:tplc="04090003" w:tentative="1">
+      <w:start w:val="1"/>
+      <w:numFmt w:val="bullet"/>
+      <w:lvlText w:val="o"/>
+      <w:lvlJc w:val="left"/>
+      <w:pPr>
+        <w:ind w:left="5760" w:hanging="360"/>
+      </w:pPr>
+      <w:rPr>
+        <w:rFonts w:ascii="Courier New" w:hAnsi="Courier New" w:cs="Courier New" w:hint="default"/>
+      </w:rPr>
+    </w:lvl>
+    <w:lvl w:ilvl="8" w:tplc="04090005" w:tentative="1">
+      <w:start w:val="1"/>
+      <w:numFmt w:val="bullet"/>
+      <w:lvlText w:val=""/>
+      <w:lvlJc w:val="left"/>
+      <w:pPr>
+        <w:ind w:left="6480" w:hanging="360"/>
+      </w:pPr>
+      <w:rPr>
+        <w:rFonts w:ascii="Wingdings" w:hAnsi="Wingdings" w:hint="default"/>
+      </w:rPr>
+    </w:lvl>
+  </w:abstractNum>
+  <w:abstractNum w:abstractNumId="1" w15:restartNumberingAfterBreak="0">
     <w:nsid w:val="0BC40F4A"/>
     <w:multiLevelType w:val="multilevel"/>
     <w:tmpl w:val="6CBC0708"/>
@@ -10692,7 +10867,7 @@
       </w:pPr>
     </w:lvl>
   </w:abstractNum>
-  <w:abstractNum w:abstractNumId="1" w15:restartNumberingAfterBreak="0">
+  <w:abstractNum w:abstractNumId="2" w15:restartNumberingAfterBreak="0">
     <w:nsid w:val="10BB1AA9"/>
     <w:multiLevelType w:val="hybridMultilevel"/>
     <w:tmpl w:val="0FD6DCD0"/>
@@ -10805,7 +10980,7 @@
       </w:rPr>
     </w:lvl>
   </w:abstractNum>
-  <w:abstractNum w:abstractNumId="2" w15:restartNumberingAfterBreak="0">
+  <w:abstractNum w:abstractNumId="3" w15:restartNumberingAfterBreak="0">
     <w:nsid w:val="169212B3"/>
     <w:multiLevelType w:val="hybridMultilevel"/>
     <w:tmpl w:val="364C5596"/>
@@ -10918,7 +11093,7 @@
       </w:rPr>
     </w:lvl>
   </w:abstractNum>
-  <w:abstractNum w:abstractNumId="3" w15:restartNumberingAfterBreak="0">
+  <w:abstractNum w:abstractNumId="4" w15:restartNumberingAfterBreak="0">
     <w:nsid w:val="16E03BCC"/>
     <w:multiLevelType w:val="hybridMultilevel"/>
     <w:tmpl w:val="62049D3C"/>
@@ -11031,7 +11206,7 @@
       </w:rPr>
     </w:lvl>
   </w:abstractNum>
-  <w:abstractNum w:abstractNumId="4" w15:restartNumberingAfterBreak="0">
+  <w:abstractNum w:abstractNumId="5" w15:restartNumberingAfterBreak="0">
     <w:nsid w:val="1E9451C1"/>
     <w:multiLevelType w:val="multilevel"/>
     <w:tmpl w:val="2E9EC7E0"/>
@@ -11118,7 +11293,7 @@
       </w:pPr>
     </w:lvl>
   </w:abstractNum>
-  <w:abstractNum w:abstractNumId="5" w15:restartNumberingAfterBreak="0">
+  <w:abstractNum w:abstractNumId="6" w15:restartNumberingAfterBreak="0">
     <w:nsid w:val="20046666"/>
     <w:multiLevelType w:val="hybridMultilevel"/>
     <w:tmpl w:val="5BB6B2BA"/>
@@ -11231,7 +11406,7 @@
       </w:rPr>
     </w:lvl>
   </w:abstractNum>
-  <w:abstractNum w:abstractNumId="6" w15:restartNumberingAfterBreak="0">
+  <w:abstractNum w:abstractNumId="7" w15:restartNumberingAfterBreak="0">
     <w:nsid w:val="23FF3398"/>
     <w:multiLevelType w:val="multilevel"/>
     <w:tmpl w:val="12CC624E"/>
@@ -11345,7 +11520,7 @@
       </w:rPr>
     </w:lvl>
   </w:abstractNum>
-  <w:abstractNum w:abstractNumId="7" w15:restartNumberingAfterBreak="0">
+  <w:abstractNum w:abstractNumId="8" w15:restartNumberingAfterBreak="0">
     <w:nsid w:val="281266DD"/>
     <w:multiLevelType w:val="hybridMultilevel"/>
     <w:tmpl w:val="069609DC"/>
@@ -11458,7 +11633,7 @@
       </w:rPr>
     </w:lvl>
   </w:abstractNum>
-  <w:abstractNum w:abstractNumId="8" w15:restartNumberingAfterBreak="0">
+  <w:abstractNum w:abstractNumId="9" w15:restartNumberingAfterBreak="0">
     <w:nsid w:val="290A0C1C"/>
     <w:multiLevelType w:val="hybridMultilevel"/>
     <w:tmpl w:val="5E8A6644"/>
@@ -11571,7 +11746,7 @@
       </w:rPr>
     </w:lvl>
   </w:abstractNum>
-  <w:abstractNum w:abstractNumId="9" w15:restartNumberingAfterBreak="0">
+  <w:abstractNum w:abstractNumId="10" w15:restartNumberingAfterBreak="0">
     <w:nsid w:val="30334622"/>
     <w:multiLevelType w:val="hybridMultilevel"/>
     <w:tmpl w:val="89843624"/>
@@ -11684,7 +11859,7 @@
       </w:rPr>
     </w:lvl>
   </w:abstractNum>
-  <w:abstractNum w:abstractNumId="10" w15:restartNumberingAfterBreak="0">
+  <w:abstractNum w:abstractNumId="11" w15:restartNumberingAfterBreak="0">
     <w:nsid w:val="310E148A"/>
     <w:multiLevelType w:val="hybridMultilevel"/>
     <w:tmpl w:val="2FF64B8C"/>
@@ -11798,7 +11973,7 @@
       </w:rPr>
     </w:lvl>
   </w:abstractNum>
-  <w:abstractNum w:abstractNumId="11" w15:restartNumberingAfterBreak="0">
+  <w:abstractNum w:abstractNumId="12" w15:restartNumberingAfterBreak="0">
     <w:nsid w:val="31751990"/>
     <w:multiLevelType w:val="hybridMultilevel"/>
     <w:tmpl w:val="D17C031E"/>
@@ -11911,7 +12086,7 @@
       </w:rPr>
     </w:lvl>
   </w:abstractNum>
-  <w:abstractNum w:abstractNumId="12" w15:restartNumberingAfterBreak="0">
+  <w:abstractNum w:abstractNumId="13" w15:restartNumberingAfterBreak="0">
     <w:nsid w:val="32FD5691"/>
     <w:multiLevelType w:val="hybridMultilevel"/>
     <w:tmpl w:val="7F3A3BCA"/>
@@ -12024,7 +12199,7 @@
       </w:rPr>
     </w:lvl>
   </w:abstractNum>
-  <w:abstractNum w:abstractNumId="13" w15:restartNumberingAfterBreak="0">
+  <w:abstractNum w:abstractNumId="14" w15:restartNumberingAfterBreak="0">
     <w:nsid w:val="3F1F3D1C"/>
     <w:multiLevelType w:val="hybridMultilevel"/>
     <w:tmpl w:val="5A640462"/>
@@ -12137,7 +12312,7 @@
       </w:rPr>
     </w:lvl>
   </w:abstractNum>
-  <w:abstractNum w:abstractNumId="14" w15:restartNumberingAfterBreak="0">
+  <w:abstractNum w:abstractNumId="15" w15:restartNumberingAfterBreak="0">
     <w:nsid w:val="477A4BC6"/>
     <w:multiLevelType w:val="hybridMultilevel"/>
     <w:tmpl w:val="58FAF682"/>
@@ -12250,7 +12425,7 @@
       </w:rPr>
     </w:lvl>
   </w:abstractNum>
-  <w:abstractNum w:abstractNumId="15" w15:restartNumberingAfterBreak="0">
+  <w:abstractNum w:abstractNumId="16" w15:restartNumberingAfterBreak="0">
     <w:nsid w:val="4D2B4031"/>
     <w:multiLevelType w:val="hybridMultilevel"/>
     <w:tmpl w:val="B7C0C40C"/>
@@ -12363,7 +12538,7 @@
       </w:rPr>
     </w:lvl>
   </w:abstractNum>
-  <w:abstractNum w:abstractNumId="16" w15:restartNumberingAfterBreak="0">
+  <w:abstractNum w:abstractNumId="17" w15:restartNumberingAfterBreak="0">
     <w:nsid w:val="53A53502"/>
     <w:multiLevelType w:val="hybridMultilevel"/>
     <w:tmpl w:val="9A4286CC"/>
@@ -12476,7 +12651,7 @@
       </w:rPr>
     </w:lvl>
   </w:abstractNum>
-  <w:abstractNum w:abstractNumId="17" w15:restartNumberingAfterBreak="0">
+  <w:abstractNum w:abstractNumId="18" w15:restartNumberingAfterBreak="0">
     <w:nsid w:val="5F365A40"/>
     <w:multiLevelType w:val="multilevel"/>
     <w:tmpl w:val="46A8074C"/>
@@ -12590,7 +12765,7 @@
       </w:rPr>
     </w:lvl>
   </w:abstractNum>
-  <w:abstractNum w:abstractNumId="18" w15:restartNumberingAfterBreak="0">
+  <w:abstractNum w:abstractNumId="19" w15:restartNumberingAfterBreak="0">
     <w:nsid w:val="5F4D565D"/>
     <w:multiLevelType w:val="multilevel"/>
     <w:tmpl w:val="6608C320"/>
@@ -12733,7 +12908,7 @@
       </w:rPr>
     </w:lvl>
   </w:abstractNum>
-  <w:abstractNum w:abstractNumId="19" w15:restartNumberingAfterBreak="0">
+  <w:abstractNum w:abstractNumId="20" w15:restartNumberingAfterBreak="0">
     <w:nsid w:val="68973F4D"/>
     <w:multiLevelType w:val="hybridMultilevel"/>
     <w:tmpl w:val="62DE73F2"/>
@@ -12846,7 +13021,7 @@
       </w:rPr>
     </w:lvl>
   </w:abstractNum>
-  <w:abstractNum w:abstractNumId="20" w15:restartNumberingAfterBreak="0">
+  <w:abstractNum w:abstractNumId="21" w15:restartNumberingAfterBreak="0">
     <w:nsid w:val="6AA0547A"/>
     <w:multiLevelType w:val="hybridMultilevel"/>
     <w:tmpl w:val="071870E2"/>
@@ -12959,7 +13134,7 @@
       </w:rPr>
     </w:lvl>
   </w:abstractNum>
-  <w:abstractNum w:abstractNumId="21" w15:restartNumberingAfterBreak="0">
+  <w:abstractNum w:abstractNumId="22" w15:restartNumberingAfterBreak="0">
     <w:nsid w:val="6F0D2048"/>
     <w:multiLevelType w:val="hybridMultilevel"/>
     <w:tmpl w:val="34586210"/>
@@ -13072,7 +13247,7 @@
       </w:rPr>
     </w:lvl>
   </w:abstractNum>
-  <w:abstractNum w:abstractNumId="22" w15:restartNumberingAfterBreak="0">
+  <w:abstractNum w:abstractNumId="23" w15:restartNumberingAfterBreak="0">
     <w:nsid w:val="71C86642"/>
     <w:multiLevelType w:val="hybridMultilevel"/>
     <w:tmpl w:val="7ABC0826"/>
@@ -13185,7 +13360,7 @@
       </w:rPr>
     </w:lvl>
   </w:abstractNum>
-  <w:abstractNum w:abstractNumId="23" w15:restartNumberingAfterBreak="0">
+  <w:abstractNum w:abstractNumId="24" w15:restartNumberingAfterBreak="0">
     <w:nsid w:val="72963973"/>
     <w:multiLevelType w:val="hybridMultilevel"/>
     <w:tmpl w:val="8AFA3846"/>
@@ -13277,7 +13452,7 @@
       </w:pPr>
     </w:lvl>
   </w:abstractNum>
-  <w:abstractNum w:abstractNumId="24" w15:restartNumberingAfterBreak="0">
+  <w:abstractNum w:abstractNumId="25" w15:restartNumberingAfterBreak="0">
     <w:nsid w:val="78E6562A"/>
     <w:multiLevelType w:val="multilevel"/>
     <w:tmpl w:val="A1A82606"/>
@@ -13391,7 +13566,7 @@
       </w:rPr>
     </w:lvl>
   </w:abstractNum>
-  <w:abstractNum w:abstractNumId="25" w15:restartNumberingAfterBreak="0">
+  <w:abstractNum w:abstractNumId="26" w15:restartNumberingAfterBreak="0">
     <w:nsid w:val="7DEA4DD4"/>
     <w:multiLevelType w:val="multilevel"/>
     <w:tmpl w:val="6FAA4A8C"/>
@@ -13506,7 +13681,7 @@
       </w:rPr>
     </w:lvl>
   </w:abstractNum>
-  <w:abstractNum w:abstractNumId="26" w15:restartNumberingAfterBreak="0">
+  <w:abstractNum w:abstractNumId="27" w15:restartNumberingAfterBreak="0">
     <w:nsid w:val="7F72161E"/>
     <w:multiLevelType w:val="multilevel"/>
     <w:tmpl w:val="80A6BDC6"/>
@@ -13622,85 +13797,88 @@
     </w:lvl>
   </w:abstractNum>
   <w:num w:numId="1">
+    <w:abstractNumId w:val="19"/>
+  </w:num>
+  <w:num w:numId="2">
+    <w:abstractNumId w:val="24"/>
+  </w:num>
+  <w:num w:numId="3">
+    <w:abstractNumId w:val="5"/>
+  </w:num>
+  <w:num w:numId="4">
     <w:abstractNumId w:val="18"/>
   </w:num>
-  <w:num w:numId="2">
+  <w:num w:numId="5">
+    <w:abstractNumId w:val="7"/>
+  </w:num>
+  <w:num w:numId="6">
+    <w:abstractNumId w:val="26"/>
+  </w:num>
+  <w:num w:numId="7">
+    <w:abstractNumId w:val="1"/>
+  </w:num>
+  <w:num w:numId="8">
+    <w:abstractNumId w:val="27"/>
+  </w:num>
+  <w:num w:numId="9">
+    <w:abstractNumId w:val="25"/>
+  </w:num>
+  <w:num w:numId="10">
+    <w:abstractNumId w:val="11"/>
+  </w:num>
+  <w:num w:numId="11">
+    <w:abstractNumId w:val="3"/>
+  </w:num>
+  <w:num w:numId="12">
+    <w:abstractNumId w:val="16"/>
+  </w:num>
+  <w:num w:numId="13">
     <w:abstractNumId w:val="23"/>
   </w:num>
-  <w:num w:numId="3">
+  <w:num w:numId="14">
+    <w:abstractNumId w:val="15"/>
+  </w:num>
+  <w:num w:numId="15">
+    <w:abstractNumId w:val="17"/>
+  </w:num>
+  <w:num w:numId="16">
+    <w:abstractNumId w:val="10"/>
+  </w:num>
+  <w:num w:numId="17">
+    <w:abstractNumId w:val="8"/>
+  </w:num>
+  <w:num w:numId="18">
+    <w:abstractNumId w:val="12"/>
+  </w:num>
+  <w:num w:numId="19">
+    <w:abstractNumId w:val="13"/>
+  </w:num>
+  <w:num w:numId="20">
+    <w:abstractNumId w:val="21"/>
+  </w:num>
+  <w:num w:numId="21">
+    <w:abstractNumId w:val="2"/>
+  </w:num>
+  <w:num w:numId="22">
+    <w:abstractNumId w:val="9"/>
+  </w:num>
+  <w:num w:numId="23">
+    <w:abstractNumId w:val="22"/>
+  </w:num>
+  <w:num w:numId="24">
+    <w:abstractNumId w:val="6"/>
+  </w:num>
+  <w:num w:numId="25">
     <w:abstractNumId w:val="4"/>
   </w:num>
-  <w:num w:numId="4">
-    <w:abstractNumId w:val="17"/>
-  </w:num>
-  <w:num w:numId="5">
-    <w:abstractNumId w:val="6"/>
-  </w:num>
-  <w:num w:numId="6">
-    <w:abstractNumId w:val="25"/>
-  </w:num>
-  <w:num w:numId="7">
-    <w:abstractNumId w:val="0"/>
-  </w:num>
-  <w:num w:numId="8">
-    <w:abstractNumId w:val="26"/>
-  </w:num>
-  <w:num w:numId="9">
-    <w:abstractNumId w:val="24"/>
-  </w:num>
-  <w:num w:numId="10">
-    <w:abstractNumId w:val="10"/>
-  </w:num>
-  <w:num w:numId="11">
-    <w:abstractNumId w:val="2"/>
-  </w:num>
-  <w:num w:numId="12">
-    <w:abstractNumId w:val="15"/>
-  </w:num>
-  <w:num w:numId="13">
-    <w:abstractNumId w:val="22"/>
-  </w:num>
-  <w:num w:numId="14">
+  <w:num w:numId="26">
     <w:abstractNumId w:val="14"/>
   </w:num>
-  <w:num w:numId="15">
-    <w:abstractNumId w:val="16"/>
-  </w:num>
-  <w:num w:numId="16">
-    <w:abstractNumId w:val="9"/>
-  </w:num>
-  <w:num w:numId="17">
-    <w:abstractNumId w:val="7"/>
-  </w:num>
-  <w:num w:numId="18">
-    <w:abstractNumId w:val="11"/>
-  </w:num>
-  <w:num w:numId="19">
-    <w:abstractNumId w:val="12"/>
-  </w:num>
-  <w:num w:numId="20">
+  <w:num w:numId="27">
     <w:abstractNumId w:val="20"/>
   </w:num>
-  <w:num w:numId="21">
-    <w:abstractNumId w:val="1"/>
-  </w:num>
-  <w:num w:numId="22">
-    <w:abstractNumId w:val="8"/>
-  </w:num>
-  <w:num w:numId="23">
-    <w:abstractNumId w:val="21"/>
-  </w:num>
-  <w:num w:numId="24">
-    <w:abstractNumId w:val="5"/>
-  </w:num>
-  <w:num w:numId="25">
-    <w:abstractNumId w:val="3"/>
-  </w:num>
-  <w:num w:numId="26">
-    <w:abstractNumId w:val="13"/>
-  </w:num>
-  <w:num w:numId="27">
-    <w:abstractNumId w:val="19"/>
+  <w:num w:numId="28">
+    <w:abstractNumId w:val="0"/>
   </w:num>
   <w:numIdMacAtCleanup w:val="19"/>
 </w:numbering>
@@ -16934,7 +17112,7 @@
 </file>
 
 <file path=customXml/itemProps1.xml><?xml version="1.0" encoding="utf-8"?>
-<ds:datastoreItem xmlns:ds="http://schemas.openxmlformats.org/officeDocument/2006/customXml" ds:itemID="{050FFB95-60C4-4F0C-9155-40DAEC13D3AB}">
+<ds:datastoreItem xmlns:ds="http://schemas.openxmlformats.org/officeDocument/2006/customXml" ds:itemID="{A1906714-02E0-4785-B3AD-A0442D974B0D}">
   <ds:schemaRefs>
     <ds:schemaRef ds:uri="http://schemas.openxmlformats.org/officeDocument/2006/bibliography"/>
   </ds:schemaRefs>

</xml_diff>

<commit_message>
Update: Add Related work part in final report
</commit_message>
<xml_diff>
--- a/Documents/BaoCao/KTMT_KLTN_NGUYENMANHTHAO_QUACHTHEHAO.docx
+++ b/Documents/BaoCao/KTMT_KLTN_NGUYENMANHTHAO_QUACHTHEHAO.docx
@@ -2670,13 +2670,637 @@
     <w:p>
       <w:pPr>
         <w:ind w:firstLine="0"/>
-        <w:rPr>
-          <w:rFonts w:cs="Times New Roman"/>
-          <w:szCs w:val="26"/>
-          <w:lang w:val="en-US"/>
-        </w:rPr>
-      </w:pPr>
-    </w:p>
+        <w:outlineLvl w:val="2"/>
+        <w:rPr>
+          <w:rFonts w:cs="Times New Roman"/>
+          <w:b/>
+          <w:szCs w:val="26"/>
+          <w:lang w:val="en-US"/>
+        </w:rPr>
+      </w:pPr>
+      <w:r>
+        <w:rPr>
+          <w:rFonts w:cs="Times New Roman"/>
+          <w:b/>
+          <w:szCs w:val="26"/>
+          <w:lang w:val="en-US"/>
+        </w:rPr>
+        <w:t>1.2.1</w:t>
+      </w:r>
+      <w:r>
+        <w:rPr>
+          <w:rFonts w:cs="Times New Roman"/>
+          <w:b/>
+          <w:szCs w:val="26"/>
+          <w:lang w:val="en-US"/>
+        </w:rPr>
+        <w:tab/>
+        <w:t>International research</w:t>
+      </w:r>
+    </w:p>
+    <w:p>
+      <w:pPr>
+        <w:ind w:firstLine="720"/>
+        <w:rPr>
+          <w:rFonts w:cs="Times New Roman"/>
+          <w:szCs w:val="26"/>
+          <w:lang w:val="en-US"/>
+        </w:rPr>
+      </w:pPr>
+      <w:r>
+        <w:rPr>
+          <w:rFonts w:cs="Times New Roman"/>
+          <w:szCs w:val="26"/>
+          <w:lang w:val="en-US"/>
+        </w:rPr>
+        <w:lastRenderedPageBreak/>
+        <w:t>Predicting the weather has long been a common problem for mankind. There have been many advances in meteorological and hydrographic science and invent modern equipment. But local weather forecasting is not popular. Most local weather forecasting devices in the market used to notify the weather state or get weather information from the Internet. And they also have the same disadvantages as solutions mentioned above.</w:t>
+      </w:r>
+    </w:p>
+    <w:p>
+      <w:pPr>
+        <w:ind w:firstLine="720"/>
+        <w:rPr>
+          <w:rFonts w:cs="Times New Roman"/>
+          <w:szCs w:val="26"/>
+          <w:lang w:val="en-US"/>
+        </w:rPr>
+      </w:pPr>
+      <w:r>
+        <w:rPr>
+          <w:rFonts w:cs="Times New Roman"/>
+          <w:szCs w:val="26"/>
+          <w:lang w:val="en-US"/>
+        </w:rPr>
+        <w:t xml:space="preserve">The article "Neural Network training model for weather forecasting using Fireworks Algorithm" by </w:t>
+      </w:r>
+      <w:proofErr w:type="spellStart"/>
+      <w:r>
+        <w:rPr>
+          <w:rFonts w:cs="Times New Roman"/>
+          <w:szCs w:val="26"/>
+          <w:lang w:val="en-US"/>
+        </w:rPr>
+        <w:t>Saktaya</w:t>
+      </w:r>
+      <w:proofErr w:type="spellEnd"/>
+      <w:r>
+        <w:rPr>
+          <w:rFonts w:cs="Times New Roman"/>
+          <w:szCs w:val="26"/>
+          <w:lang w:val="en-US"/>
+        </w:rPr>
+        <w:t xml:space="preserve"> </w:t>
+      </w:r>
+      <w:proofErr w:type="spellStart"/>
+      <w:r>
+        <w:rPr>
+          <w:rFonts w:cs="Times New Roman"/>
+          <w:szCs w:val="26"/>
+          <w:lang w:val="en-US"/>
+        </w:rPr>
+        <w:t>Suksri</w:t>
+      </w:r>
+      <w:proofErr w:type="spellEnd"/>
+      <w:r>
+        <w:rPr>
+          <w:rFonts w:cs="Times New Roman"/>
+          <w:szCs w:val="26"/>
+          <w:lang w:val="en-US"/>
+        </w:rPr>
+        <w:t xml:space="preserve"> and </w:t>
+      </w:r>
+      <w:proofErr w:type="spellStart"/>
+      <w:r>
+        <w:rPr>
+          <w:rFonts w:cs="Times New Roman"/>
+          <w:szCs w:val="26"/>
+          <w:lang w:val="en-US"/>
+        </w:rPr>
+        <w:t>Warangkhana</w:t>
+      </w:r>
+      <w:proofErr w:type="spellEnd"/>
+      <w:r>
+        <w:rPr>
+          <w:rFonts w:cs="Times New Roman"/>
+          <w:szCs w:val="26"/>
+          <w:lang w:val="en-US"/>
+        </w:rPr>
+        <w:t xml:space="preserve"> </w:t>
+      </w:r>
+      <w:proofErr w:type="spellStart"/>
+      <w:r>
+        <w:rPr>
+          <w:rFonts w:cs="Times New Roman"/>
+          <w:szCs w:val="26"/>
+          <w:lang w:val="en-US"/>
+        </w:rPr>
+        <w:t>Kimpan</w:t>
+      </w:r>
+      <w:proofErr w:type="spellEnd"/>
+      <w:r>
+        <w:rPr>
+          <w:rFonts w:cs="Times New Roman"/>
+          <w:szCs w:val="26"/>
+          <w:lang w:val="en-US"/>
+        </w:rPr>
+        <w:t>, published at the International Computer Science and Engineering Conference (ICSEC) on 14-17 Dec. 2016, presents the method using the Artificial Neural Networks model with the supervised learning paradigm to predict the mean daily temperature values with the input data for the meteorological station located in Bangkok. The Artificial Neural Network model was trained by the Fireworks algorithm - the ANN optimization algorithm developed by the Swarm Intelligence Algorithm. However, the article focuses on algorithm development and research rather than product development.</w:t>
+      </w:r>
+    </w:p>
+    <w:p>
+      <w:pPr>
+        <w:ind w:firstLine="720"/>
+        <w:rPr>
+          <w:rFonts w:cs="Times New Roman"/>
+          <w:szCs w:val="26"/>
+          <w:lang w:val="en-US"/>
+        </w:rPr>
+      </w:pPr>
+      <w:r>
+        <w:rPr>
+          <w:rFonts w:cs="Times New Roman"/>
+          <w:szCs w:val="26"/>
+          <w:lang w:val="en-US"/>
+        </w:rPr>
+        <w:t xml:space="preserve">At Georgia Southern University, author Andrew </w:t>
+      </w:r>
+      <w:proofErr w:type="spellStart"/>
+      <w:r>
+        <w:rPr>
+          <w:rFonts w:cs="Times New Roman"/>
+          <w:szCs w:val="26"/>
+          <w:lang w:val="en-US"/>
+        </w:rPr>
+        <w:t>Culclasure</w:t>
+      </w:r>
+      <w:proofErr w:type="spellEnd"/>
+      <w:r>
+        <w:rPr>
+          <w:rFonts w:cs="Times New Roman"/>
+          <w:szCs w:val="26"/>
+          <w:lang w:val="en-US"/>
+        </w:rPr>
+        <w:t xml:space="preserve"> has published the Master thesis "Using Neural Networks to Provide Local Weather Forecasts" in Electronic Theses &amp; Dissertations Georgia Southern University Spring 2013. The thesis focuses on performing a survey on  Weather forecasting models using ANN. In addition, the subject also introduced an author's experiment on the use of ANN for predicting temperature. However, the topic is focused on surveying.</w:t>
+      </w:r>
+    </w:p>
+    <w:p>
+      <w:pPr>
+        <w:ind w:firstLine="720"/>
+        <w:rPr>
+          <w:rFonts w:cs="Times New Roman"/>
+          <w:szCs w:val="26"/>
+          <w:lang w:val="en-US"/>
+        </w:rPr>
+      </w:pPr>
+      <w:r>
+        <w:rPr>
+          <w:rFonts w:cs="Times New Roman"/>
+          <w:szCs w:val="26"/>
+          <w:lang w:val="en-US"/>
+        </w:rPr>
+        <w:t>Author Kumar Abhishek with article named "Weather Forecasting Model using Artificial Neural Network", published on Procedia Technology magazine Volume 4, 2012, Pages 311-318, presents considering the possibility of the method that uses ANN with different transmission parameters, different number of hidden layers and neurons in the weather prediction, especially the maximum temperature in a year.</w:t>
+      </w:r>
+    </w:p>
+    <w:p>
+      <w:pPr>
+        <w:ind w:firstLine="0"/>
+        <w:outlineLvl w:val="2"/>
+        <w:rPr>
+          <w:rFonts w:cs="Times New Roman"/>
+          <w:b/>
+          <w:szCs w:val="26"/>
+          <w:lang w:val="en-US"/>
+        </w:rPr>
+      </w:pPr>
+      <w:r>
+        <w:rPr>
+          <w:rFonts w:cs="Times New Roman"/>
+          <w:b/>
+          <w:szCs w:val="26"/>
+          <w:lang w:val="en-US"/>
+        </w:rPr>
+        <w:t>1.2.2</w:t>
+      </w:r>
+      <w:r>
+        <w:rPr>
+          <w:rFonts w:cs="Times New Roman"/>
+          <w:b/>
+          <w:szCs w:val="26"/>
+          <w:lang w:val="en-US"/>
+        </w:rPr>
+        <w:tab/>
+        <w:t>Domestic research</w:t>
+      </w:r>
+    </w:p>
+    <w:p>
+      <w:pPr>
+        <w:ind w:firstLine="720"/>
+        <w:rPr>
+          <w:rFonts w:cs="Times New Roman"/>
+          <w:szCs w:val="26"/>
+          <w:lang w:val="en-US"/>
+        </w:rPr>
+      </w:pPr>
+      <w:bookmarkStart w:id="19" w:name="_GoBack"/>
+      <w:r>
+        <w:rPr>
+          <w:rFonts w:cs="Times New Roman"/>
+          <w:szCs w:val="26"/>
+          <w:lang w:val="en-US"/>
+        </w:rPr>
+        <w:lastRenderedPageBreak/>
+        <w:t xml:space="preserve">Vietnam </w:t>
+      </w:r>
+      <w:proofErr w:type="gramStart"/>
+      <w:r>
+        <w:rPr>
+          <w:rFonts w:cs="Times New Roman"/>
+          <w:szCs w:val="26"/>
+          <w:lang w:val="en-US"/>
+        </w:rPr>
+        <w:t>is located in</w:t>
+      </w:r>
+      <w:proofErr w:type="gramEnd"/>
+      <w:r>
+        <w:rPr>
+          <w:rFonts w:cs="Times New Roman"/>
+          <w:szCs w:val="26"/>
+          <w:lang w:val="en-US"/>
+        </w:rPr>
+        <w:t xml:space="preserve"> an area where the weather is complex, frequent floods occur, especially Central and South Vietnam. However, most meteorological stations in Vietnam are large scale and not developed in each locality. Pieces of equipment are imported from abroad with high cost and the accuracy is not high due to the large scope of monitoring. Besides, the number of the meteorological station is quite a few.</w:t>
+      </w:r>
+    </w:p>
+    <w:p>
+      <w:pPr>
+        <w:ind w:firstLine="720"/>
+        <w:rPr>
+          <w:rFonts w:cs="Times New Roman"/>
+          <w:szCs w:val="26"/>
+          <w:lang w:val="en-US"/>
+        </w:rPr>
+      </w:pPr>
+      <w:r>
+        <w:rPr>
+          <w:rFonts w:cs="Times New Roman"/>
+          <w:szCs w:val="26"/>
+          <w:lang w:val="en-US"/>
+        </w:rPr>
+        <w:t>In Vietnam Maker Contest with Intel Galileo 2015 (VMIG 2015), the team from Hanoi University of Science won the 3rd prize with a project named "</w:t>
+      </w:r>
+      <w:proofErr w:type="spellStart"/>
+      <w:r>
+        <w:rPr>
+          <w:rFonts w:cs="Times New Roman"/>
+          <w:szCs w:val="26"/>
+          <w:lang w:val="en-US"/>
+        </w:rPr>
+        <w:t>Trạm</w:t>
+      </w:r>
+      <w:proofErr w:type="spellEnd"/>
+      <w:r>
+        <w:rPr>
+          <w:rFonts w:cs="Times New Roman"/>
+          <w:szCs w:val="26"/>
+          <w:lang w:val="en-US"/>
+        </w:rPr>
+        <w:t xml:space="preserve"> </w:t>
+      </w:r>
+      <w:proofErr w:type="spellStart"/>
+      <w:r>
+        <w:rPr>
+          <w:rFonts w:cs="Times New Roman"/>
+          <w:szCs w:val="26"/>
+          <w:lang w:val="en-US"/>
+        </w:rPr>
+        <w:t>quan</w:t>
+      </w:r>
+      <w:proofErr w:type="spellEnd"/>
+      <w:r>
+        <w:rPr>
+          <w:rFonts w:cs="Times New Roman"/>
+          <w:szCs w:val="26"/>
+          <w:lang w:val="en-US"/>
+        </w:rPr>
+        <w:t xml:space="preserve"> </w:t>
+      </w:r>
+      <w:proofErr w:type="spellStart"/>
+      <w:r>
+        <w:rPr>
+          <w:rFonts w:cs="Times New Roman"/>
+          <w:szCs w:val="26"/>
+          <w:lang w:val="en-US"/>
+        </w:rPr>
+        <w:t>trắc</w:t>
+      </w:r>
+      <w:proofErr w:type="spellEnd"/>
+      <w:r>
+        <w:rPr>
+          <w:rFonts w:cs="Times New Roman"/>
+          <w:szCs w:val="26"/>
+          <w:lang w:val="en-US"/>
+        </w:rPr>
+        <w:t xml:space="preserve"> </w:t>
+      </w:r>
+      <w:proofErr w:type="spellStart"/>
+      <w:r>
+        <w:rPr>
+          <w:rFonts w:cs="Times New Roman"/>
+          <w:szCs w:val="26"/>
+          <w:lang w:val="en-US"/>
+        </w:rPr>
+        <w:t>môi</w:t>
+      </w:r>
+      <w:proofErr w:type="spellEnd"/>
+      <w:r>
+        <w:rPr>
+          <w:rFonts w:cs="Times New Roman"/>
+          <w:szCs w:val="26"/>
+          <w:lang w:val="en-US"/>
+        </w:rPr>
+        <w:t xml:space="preserve"> </w:t>
+      </w:r>
+      <w:proofErr w:type="spellStart"/>
+      <w:r>
+        <w:rPr>
+          <w:rFonts w:cs="Times New Roman"/>
+          <w:szCs w:val="26"/>
+          <w:lang w:val="en-US"/>
+        </w:rPr>
+        <w:t>trường</w:t>
+      </w:r>
+      <w:proofErr w:type="spellEnd"/>
+      <w:r>
+        <w:rPr>
+          <w:rFonts w:cs="Times New Roman"/>
+          <w:szCs w:val="26"/>
+          <w:lang w:val="en-US"/>
+        </w:rPr>
+        <w:t xml:space="preserve"> </w:t>
+      </w:r>
+      <w:proofErr w:type="spellStart"/>
+      <w:r>
+        <w:rPr>
+          <w:rFonts w:cs="Times New Roman"/>
+          <w:szCs w:val="26"/>
+          <w:lang w:val="en-US"/>
+        </w:rPr>
+        <w:t>và</w:t>
+      </w:r>
+      <w:proofErr w:type="spellEnd"/>
+      <w:r>
+        <w:rPr>
+          <w:rFonts w:cs="Times New Roman"/>
+          <w:szCs w:val="26"/>
+          <w:lang w:val="en-US"/>
+        </w:rPr>
+        <w:t xml:space="preserve"> </w:t>
+      </w:r>
+      <w:proofErr w:type="spellStart"/>
+      <w:r>
+        <w:rPr>
+          <w:rFonts w:cs="Times New Roman"/>
+          <w:szCs w:val="26"/>
+          <w:lang w:val="en-US"/>
+        </w:rPr>
+        <w:t>cảnh</w:t>
+      </w:r>
+      <w:proofErr w:type="spellEnd"/>
+      <w:r>
+        <w:rPr>
+          <w:rFonts w:cs="Times New Roman"/>
+          <w:szCs w:val="26"/>
+          <w:lang w:val="en-US"/>
+        </w:rPr>
+        <w:t xml:space="preserve"> </w:t>
+      </w:r>
+      <w:proofErr w:type="spellStart"/>
+      <w:r>
+        <w:rPr>
+          <w:rFonts w:cs="Times New Roman"/>
+          <w:szCs w:val="26"/>
+          <w:lang w:val="en-US"/>
+        </w:rPr>
+        <w:t>báo</w:t>
+      </w:r>
+      <w:proofErr w:type="spellEnd"/>
+      <w:r>
+        <w:rPr>
+          <w:rFonts w:cs="Times New Roman"/>
+          <w:szCs w:val="26"/>
+          <w:lang w:val="en-US"/>
+        </w:rPr>
+        <w:t xml:space="preserve"> </w:t>
+      </w:r>
+      <w:proofErr w:type="spellStart"/>
+      <w:r>
+        <w:rPr>
+          <w:rFonts w:cs="Times New Roman"/>
+          <w:szCs w:val="26"/>
+          <w:lang w:val="en-US"/>
+        </w:rPr>
+        <w:t>sớm</w:t>
+      </w:r>
+      <w:proofErr w:type="spellEnd"/>
+      <w:r>
+        <w:rPr>
+          <w:rFonts w:cs="Times New Roman"/>
+          <w:szCs w:val="26"/>
+          <w:lang w:val="en-US"/>
+        </w:rPr>
+        <w:t xml:space="preserve"> </w:t>
+      </w:r>
+      <w:proofErr w:type="spellStart"/>
+      <w:r>
+        <w:rPr>
+          <w:rFonts w:cs="Times New Roman"/>
+          <w:szCs w:val="26"/>
+          <w:lang w:val="en-US"/>
+        </w:rPr>
+        <w:t>thiên</w:t>
+      </w:r>
+      <w:proofErr w:type="spellEnd"/>
+      <w:r>
+        <w:rPr>
+          <w:rFonts w:cs="Times New Roman"/>
+          <w:szCs w:val="26"/>
+          <w:lang w:val="en-US"/>
+        </w:rPr>
+        <w:t xml:space="preserve"> tai" (Environmental monitoring station and warning of natural disasters). The system includes 3 main components: sensors, central processing board which is Intel Galileo and a website. This research is highly appreciated by the judges, but the system still has some disadvantages that it cannot predict natural disaster in advance.</w:t>
+      </w:r>
+    </w:p>
+    <w:p>
+      <w:pPr>
+        <w:ind w:firstLine="720"/>
+        <w:rPr>
+          <w:rFonts w:cs="Times New Roman"/>
+          <w:szCs w:val="26"/>
+          <w:lang w:val="en-US"/>
+        </w:rPr>
+      </w:pPr>
+      <w:proofErr w:type="spellStart"/>
+      <w:r>
+        <w:rPr>
+          <w:rFonts w:cs="Times New Roman"/>
+          <w:szCs w:val="26"/>
+          <w:lang w:val="en-US"/>
+        </w:rPr>
+        <w:t>Mimosatek</w:t>
+      </w:r>
+      <w:proofErr w:type="spellEnd"/>
+      <w:r>
+        <w:rPr>
+          <w:rFonts w:cs="Times New Roman"/>
+          <w:szCs w:val="26"/>
+          <w:lang w:val="en-US"/>
+        </w:rPr>
+        <w:t xml:space="preserve"> company won the 1st prize in Venture Cup Contest 2015 with a product named "</w:t>
+      </w:r>
+      <w:proofErr w:type="spellStart"/>
+      <w:r>
+        <w:rPr>
+          <w:rFonts w:cs="Times New Roman"/>
+          <w:szCs w:val="26"/>
+          <w:lang w:val="en-US"/>
+        </w:rPr>
+        <w:t>Hệ</w:t>
+      </w:r>
+      <w:proofErr w:type="spellEnd"/>
+      <w:r>
+        <w:rPr>
+          <w:rFonts w:cs="Times New Roman"/>
+          <w:szCs w:val="26"/>
+          <w:lang w:val="en-US"/>
+        </w:rPr>
+        <w:t xml:space="preserve"> </w:t>
+      </w:r>
+      <w:proofErr w:type="spellStart"/>
+      <w:r>
+        <w:rPr>
+          <w:rFonts w:cs="Times New Roman"/>
+          <w:szCs w:val="26"/>
+          <w:lang w:val="en-US"/>
+        </w:rPr>
+        <w:t>thống</w:t>
+      </w:r>
+      <w:proofErr w:type="spellEnd"/>
+      <w:r>
+        <w:rPr>
+          <w:rFonts w:cs="Times New Roman"/>
+          <w:szCs w:val="26"/>
+          <w:lang w:val="en-US"/>
+        </w:rPr>
+        <w:t xml:space="preserve"> </w:t>
+      </w:r>
+      <w:proofErr w:type="spellStart"/>
+      <w:r>
+        <w:rPr>
+          <w:rFonts w:cs="Times New Roman"/>
+          <w:szCs w:val="26"/>
+          <w:lang w:val="en-US"/>
+        </w:rPr>
+        <w:t>quản</w:t>
+      </w:r>
+      <w:proofErr w:type="spellEnd"/>
+      <w:r>
+        <w:rPr>
+          <w:rFonts w:cs="Times New Roman"/>
+          <w:szCs w:val="26"/>
+          <w:lang w:val="en-US"/>
+        </w:rPr>
+        <w:t xml:space="preserve"> </w:t>
+      </w:r>
+      <w:proofErr w:type="spellStart"/>
+      <w:r>
+        <w:rPr>
+          <w:rFonts w:cs="Times New Roman"/>
+          <w:szCs w:val="26"/>
+          <w:lang w:val="en-US"/>
+        </w:rPr>
+        <w:t>lý</w:t>
+      </w:r>
+      <w:proofErr w:type="spellEnd"/>
+      <w:r>
+        <w:rPr>
+          <w:rFonts w:cs="Times New Roman"/>
+          <w:szCs w:val="26"/>
+          <w:lang w:val="en-US"/>
+        </w:rPr>
+        <w:t xml:space="preserve"> </w:t>
+      </w:r>
+      <w:proofErr w:type="spellStart"/>
+      <w:r>
+        <w:rPr>
+          <w:rFonts w:cs="Times New Roman"/>
+          <w:szCs w:val="26"/>
+          <w:lang w:val="en-US"/>
+        </w:rPr>
+        <w:t>tưới</w:t>
+      </w:r>
+      <w:proofErr w:type="spellEnd"/>
+      <w:r>
+        <w:rPr>
+          <w:rFonts w:cs="Times New Roman"/>
+          <w:szCs w:val="26"/>
+          <w:lang w:val="en-US"/>
+        </w:rPr>
+        <w:t xml:space="preserve"> </w:t>
+      </w:r>
+      <w:proofErr w:type="spellStart"/>
+      <w:r>
+        <w:rPr>
+          <w:rFonts w:cs="Times New Roman"/>
+          <w:szCs w:val="26"/>
+          <w:lang w:val="en-US"/>
+        </w:rPr>
+        <w:t>chính</w:t>
+      </w:r>
+      <w:proofErr w:type="spellEnd"/>
+      <w:r>
+        <w:rPr>
+          <w:rFonts w:cs="Times New Roman"/>
+          <w:szCs w:val="26"/>
+          <w:lang w:val="en-US"/>
+        </w:rPr>
+        <w:t xml:space="preserve"> </w:t>
+      </w:r>
+      <w:proofErr w:type="spellStart"/>
+      <w:r>
+        <w:rPr>
+          <w:rFonts w:cs="Times New Roman"/>
+          <w:szCs w:val="26"/>
+          <w:lang w:val="en-US"/>
+        </w:rPr>
+        <w:t>xác</w:t>
+      </w:r>
+      <w:proofErr w:type="spellEnd"/>
+      <w:r>
+        <w:rPr>
+          <w:rFonts w:cs="Times New Roman"/>
+          <w:szCs w:val="26"/>
+          <w:lang w:val="en-US"/>
+        </w:rPr>
+        <w:t xml:space="preserve">", a device used to measure environmental values, process the information and calculate the amount of water the plant needs. </w:t>
+      </w:r>
+      <w:proofErr w:type="gramStart"/>
+      <w:r>
+        <w:rPr>
+          <w:rFonts w:cs="Times New Roman"/>
+          <w:szCs w:val="26"/>
+          <w:lang w:val="en-US"/>
+        </w:rPr>
+        <w:t>All of</w:t>
+      </w:r>
+      <w:proofErr w:type="gramEnd"/>
+      <w:r>
+        <w:rPr>
+          <w:rFonts w:cs="Times New Roman"/>
+          <w:szCs w:val="26"/>
+          <w:lang w:val="en-US"/>
+        </w:rPr>
+        <w:t xml:space="preserve"> the processes are managed and controlled via smartphones. But this system just measures environmental values at that point to water the plant reasonable and warn the users. It cannot predict the weather in advance.</w:t>
+      </w:r>
+    </w:p>
+    <w:bookmarkEnd w:id="19"/>
     <w:p>
       <w:pPr>
         <w:ind w:firstLine="0"/>
@@ -2729,61 +3353,61 @@
           <w:szCs w:val="26"/>
           <w:lang w:val="en-US"/>
         </w:rPr>
+        <w:t>1.3.1</w:t>
+      </w:r>
+      <w:r>
+        <w:rPr>
+          <w:rFonts w:cs="Times New Roman"/>
+          <w:b/>
+          <w:szCs w:val="26"/>
+          <w:lang w:val="en-US"/>
+        </w:rPr>
+        <w:tab/>
+      </w:r>
+      <w:r>
+        <w:rPr>
+          <w:rFonts w:cs="Times New Roman"/>
+          <w:b/>
+          <w:szCs w:val="26"/>
+          <w:lang w:val="en-US"/>
+        </w:rPr>
+        <w:t>Target and object of this thesis</w:t>
+      </w:r>
+    </w:p>
+    <w:p>
+      <w:pPr>
+        <w:ind w:firstLine="720"/>
+        <w:rPr>
+          <w:rFonts w:cs="Times New Roman"/>
+          <w:szCs w:val="26"/>
+          <w:lang w:val="en-US"/>
+        </w:rPr>
+      </w:pPr>
+      <w:r>
+        <w:rPr>
+          <w:rFonts w:cs="Times New Roman"/>
+          <w:szCs w:val="26"/>
+          <w:lang w:val="en-US"/>
+        </w:rPr>
+        <w:t>Our thesis focuses on researching and upgrading the previous thesis named "THIẾT BỊ QUAN TRẮC, DỰ BÁO THỜI TIẾT PHẠM VI NHỎ SỬ DỤNG CÔNG NGHỆ LORA" of Mr. NGUYEN TRAN TIEN ĐAT and Mr. HO QUI ĐAY. Build a system that can collect environmental data and forecast without using third-party data. Environmental monitoring devices can operate for long periods of time outside of the actual environment. Package the product so that the device can normally operate under the rain and wind.</w:t>
+      </w:r>
+    </w:p>
+    <w:p>
+      <w:pPr>
+        <w:ind w:firstLine="720"/>
+        <w:rPr>
+          <w:rFonts w:cs="Times New Roman"/>
+          <w:szCs w:val="26"/>
+          <w:lang w:val="en-US"/>
+        </w:rPr>
+      </w:pPr>
+      <w:r>
+        <w:rPr>
+          <w:rFonts w:cs="Times New Roman"/>
+          <w:szCs w:val="26"/>
+          <w:lang w:val="en-US"/>
+        </w:rPr>
         <w:lastRenderedPageBreak/>
-        <w:t>1.3.1</w:t>
-      </w:r>
-      <w:r>
-        <w:rPr>
-          <w:rFonts w:cs="Times New Roman"/>
-          <w:b/>
-          <w:szCs w:val="26"/>
-          <w:lang w:val="en-US"/>
-        </w:rPr>
-        <w:tab/>
-      </w:r>
-      <w:r>
-        <w:rPr>
-          <w:rFonts w:cs="Times New Roman"/>
-          <w:b/>
-          <w:szCs w:val="26"/>
-          <w:lang w:val="en-US"/>
-        </w:rPr>
-        <w:t>Target and object of this thesis</w:t>
-      </w:r>
-    </w:p>
-    <w:p>
-      <w:pPr>
-        <w:ind w:firstLine="720"/>
-        <w:rPr>
-          <w:rFonts w:cs="Times New Roman"/>
-          <w:szCs w:val="26"/>
-          <w:lang w:val="en-US"/>
-        </w:rPr>
-      </w:pPr>
-      <w:r>
-        <w:rPr>
-          <w:rFonts w:cs="Times New Roman"/>
-          <w:szCs w:val="26"/>
-          <w:lang w:val="en-US"/>
-        </w:rPr>
-        <w:t>Our thesis focuses on researching and upgrading the previous thesis named "THIẾT BỊ QUAN TRẮC, DỰ BÁO THỜI TIẾT PHẠM VI NHỎ SỬ DỤNG CÔNG NGHỆ LORA" of Mr. NGUYEN TRAN TIEN ĐAT and Mr. HO QUI ĐAY. Build a system that can collect environmental data and forecast without using third-party data. Environmental monitoring devices can operate for long periods of time outside of the actual environment. Package the product so that the device can normally operate under the rain and wind.</w:t>
-      </w:r>
-    </w:p>
-    <w:p>
-      <w:pPr>
-        <w:ind w:firstLine="720"/>
-        <w:rPr>
-          <w:rFonts w:cs="Times New Roman"/>
-          <w:szCs w:val="26"/>
-          <w:lang w:val="en-US"/>
-        </w:rPr>
-      </w:pPr>
-      <w:r>
-        <w:rPr>
-          <w:rFonts w:cs="Times New Roman"/>
-          <w:szCs w:val="26"/>
-          <w:lang w:val="en-US"/>
-        </w:rPr>
         <w:t>The thesis uses Machine Learning, specifically the Back-propagation Neural Network model to solve the problem of small-scale rain forecasting. Utilizing the advantages of the Back-propagation Neural Network model is to improve predictive accuracy over time.</w:t>
       </w:r>
     </w:p>
@@ -2899,7 +3523,6 @@
         <w:ind w:left="2160"/>
       </w:pPr>
       <w:r>
-        <w:lastRenderedPageBreak/>
         <w:t>Environmental monitoring devices: collect weather data such as temperature, humidity, atmosphere, wind direction, wind speed, and rainfall. Using a solar panel to maintain the battery life.</w:t>
       </w:r>
     </w:p>
@@ -2940,6 +3563,7 @@
         <w:spacing w:after="120" w:line="360" w:lineRule="auto"/>
       </w:pPr>
       <w:r>
+        <w:lastRenderedPageBreak/>
         <w:t>Research and develop a local weather forecasting application using Back-propagation Neural Network model. Compare it to the local weather forecasting application using Fuzzy Logic. Increase forecasting accuracy to 60%.</w:t>
       </w:r>
     </w:p>
@@ -3091,7 +3715,6 @@
         <w:spacing w:after="120" w:line="360" w:lineRule="auto"/>
       </w:pPr>
       <w:r>
-        <w:lastRenderedPageBreak/>
         <w:t>MQTT Protocol</w:t>
       </w:r>
     </w:p>
@@ -3210,6 +3833,7 @@
         <w:ind w:left="1440"/>
       </w:pPr>
       <w:r>
+        <w:lastRenderedPageBreak/>
         <w:t>Collect environmental data in 3 months at lease. Process data and use it to train the Back-propagation Neural Network model in the beginning.</w:t>
       </w:r>
     </w:p>
@@ -3371,8 +3995,16 @@
           <w:szCs w:val="26"/>
           <w:lang w:val="en-US"/>
         </w:rPr>
+        <w:t xml:space="preserve">During the period of the thesis, we have received the enthusiastic support of our relatives, family, friends and especially thesis instructors. Besides, we also have received a lot of support from the Faculty of Computer Engineering, such as the equipment, research tools, working rooms and teachers in the department helped us in finding a lot of useful materials as well as solutions to complete the thesis. The University of Information Technology Facilities Management Department also helped a lot by permitting us to put environmental monitoring devices at the university campus. The collaboration between members of our team makes a significant contribution to the thesis success. We have a good plan for this thesis and </w:t>
+      </w:r>
+      <w:r>
+        <w:rPr>
+          <w:rFonts w:cs="Times New Roman"/>
+          <w:szCs w:val="26"/>
+          <w:lang w:val="en-US"/>
+        </w:rPr>
         <w:lastRenderedPageBreak/>
-        <w:t>During the period of the thesis, we have received the enthusiastic support of our relatives, family, friends and especially thesis instructors. Besides, we also have received a lot of support from the Faculty of Computer Engineering, such as the equipment, research tools, working rooms and teachers in the department helped us in finding a lot of useful materials as well as solutions to complete the thesis. The University of Information Technology Facilities Management Department also helped a lot by permitting us to put environmental monitoring devices at the university campus. The collaboration between members of our team makes a significant contribution to the thesis success. We have a good plan for this thesis and a sense of responsibility. Also, the sharing of knowledge and experience of other research teams is also a resource for our team to complete this thesis.</w:t>
+        <w:t>a sense of responsibility. Also, the sharing of knowledge and experience of other research teams is also a resource for our team to complete this thesis.</w:t>
       </w:r>
     </w:p>
     <w:p>
@@ -9145,12 +9777,7 @@
         <w:ind w:left="1080"/>
       </w:pPr>
       <w:r>
-        <w:t>Increase the number of environmental monitoring node to ensure that the data collecte</w:t>
-      </w:r>
-      <w:bookmarkStart w:id="19" w:name="_GoBack"/>
-      <w:bookmarkEnd w:id="19"/>
-      <w:r>
-        <w:t>d is exactly and enough</w:t>
+        <w:t>Increase the number of environmental monitoring node to ensure that the data collected is exactly and enough</w:t>
       </w:r>
     </w:p>
     <w:p>
@@ -10652,14 +11279,14 @@
         <v:path o:extrusionok="f" gradientshapeok="t" o:connecttype="rect"/>
         <o:lock v:ext="edit" aspectratio="t"/>
       </v:shapetype>
-      <v:shape id="_x0000_i1044" type="#_x0000_t75" style="width:11.25pt;height:11.25pt" o:bullet="t">
+      <v:shape id="_x0000_i1038" type="#_x0000_t75" style="width:11.55pt;height:11.55pt" o:bullet="t">
         <v:imagedata r:id="rId1" o:title="msoCFA3"/>
       </v:shape>
     </w:pict>
   </w:numPicBullet>
   <w:numPicBullet w:numPicBulletId="1">
     <w:pict>
-      <v:shape id="_x0000_i1045" style="width:6pt;height:6pt" coordsize="" o:spt="100" o:bullet="t" adj="0,,0" path="" stroked="f">
+      <v:shape id="_x0000_i1039" style="width:6.1pt;height:6.1pt" coordsize="" o:spt="100" o:bullet="t" adj="0,,0" path="" stroked="f">
         <v:stroke joinstyle="miter"/>
         <v:imagedata r:id="rId2" o:title=""/>
         <v:formulas/>
@@ -17112,7 +17739,7 @@
 </file>
 
 <file path=customXml/itemProps1.xml><?xml version="1.0" encoding="utf-8"?>
-<ds:datastoreItem xmlns:ds="http://schemas.openxmlformats.org/officeDocument/2006/customXml" ds:itemID="{A1906714-02E0-4785-B3AD-A0442D974B0D}">
+<ds:datastoreItem xmlns:ds="http://schemas.openxmlformats.org/officeDocument/2006/customXml" ds:itemID="{D146C034-7E25-436D-BF9E-ED33FCA58716}">
   <ds:schemaRefs>
     <ds:schemaRef ds:uri="http://schemas.openxmlformats.org/officeDocument/2006/bibliography"/>
   </ds:schemaRefs>

</xml_diff>

<commit_message>
Update: Add chapter 3.1 System overview
</commit_message>
<xml_diff>
--- a/Documents/BaoCao/KTMT_KLTN_NGUYENMANHTHAO_QUACHTHEHAO.docx
+++ b/Documents/BaoCao/KTMT_KLTN_NGUYENMANHTHAO_QUACHTHEHAO.docx
@@ -2901,7 +2901,6 @@
           <w:lang w:val="en-US"/>
         </w:rPr>
       </w:pPr>
-      <w:bookmarkStart w:id="19" w:name="_GoBack"/>
       <w:r>
         <w:rPr>
           <w:rFonts w:cs="Times New Roman"/>
@@ -3300,7 +3299,6 @@
         <w:t xml:space="preserve"> the processes are managed and controlled via smartphones. But this system just measures environmental values at that point to water the plant reasonable and warn the users. It cannot predict the weather in advance.</w:t>
       </w:r>
     </w:p>
-    <w:bookmarkEnd w:id="19"/>
     <w:p>
       <w:pPr>
         <w:ind w:firstLine="0"/>
@@ -9299,7 +9297,17 @@
           <w:szCs w:val="26"/>
           <w:lang w:val="en-US"/>
         </w:rPr>
-        <w:t>Visual Studio Code is a combination of a text editor and supporting tools that developers need such as an integrated terminal, Git client, plugins, code formatting feature, etc</w:t>
+        <w:t xml:space="preserve">Visual Studio Code is a combination of a text editor and supporting tools that developers need </w:t>
+      </w:r>
+      <w:bookmarkStart w:id="19" w:name="_GoBack"/>
+      <w:bookmarkEnd w:id="19"/>
+      <w:r>
+        <w:rPr>
+          <w:rFonts w:cs="Times New Roman"/>
+          <w:szCs w:val="26"/>
+          <w:lang w:val="en-US"/>
+        </w:rPr>
+        <w:t>such as an integrated terminal, Git client, plugins, code formatting feature, etc</w:t>
       </w:r>
       <w:r>
         <w:rPr>
@@ -9409,7 +9417,7 @@
         <w:spacing w:before="120" w:after="0"/>
         <w:ind w:firstLine="0"/>
         <w:jc w:val="left"/>
-        <w:outlineLvl w:val="2"/>
+        <w:outlineLvl w:val="1"/>
         <w:rPr>
           <w:rFonts w:cs="Times New Roman"/>
           <w:b/>
@@ -9440,14 +9448,267 @@
     <w:p>
       <w:pPr>
         <w:spacing w:before="120" w:after="0"/>
+        <w:ind w:firstLine="720"/>
+        <w:rPr>
+          <w:rFonts w:cs="Times New Roman"/>
+          <w:szCs w:val="26"/>
+          <w:lang w:val="en-US"/>
+        </w:rPr>
+      </w:pPr>
+      <w:r>
+        <w:rPr>
+          <w:rFonts w:cs="Times New Roman"/>
+          <w:szCs w:val="26"/>
+          <w:lang w:val="en-US"/>
+        </w:rPr>
+        <w:t>The entire system design is shown in the following picture:</w:t>
+      </w:r>
+    </w:p>
+    <w:p>
+      <w:pPr>
+        <w:spacing w:before="120" w:after="0"/>
         <w:ind w:firstLine="0"/>
-        <w:jc w:val="left"/>
-        <w:rPr>
-          <w:rFonts w:cs="Times New Roman"/>
-          <w:szCs w:val="26"/>
-          <w:lang w:val="en-US"/>
-        </w:rPr>
-      </w:pPr>
+        <w:jc w:val="center"/>
+        <w:rPr>
+          <w:rFonts w:cs="Times New Roman"/>
+          <w:szCs w:val="26"/>
+          <w:lang w:val="en-US"/>
+        </w:rPr>
+      </w:pPr>
+      <w:r>
+        <w:rPr>
+          <w:noProof/>
+        </w:rPr>
+        <w:drawing>
+          <wp:inline distT="0" distB="0" distL="0" distR="0" wp14:anchorId="6D7D481F" wp14:editId="61848A58">
+            <wp:extent cx="5575935" cy="3072130"/>
+            <wp:effectExtent l="0" t="0" r="5715" b="0"/>
+            <wp:docPr id="23" name="Picture 23"/>
+            <wp:cNvGraphicFramePr>
+              <a:graphicFrameLocks xmlns:a="http://schemas.openxmlformats.org/drawingml/2006/main" noChangeAspect="1"/>
+            </wp:cNvGraphicFramePr>
+            <a:graphic xmlns:a="http://schemas.openxmlformats.org/drawingml/2006/main">
+              <a:graphicData uri="http://schemas.openxmlformats.org/drawingml/2006/picture">
+                <pic:pic xmlns:pic="http://schemas.openxmlformats.org/drawingml/2006/picture">
+                  <pic:nvPicPr>
+                    <pic:cNvPr id="1" name=""/>
+                    <pic:cNvPicPr/>
+                  </pic:nvPicPr>
+                  <pic:blipFill>
+                    <a:blip r:embed="rId38"/>
+                    <a:stretch>
+                      <a:fillRect/>
+                    </a:stretch>
+                  </pic:blipFill>
+                  <pic:spPr>
+                    <a:xfrm>
+                      <a:off x="0" y="0"/>
+                      <a:ext cx="5575935" cy="3072130"/>
+                    </a:xfrm>
+                    <a:prstGeom prst="rect">
+                      <a:avLst/>
+                    </a:prstGeom>
+                  </pic:spPr>
+                </pic:pic>
+              </a:graphicData>
+            </a:graphic>
+          </wp:inline>
+        </w:drawing>
+      </w:r>
+    </w:p>
+    <w:p>
+      <w:pPr>
+        <w:spacing w:before="120" w:after="0"/>
+        <w:ind w:firstLine="0"/>
+        <w:jc w:val="center"/>
+        <w:rPr>
+          <w:rFonts w:cs="Times New Roman"/>
+          <w:i/>
+          <w:szCs w:val="26"/>
+          <w:lang w:val="en-US"/>
+        </w:rPr>
+      </w:pPr>
+      <w:r>
+        <w:rPr>
+          <w:rFonts w:cs="Times New Roman"/>
+          <w:i/>
+          <w:szCs w:val="26"/>
+          <w:lang w:val="en-US"/>
+        </w:rPr>
+        <w:t>Picture</w:t>
+      </w:r>
+      <w:r>
+        <w:rPr>
+          <w:rFonts w:cs="Times New Roman"/>
+          <w:i/>
+          <w:szCs w:val="26"/>
+          <w:lang w:val="en-US"/>
+        </w:rPr>
+        <w:t xml:space="preserve"> …</w:t>
+      </w:r>
+      <w:r>
+        <w:rPr>
+          <w:rFonts w:cs="Times New Roman"/>
+          <w:i/>
+          <w:szCs w:val="26"/>
+          <w:lang w:val="en-US"/>
+        </w:rPr>
+        <w:t>:</w:t>
+      </w:r>
+      <w:r>
+        <w:rPr>
+          <w:rFonts w:cs="Times New Roman"/>
+          <w:i/>
+          <w:szCs w:val="26"/>
+          <w:lang w:val="en-US"/>
+        </w:rPr>
+        <w:t xml:space="preserve"> System design chart</w:t>
+      </w:r>
+    </w:p>
+    <w:p>
+      <w:pPr>
+        <w:spacing w:before="120" w:after="0"/>
+        <w:ind w:firstLine="720"/>
+        <w:rPr>
+          <w:rFonts w:cs="Times New Roman"/>
+          <w:szCs w:val="26"/>
+          <w:lang w:val="en-US"/>
+        </w:rPr>
+      </w:pPr>
+      <w:r>
+        <w:rPr>
+          <w:rFonts w:cs="Times New Roman"/>
+          <w:b/>
+          <w:szCs w:val="26"/>
+          <w:lang w:val="en-US"/>
+        </w:rPr>
+        <w:t>Environmental Monitoring Nodes</w:t>
+      </w:r>
+      <w:r>
+        <w:rPr>
+          <w:rFonts w:cs="Times New Roman"/>
+          <w:szCs w:val="26"/>
+          <w:lang w:val="en-US"/>
+        </w:rPr>
+        <w:t xml:space="preserve"> are responsible for collecting environmental data at the place where the weather need</w:t>
+      </w:r>
+      <w:r>
+        <w:rPr>
+          <w:rFonts w:cs="Times New Roman"/>
+          <w:szCs w:val="26"/>
+          <w:lang w:val="en-US"/>
+        </w:rPr>
+        <w:t>s</w:t>
+      </w:r>
+      <w:r>
+        <w:rPr>
+          <w:rFonts w:cs="Times New Roman"/>
+          <w:szCs w:val="26"/>
+          <w:lang w:val="en-US"/>
+        </w:rPr>
+        <w:t xml:space="preserve"> to be forecasted and sending this data to the server through the gateway every 5 minutes. Data collected include wind direction, wind speed, temperature, humidity, pressure. The output of this unit includes air direction, airspeed in 1 minute, airspeed in 5 minutes, temperature, rainfall in 1 hour, rainfall in 24 hours, humidity, and atmosphere.</w:t>
+      </w:r>
+    </w:p>
+    <w:p>
+      <w:pPr>
+        <w:spacing w:before="120" w:after="0"/>
+        <w:ind w:firstLine="720"/>
+        <w:rPr>
+          <w:rFonts w:cs="Times New Roman"/>
+          <w:szCs w:val="26"/>
+          <w:lang w:val="en-US"/>
+        </w:rPr>
+      </w:pPr>
+      <w:r>
+        <w:rPr>
+          <w:rFonts w:cs="Times New Roman"/>
+          <w:b/>
+          <w:szCs w:val="26"/>
+          <w:lang w:val="en-US"/>
+        </w:rPr>
+        <w:t>Gateways</w:t>
+      </w:r>
+      <w:r>
+        <w:rPr>
+          <w:rFonts w:cs="Times New Roman"/>
+          <w:szCs w:val="26"/>
+          <w:lang w:val="en-US"/>
+        </w:rPr>
+        <w:t xml:space="preserve"> are responsible for forwarding packets from the Environmental Monitoring Nodes to the server for processing via the Internet, Managing the Nodes in the LoRa covered area, confirming the packet and requesting nodes to resend the packet when receiving packets fail.</w:t>
+      </w:r>
+    </w:p>
+    <w:p>
+      <w:pPr>
+        <w:spacing w:before="120" w:after="0"/>
+        <w:ind w:firstLine="720"/>
+        <w:rPr>
+          <w:rFonts w:cs="Times New Roman"/>
+          <w:szCs w:val="26"/>
+          <w:lang w:val="en-US"/>
+        </w:rPr>
+      </w:pPr>
+      <w:r>
+        <w:rPr>
+          <w:rFonts w:cs="Times New Roman"/>
+          <w:b/>
+          <w:szCs w:val="26"/>
+          <w:lang w:val="en-US"/>
+        </w:rPr>
+        <w:t>The server</w:t>
+      </w:r>
+      <w:r>
+        <w:rPr>
+          <w:rFonts w:cs="Times New Roman"/>
+          <w:szCs w:val="26"/>
+          <w:lang w:val="en-US"/>
+        </w:rPr>
+        <w:t xml:space="preserve"> receives packets from Gateways, processes and saves the weather data to the database. After that, this data is used to predict rainfall in 4 hours in </w:t>
+      </w:r>
+      <w:r>
+        <w:rPr>
+          <w:rFonts w:cs="Times New Roman"/>
+          <w:szCs w:val="26"/>
+          <w:lang w:val="en-US"/>
+        </w:rPr>
+        <w:lastRenderedPageBreak/>
+        <w:t>advance for each individual area. The prediction is triggered once per hour and the learning process is triggered once a day. In addition, the server provides API to send data to users through a variety of methods such as Website.</w:t>
+      </w:r>
+    </w:p>
+    <w:p>
+      <w:pPr>
+        <w:spacing w:before="120" w:after="0"/>
+        <w:ind w:firstLine="720"/>
+        <w:rPr>
+          <w:rFonts w:cs="Times New Roman"/>
+          <w:szCs w:val="26"/>
+          <w:lang w:val="en-US"/>
+        </w:rPr>
+      </w:pPr>
+      <w:r>
+        <w:rPr>
+          <w:rFonts w:cs="Times New Roman"/>
+          <w:b/>
+          <w:szCs w:val="26"/>
+          <w:lang w:val="en-US"/>
+        </w:rPr>
+        <w:t>User Interface</w:t>
+      </w:r>
+      <w:r>
+        <w:rPr>
+          <w:rFonts w:cs="Times New Roman"/>
+          <w:szCs w:val="26"/>
+          <w:lang w:val="en-US"/>
+        </w:rPr>
+        <w:t xml:space="preserve"> provides environmental data and predicted results via two methods, which are LCD integrated on the Gateway and Website</w:t>
+      </w:r>
+      <w:r>
+        <w:rPr>
+          <w:rFonts w:cs="Times New Roman"/>
+          <w:szCs w:val="26"/>
+          <w:lang w:val="en-US"/>
+        </w:rPr>
+        <w:t>.</w:t>
+      </w:r>
     </w:p>
     <w:p>
       <w:pPr>
@@ -9993,7 +10254,7 @@
         </w:rPr>
         <w:t xml:space="preserve">, "Neural Network training model for weather forecasting using Fireworks Algorithm", 2016 International Computer Science and Engineering Conference (ICSEC). [Online]. Available: </w:t>
       </w:r>
-      <w:hyperlink r:id="rId38" w:history="1">
+      <w:hyperlink r:id="rId39" w:history="1">
         <w:r>
           <w:rPr>
             <w:rStyle w:val="Hyperlink"/>
@@ -10050,7 +10311,7 @@
         </w:rPr>
         <w:t xml:space="preserve">, "Using Neural Networks to Provide Local Weather Forecasts", Electronic Theses &amp; Dissertations Georgia Southern University Spring 2013. [Online]. Available: </w:t>
       </w:r>
-      <w:hyperlink r:id="rId39" w:history="1">
+      <w:hyperlink r:id="rId40" w:history="1">
         <w:r>
           <w:rPr>
             <w:rStyle w:val="Hyperlink"/>
@@ -10089,7 +10350,7 @@
         </w:rPr>
         <w:t xml:space="preserve">[3] Kumar Abhishek, "Weather Forecasting Model using Artificial Neural Network", Procedia Technology Volume 4, 2012, Pages 311-318. [Online]. Available: </w:t>
       </w:r>
-      <w:hyperlink r:id="rId40" w:history="1">
+      <w:hyperlink r:id="rId41" w:history="1">
         <w:r>
           <w:rPr>
             <w:rStyle w:val="Hyperlink"/>
@@ -10638,7 +10899,7 @@
         </w:rPr>
         <w:t xml:space="preserve">, 2015. </w:t>
       </w:r>
-      <w:hyperlink r:id="rId41" w:history="1">
+      <w:hyperlink r:id="rId42" w:history="1">
         <w:r>
           <w:rPr>
             <w:rStyle w:val="Hyperlink"/>
@@ -10749,7 +11010,7 @@
         </w:rPr>
         <w:t xml:space="preserve">, </w:t>
       </w:r>
-      <w:hyperlink r:id="rId42" w:history="1">
+      <w:hyperlink r:id="rId43" w:history="1">
         <w:r>
           <w:rPr>
             <w:rStyle w:val="Hyperlink"/>
@@ -11134,7 +11395,7 @@
       </w:pPr>
     </w:p>
     <w:sectPr>
-      <w:footerReference w:type="default" r:id="rId43"/>
+      <w:footerReference w:type="default" r:id="rId44"/>
       <w:pgSz w:w="11906" w:h="16838"/>
       <w:pgMar w:top="1699" w:right="1138" w:bottom="1987" w:left="1987" w:header="706" w:footer="706" w:gutter="0"/>
       <w:cols w:space="708"/>
@@ -11279,14 +11540,14 @@
         <v:path o:extrusionok="f" gradientshapeok="t" o:connecttype="rect"/>
         <o:lock v:ext="edit" aspectratio="t"/>
       </v:shapetype>
-      <v:shape id="_x0000_i1038" type="#_x0000_t75" style="width:11.55pt;height:11.55pt" o:bullet="t">
+      <v:shape id="_x0000_i1052" type="#_x0000_t75" style="width:11.25pt;height:11.25pt" o:bullet="t">
         <v:imagedata r:id="rId1" o:title="msoCFA3"/>
       </v:shape>
     </w:pict>
   </w:numPicBullet>
   <w:numPicBullet w:numPicBulletId="1">
     <w:pict>
-      <v:shape id="_x0000_i1039" style="width:6.1pt;height:6.1pt" coordsize="" o:spt="100" o:bullet="t" adj="0,,0" path="" stroked="f">
+      <v:shape id="_x0000_i1053" style="width:6.25pt;height:6.25pt" coordsize="" o:spt="100" o:bullet="t" adj="0,,0" path="" stroked="f">
         <v:stroke joinstyle="miter"/>
         <v:imagedata r:id="rId2" o:title=""/>
         <v:formulas/>
@@ -17739,7 +18000,7 @@
 </file>
 
 <file path=customXml/itemProps1.xml><?xml version="1.0" encoding="utf-8"?>
-<ds:datastoreItem xmlns:ds="http://schemas.openxmlformats.org/officeDocument/2006/customXml" ds:itemID="{D146C034-7E25-436D-BF9E-ED33FCA58716}">
+<ds:datastoreItem xmlns:ds="http://schemas.openxmlformats.org/officeDocument/2006/customXml" ds:itemID="{A623EFE3-A564-4B12-A9D0-F0710B0EC6B0}">
   <ds:schemaRefs>
     <ds:schemaRef ds:uri="http://schemas.openxmlformats.org/officeDocument/2006/bibliography"/>
   </ds:schemaRefs>

</xml_diff>